<commit_message>
editing some skills section as well as my resume
</commit_message>
<xml_diff>
--- a/resume/Resume.docx
+++ b/resume/Resume.docx
@@ -3,19 +3,867 @@
 <w:document xmlns:wpc="http://schemas.microsoft.com/office/word/2010/wordprocessingCanvas" xmlns:cx="http://schemas.microsoft.com/office/drawing/2014/chartex" xmlns:cx1="http://schemas.microsoft.com/office/drawing/2015/9/8/chartex" xmlns:cx2="http://schemas.microsoft.com/office/drawing/2015/10/21/chartex" xmlns:cx3="http://schemas.microsoft.com/office/drawing/2016/5/9/chartex" xmlns:cx4="http://schemas.microsoft.com/office/drawing/2016/5/10/chartex" xmlns:cx5="http://schemas.microsoft.com/office/drawing/2016/5/11/chartex" xmlns:cx6="http://schemas.microsoft.com/office/drawing/2016/5/12/chartex" xmlns:cx7="http://schemas.microsoft.com/office/drawing/2016/5/13/chartex" xmlns:cx8="http://schemas.microsoft.com/office/drawing/2016/5/14/chartex" xmlns:mc="http://schemas.openxmlformats.org/markup-compatibility/2006" xmlns:aink="http://schemas.microsoft.com/office/drawing/2016/ink" xmlns:am3d="http://schemas.microsoft.com/office/drawing/2017/model3d" xmlns:o="urn:schemas-microsoft-com:office:office" xmlns:r="http://schemas.openxmlformats.org/officeDocument/2006/relationships" xmlns:m="http://schemas.openxmlformats.org/officeDocument/2006/math" xmlns:v="urn:schemas-microsoft-com:vml" xmlns:wp14="http://schemas.microsoft.com/office/word/2010/wordprocessingDrawing" xmlns:wp="http://schemas.openxmlformats.org/drawingml/2006/wordprocessingDrawing" xmlns:w10="urn:schemas-microsoft-com:office:word" xmlns:w="http://schemas.openxmlformats.org/wordprocessingml/2006/main" xmlns:w14="http://schemas.microsoft.com/office/word/2010/wordml" xmlns:w15="http://schemas.microsoft.com/office/word/2012/wordml" xmlns:w16cex="http://schemas.microsoft.com/office/word/2018/wordml/cex" xmlns:w16cid="http://schemas.microsoft.com/office/word/2016/wordml/cid" xmlns:w16="http://schemas.microsoft.com/office/word/2018/wordml" xmlns:w16se="http://schemas.microsoft.com/office/word/2015/wordml/symex" xmlns:wpg="http://schemas.microsoft.com/office/word/2010/wordprocessingGroup" xmlns:wpi="http://schemas.microsoft.com/office/word/2010/wordprocessingInk" xmlns:wne="http://schemas.microsoft.com/office/word/2006/wordml" xmlns:wps="http://schemas.microsoft.com/office/word/2010/wordprocessingShape" mc:Ignorable="w14 w15 w16se w16cid w16 w16cex wp14">
   <w:body>
     <w:p>
+      <w:pPr>
+        <w:pStyle w:val="Name"/>
+      </w:pPr>
       <w:r>
-        <w:t>Resume.docx placeholder</w:t>
+        <w:t>Jeffery</w:t>
+      </w:r>
+    </w:p>
+    <w:p>
+      <w:pPr>
+        <w:pStyle w:val="Name"/>
+      </w:pPr>
+      <w:r>
+        <w:t>Kimbrow</w:t>
+      </w:r>
+    </w:p>
+    <w:p>
+      <w:pPr>
+        <w:pStyle w:val="Name"/>
+      </w:pPr>
+    </w:p>
+    <w:p>
+      <w:pPr>
+        <w:pStyle w:val="ContactInfo"/>
+      </w:pPr>
+      <w:r>
+        <w:t>3625 Warwick Blvd | 1(913)282-2500</w:t>
+      </w:r>
+      <w:r>
+        <w:t xml:space="preserve"> | </w:t>
+      </w:r>
+      <w:hyperlink r:id="rId7" w:history="1">
+        <w:r>
+          <w:rPr>
+            <w:rStyle w:val="Hyperlink"/>
+          </w:rPr>
+          <w:t>kimbrowjeff@gmail.com</w:t>
+        </w:r>
+      </w:hyperlink>
+      <w:r>
+        <w:t xml:space="preserve"> | </w:t>
+      </w:r>
+      <w:hyperlink r:id="rId8" w:history="1">
+        <w:r>
+          <w:rPr>
+            <w:rStyle w:val="Hyperlink"/>
+          </w:rPr>
+          <w:t>jkimbrow0136@skilledkc.org</w:t>
+        </w:r>
+      </w:hyperlink>
+      <w:r>
+        <w:t xml:space="preserve"> </w:t>
+      </w:r>
+    </w:p>
+    <w:p>
+      <w:pPr>
+        <w:pStyle w:val="Heading1"/>
+      </w:pPr>
+      <w:sdt>
+        <w:sdtPr>
+          <w:id w:val="-819804518"/>
+          <w:placeholder>
+            <w:docPart w:val="CC4ED8308CB8594EB6C7EA2CF275853C"/>
+          </w:placeholder>
+          <w:temporary/>
+          <w:showingPlcHdr/>
+          <w15:appearance w15:val="hidden"/>
+        </w:sdtPr>
+        <w:sdtEndPr/>
+        <w:sdtContent>
+          <w:r>
+            <w:t>Skills Summary</w:t>
+          </w:r>
+        </w:sdtContent>
+      </w:sdt>
+    </w:p>
+    <w:p>
+      <w:pPr>
+        <w:spacing w:after="180"/>
+      </w:pPr>
+      <w:r>
+        <w:t xml:space="preserve">General understanding of Kali Linux, Windows, and macOS operating systems. Basic </w:t>
+      </w:r>
+      <w:r>
+        <w:t>understanding of vanilla JavaScript</w:t>
+      </w:r>
+      <w:r>
+        <w:t>, HTML5, CSS</w:t>
+      </w:r>
+      <w:r>
+        <w:t>. A</w:t>
+      </w:r>
+      <w:r>
+        <w:t xml:space="preserve">s well as minimal experience with vulnerability testing in the HackTheBox.eu testing environment. </w:t>
+      </w:r>
+    </w:p>
+    <w:p>
+      <w:pPr>
+        <w:pStyle w:val="Heading1"/>
+      </w:pPr>
+      <w:sdt>
+        <w:sdtPr>
+          <w:id w:val="-1150367223"/>
+          <w:placeholder>
+            <w:docPart w:val="E7AEBBAAEAC13A4B9238FE2670D88AED"/>
+          </w:placeholder>
+          <w:temporary/>
+          <w:showingPlcHdr/>
+          <w15:appearance w15:val="hidden"/>
+        </w:sdtPr>
+        <w:sdtEndPr/>
+        <w:sdtContent>
+          <w:r>
+            <w:t>Education</w:t>
+          </w:r>
+        </w:sdtContent>
+      </w:sdt>
+    </w:p>
+    <w:p>
+      <w:pPr>
+        <w:pStyle w:val="Heading2"/>
+      </w:pPr>
+      <w:sdt>
+        <w:sdtPr>
+          <w:id w:val="-1529011685"/>
+          <w:placeholder>
+            <w:docPart w:val="3DFCCA8BE0B6C24C8B517E7D09D44D61"/>
+          </w:placeholder>
+          <w:temporary/>
+          <w:showingPlcHdr/>
+          <w15:appearance w15:val="hidden"/>
+        </w:sdtPr>
+        <w:sdtEndPr/>
+        <w:sdtContent>
+          <w:r>
+            <w:t>Degree / Date of Graduation</w:t>
+          </w:r>
+        </w:sdtContent>
+      </w:sdt>
+    </w:p>
+    <w:p>
+      <w:r>
+        <w:t xml:space="preserve">Currently enrolled in the </w:t>
+      </w:r>
+      <w:proofErr w:type="spellStart"/>
+      <w:r>
+        <w:rPr>
+          <w:i/>
+          <w:iCs/>
+        </w:rPr>
+        <w:t>SkilledKC</w:t>
+      </w:r>
+      <w:proofErr w:type="spellEnd"/>
+      <w:r>
+        <w:rPr>
+          <w:i/>
+          <w:iCs/>
+        </w:rPr>
+        <w:t xml:space="preserve"> Technical Institute Software Development </w:t>
+      </w:r>
+      <w:r>
+        <w:t>program</w:t>
+      </w:r>
+      <w:r>
+        <w:t xml:space="preserve"> expected to graduate February 19</w:t>
+      </w:r>
+      <w:r>
+        <w:rPr>
+          <w:vertAlign w:val="superscript"/>
+        </w:rPr>
+        <w:t>th</w:t>
+      </w:r>
+      <w:r>
+        <w:t>, 2021</w:t>
+      </w:r>
+      <w:r>
+        <w:t xml:space="preserve">. As well as registered for the 90 days within the lab environment with the Offensive Security PWK OSCP exam. </w:t>
+      </w:r>
+    </w:p>
+    <w:p>
+      <w:pPr>
+        <w:pStyle w:val="Heading1"/>
+      </w:pPr>
+      <w:sdt>
+        <w:sdtPr>
+          <w:id w:val="617349259"/>
+          <w:placeholder>
+            <w:docPart w:val="0526EDCDC875A04DA738E11A863D7829"/>
+          </w:placeholder>
+          <w:temporary/>
+          <w:showingPlcHdr/>
+          <w15:appearance w15:val="hidden"/>
+        </w:sdtPr>
+        <w:sdtEndPr/>
+        <w:sdtContent>
+          <w:r>
+            <w:t>Experience</w:t>
+          </w:r>
+        </w:sdtContent>
+      </w:sdt>
+    </w:p>
+    <w:p>
+      <w:pPr>
+        <w:pStyle w:val="Heading2"/>
+      </w:pPr>
+      <w:sdt>
+        <w:sdtPr>
+          <w:id w:val="692349886"/>
+          <w:placeholder>
+            <w:docPart w:val="18B6638B2D7A74448BFE148A58912AC3"/>
+          </w:placeholder>
+          <w:temporary/>
+          <w:showingPlcHdr/>
+          <w15:appearance w15:val="hidden"/>
+        </w:sdtPr>
+        <w:sdtEndPr/>
+        <w:sdtContent>
+          <w:r>
+            <w:t>Name of Employer</w:t>
+          </w:r>
+        </w:sdtContent>
+      </w:sdt>
+    </w:p>
+    <w:p>
+      <w:pPr>
+        <w:pStyle w:val="Heading3"/>
+      </w:pPr>
+      <w:r>
+        <w:t>House Manager | Artist Helping the Homeless</w:t>
+      </w:r>
+    </w:p>
+    <w:p>
+      <w:r>
+        <w:t xml:space="preserve">Manage and monitor overnight operations, Creating and filling out Excel spreadsheets, medication management, as well as case management. </w:t>
       </w:r>
     </w:p>
     <w:p/>
     <w:sectPr>
+      <w:headerReference w:type="default" r:id="rId9"/>
+      <w:footerReference w:type="default" r:id="rId10"/>
+      <w:headerReference w:type="first" r:id="rId11"/>
       <w:pgSz w:w="12240" w:h="15840"/>
-      <w:pgMar w:top="1440" w:right="1440" w:bottom="1440" w:left="1440" w:header="720" w:footer="720" w:gutter="0"/>
+      <w:pgMar w:top="1152" w:right="1123" w:bottom="1195" w:left="1123" w:header="432" w:footer="720" w:gutter="0"/>
       <w:cols w:space="720"/>
+      <w:titlePg/>
       <w:docGrid w:linePitch="360"/>
     </w:sectPr>
   </w:body>
 </w:document>
+</file>
+
+<file path=word/endnotes.xml><?xml version="1.0" encoding="utf-8"?>
+<w:endnotes xmlns:wpc="http://schemas.microsoft.com/office/word/2010/wordprocessingCanvas" xmlns:cx="http://schemas.microsoft.com/office/drawing/2014/chartex" xmlns:cx1="http://schemas.microsoft.com/office/drawing/2015/9/8/chartex" xmlns:cx2="http://schemas.microsoft.com/office/drawing/2015/10/21/chartex" xmlns:cx3="http://schemas.microsoft.com/office/drawing/2016/5/9/chartex" xmlns:cx4="http://schemas.microsoft.com/office/drawing/2016/5/10/chartex" xmlns:cx5="http://schemas.microsoft.com/office/drawing/2016/5/11/chartex" xmlns:cx6="http://schemas.microsoft.com/office/drawing/2016/5/12/chartex" xmlns:cx7="http://schemas.microsoft.com/office/drawing/2016/5/13/chartex" xmlns:cx8="http://schemas.microsoft.com/office/drawing/2016/5/14/chartex" xmlns:mc="http://schemas.openxmlformats.org/markup-compatibility/2006" xmlns:aink="http://schemas.microsoft.com/office/drawing/2016/ink" xmlns:am3d="http://schemas.microsoft.com/office/drawing/2017/model3d" xmlns:o="urn:schemas-microsoft-com:office:office" xmlns:r="http://schemas.openxmlformats.org/officeDocument/2006/relationships" xmlns:m="http://schemas.openxmlformats.org/officeDocument/2006/math" xmlns:v="urn:schemas-microsoft-com:vml" xmlns:wp14="http://schemas.microsoft.com/office/word/2010/wordprocessingDrawing" xmlns:wp="http://schemas.openxmlformats.org/drawingml/2006/wordprocessingDrawing" xmlns:w10="urn:schemas-microsoft-com:office:word" xmlns:w="http://schemas.openxmlformats.org/wordprocessingml/2006/main" xmlns:w14="http://schemas.microsoft.com/office/word/2010/wordml" xmlns:w15="http://schemas.microsoft.com/office/word/2012/wordml" xmlns:w16cex="http://schemas.microsoft.com/office/word/2018/wordml/cex" xmlns:w16cid="http://schemas.microsoft.com/office/word/2016/wordml/cid" xmlns:w16="http://schemas.microsoft.com/office/word/2018/wordml" xmlns:w16se="http://schemas.microsoft.com/office/word/2015/wordml/symex" xmlns:wpg="http://schemas.microsoft.com/office/word/2010/wordprocessingGroup" xmlns:wpi="http://schemas.microsoft.com/office/word/2010/wordprocessingInk" xmlns:wne="http://schemas.microsoft.com/office/word/2006/wordml" xmlns:wps="http://schemas.microsoft.com/office/word/2010/wordprocessingShape" mc:Ignorable="w14 w15 w16se w16cid w16 w16cex wp14">
+  <w:endnote w:type="separator" w:id="-1">
+    <w:p>
+      <w:pPr>
+        <w:spacing w:after="0" w:line="240" w:lineRule="auto"/>
+      </w:pPr>
+      <w:r>
+        <w:separator/>
+      </w:r>
+    </w:p>
+  </w:endnote>
+  <w:endnote w:type="continuationSeparator" w:id="0">
+    <w:p>
+      <w:pPr>
+        <w:spacing w:after="0" w:line="240" w:lineRule="auto"/>
+      </w:pPr>
+      <w:r>
+        <w:continuationSeparator/>
+      </w:r>
+    </w:p>
+  </w:endnote>
+</w:endnotes>
+</file>
+
+<file path=word/footer1.xml><?xml version="1.0" encoding="utf-8"?>
+<w:ftr xmlns:wpc="http://schemas.microsoft.com/office/word/2010/wordprocessingCanvas" xmlns:cx="http://schemas.microsoft.com/office/drawing/2014/chartex" xmlns:cx1="http://schemas.microsoft.com/office/drawing/2015/9/8/chartex" xmlns:cx2="http://schemas.microsoft.com/office/drawing/2015/10/21/chartex" xmlns:cx3="http://schemas.microsoft.com/office/drawing/2016/5/9/chartex" xmlns:cx4="http://schemas.microsoft.com/office/drawing/2016/5/10/chartex" xmlns:cx5="http://schemas.microsoft.com/office/drawing/2016/5/11/chartex" xmlns:cx6="http://schemas.microsoft.com/office/drawing/2016/5/12/chartex" xmlns:cx7="http://schemas.microsoft.com/office/drawing/2016/5/13/chartex" xmlns:cx8="http://schemas.microsoft.com/office/drawing/2016/5/14/chartex" xmlns:mc="http://schemas.openxmlformats.org/markup-compatibility/2006" xmlns:aink="http://schemas.microsoft.com/office/drawing/2016/ink" xmlns:am3d="http://schemas.microsoft.com/office/drawing/2017/model3d" xmlns:o="urn:schemas-microsoft-com:office:office" xmlns:r="http://schemas.openxmlformats.org/officeDocument/2006/relationships" xmlns:m="http://schemas.openxmlformats.org/officeDocument/2006/math" xmlns:v="urn:schemas-microsoft-com:vml" xmlns:wp14="http://schemas.microsoft.com/office/word/2010/wordprocessingDrawing" xmlns:wp="http://schemas.openxmlformats.org/drawingml/2006/wordprocessingDrawing" xmlns:w10="urn:schemas-microsoft-com:office:word" xmlns:w="http://schemas.openxmlformats.org/wordprocessingml/2006/main" xmlns:w14="http://schemas.microsoft.com/office/word/2010/wordml" xmlns:w15="http://schemas.microsoft.com/office/word/2012/wordml" xmlns:w16cex="http://schemas.microsoft.com/office/word/2018/wordml/cex" xmlns:w16cid="http://schemas.microsoft.com/office/word/2016/wordml/cid" xmlns:w16="http://schemas.microsoft.com/office/word/2018/wordml" xmlns:w16se="http://schemas.microsoft.com/office/word/2015/wordml/symex" xmlns:wpg="http://schemas.microsoft.com/office/word/2010/wordprocessingGroup" xmlns:wpi="http://schemas.microsoft.com/office/word/2010/wordprocessingInk" xmlns:wne="http://schemas.microsoft.com/office/word/2006/wordml" xmlns:wps="http://schemas.microsoft.com/office/word/2010/wordprocessingShape" mc:Ignorable="w14 w15 w16se w16cid w16 w16cex wp14">
+  <w:sdt>
+    <w:sdtPr>
+      <w:id w:val="-26330786"/>
+      <w:docPartObj>
+        <w:docPartGallery w:val="Page Numbers (Bottom of Page)"/>
+        <w:docPartUnique/>
+      </w:docPartObj>
+    </w:sdtPr>
+    <w:sdtEndPr>
+      <w:rPr>
+        <w:noProof/>
+      </w:rPr>
+    </w:sdtEndPr>
+    <w:sdtContent>
+      <w:p>
+        <w:pPr>
+          <w:pStyle w:val="Footer"/>
+        </w:pPr>
+        <w:r>
+          <w:fldChar w:fldCharType="begin"/>
+        </w:r>
+        <w:r>
+          <w:instrText xml:space="preserve"> PAGE   \* MERGEFORMAT </w:instrText>
+        </w:r>
+        <w:r>
+          <w:fldChar w:fldCharType="separate"/>
+        </w:r>
+        <w:r>
+          <w:rPr>
+            <w:noProof/>
+          </w:rPr>
+          <w:t>2</w:t>
+        </w:r>
+        <w:r>
+          <w:rPr>
+            <w:noProof/>
+          </w:rPr>
+          <w:fldChar w:fldCharType="end"/>
+        </w:r>
+      </w:p>
+    </w:sdtContent>
+  </w:sdt>
+</w:ftr>
+</file>
+
+<file path=word/footnotes.xml><?xml version="1.0" encoding="utf-8"?>
+<w:footnotes xmlns:wpc="http://schemas.microsoft.com/office/word/2010/wordprocessingCanvas" xmlns:cx="http://schemas.microsoft.com/office/drawing/2014/chartex" xmlns:cx1="http://schemas.microsoft.com/office/drawing/2015/9/8/chartex" xmlns:cx2="http://schemas.microsoft.com/office/drawing/2015/10/21/chartex" xmlns:cx3="http://schemas.microsoft.com/office/drawing/2016/5/9/chartex" xmlns:cx4="http://schemas.microsoft.com/office/drawing/2016/5/10/chartex" xmlns:cx5="http://schemas.microsoft.com/office/drawing/2016/5/11/chartex" xmlns:cx6="http://schemas.microsoft.com/office/drawing/2016/5/12/chartex" xmlns:cx7="http://schemas.microsoft.com/office/drawing/2016/5/13/chartex" xmlns:cx8="http://schemas.microsoft.com/office/drawing/2016/5/14/chartex" xmlns:mc="http://schemas.openxmlformats.org/markup-compatibility/2006" xmlns:aink="http://schemas.microsoft.com/office/drawing/2016/ink" xmlns:am3d="http://schemas.microsoft.com/office/drawing/2017/model3d" xmlns:o="urn:schemas-microsoft-com:office:office" xmlns:r="http://schemas.openxmlformats.org/officeDocument/2006/relationships" xmlns:m="http://schemas.openxmlformats.org/officeDocument/2006/math" xmlns:v="urn:schemas-microsoft-com:vml" xmlns:wp14="http://schemas.microsoft.com/office/word/2010/wordprocessingDrawing" xmlns:wp="http://schemas.openxmlformats.org/drawingml/2006/wordprocessingDrawing" xmlns:w10="urn:schemas-microsoft-com:office:word" xmlns:w="http://schemas.openxmlformats.org/wordprocessingml/2006/main" xmlns:w14="http://schemas.microsoft.com/office/word/2010/wordml" xmlns:w15="http://schemas.microsoft.com/office/word/2012/wordml" xmlns:w16cex="http://schemas.microsoft.com/office/word/2018/wordml/cex" xmlns:w16cid="http://schemas.microsoft.com/office/word/2016/wordml/cid" xmlns:w16="http://schemas.microsoft.com/office/word/2018/wordml" xmlns:w16se="http://schemas.microsoft.com/office/word/2015/wordml/symex" xmlns:wpg="http://schemas.microsoft.com/office/word/2010/wordprocessingGroup" xmlns:wpi="http://schemas.microsoft.com/office/word/2010/wordprocessingInk" xmlns:wne="http://schemas.microsoft.com/office/word/2006/wordml" xmlns:wps="http://schemas.microsoft.com/office/word/2010/wordprocessingShape" mc:Ignorable="w14 w15 w16se w16cid w16 w16cex wp14">
+  <w:footnote w:type="separator" w:id="-1">
+    <w:p>
+      <w:pPr>
+        <w:spacing w:after="0" w:line="240" w:lineRule="auto"/>
+      </w:pPr>
+      <w:r>
+        <w:separator/>
+      </w:r>
+    </w:p>
+  </w:footnote>
+  <w:footnote w:type="continuationSeparator" w:id="0">
+    <w:p>
+      <w:pPr>
+        <w:spacing w:after="0" w:line="240" w:lineRule="auto"/>
+      </w:pPr>
+      <w:r>
+        <w:continuationSeparator/>
+      </w:r>
+    </w:p>
+  </w:footnote>
+</w:footnotes>
+</file>
+
+<file path=word/header1.xml><?xml version="1.0" encoding="utf-8"?>
+<w:hdr xmlns:wpc="http://schemas.microsoft.com/office/word/2010/wordprocessingCanvas" xmlns:cx="http://schemas.microsoft.com/office/drawing/2014/chartex" xmlns:cx1="http://schemas.microsoft.com/office/drawing/2015/9/8/chartex" xmlns:cx2="http://schemas.microsoft.com/office/drawing/2015/10/21/chartex" xmlns:cx3="http://schemas.microsoft.com/office/drawing/2016/5/9/chartex" xmlns:cx4="http://schemas.microsoft.com/office/drawing/2016/5/10/chartex" xmlns:cx5="http://schemas.microsoft.com/office/drawing/2016/5/11/chartex" xmlns:cx6="http://schemas.microsoft.com/office/drawing/2016/5/12/chartex" xmlns:cx7="http://schemas.microsoft.com/office/drawing/2016/5/13/chartex" xmlns:cx8="http://schemas.microsoft.com/office/drawing/2016/5/14/chartex" xmlns:mc="http://schemas.openxmlformats.org/markup-compatibility/2006" xmlns:aink="http://schemas.microsoft.com/office/drawing/2016/ink" xmlns:am3d="http://schemas.microsoft.com/office/drawing/2017/model3d" xmlns:o="urn:schemas-microsoft-com:office:office" xmlns:r="http://schemas.openxmlformats.org/officeDocument/2006/relationships" xmlns:m="http://schemas.openxmlformats.org/officeDocument/2006/math" xmlns:v="urn:schemas-microsoft-com:vml" xmlns:wp14="http://schemas.microsoft.com/office/word/2010/wordprocessingDrawing" xmlns:wp="http://schemas.openxmlformats.org/drawingml/2006/wordprocessingDrawing" xmlns:w10="urn:schemas-microsoft-com:office:word" xmlns:w="http://schemas.openxmlformats.org/wordprocessingml/2006/main" xmlns:w14="http://schemas.microsoft.com/office/word/2010/wordml" xmlns:w15="http://schemas.microsoft.com/office/word/2012/wordml" xmlns:w16cex="http://schemas.microsoft.com/office/word/2018/wordml/cex" xmlns:w16cid="http://schemas.microsoft.com/office/word/2016/wordml/cid" xmlns:w16="http://schemas.microsoft.com/office/word/2018/wordml" xmlns:w16se="http://schemas.microsoft.com/office/word/2015/wordml/symex" xmlns:wpg="http://schemas.microsoft.com/office/word/2010/wordprocessingGroup" xmlns:wpi="http://schemas.microsoft.com/office/word/2010/wordprocessingInk" xmlns:wne="http://schemas.microsoft.com/office/word/2006/wordml" xmlns:wps="http://schemas.microsoft.com/office/word/2010/wordprocessingShape" mc:Ignorable="w14 w15 w16se w16cid w16 w16cex wp14">
+  <w:p>
+    <w:pPr>
+      <w:pStyle w:val="Header"/>
+    </w:pPr>
+    <w:r>
+      <w:rPr>
+        <w:noProof/>
+        <w:lang w:eastAsia="en-US"/>
+      </w:rPr>
+      <mc:AlternateContent>
+        <mc:Choice Requires="wpg">
+          <w:drawing>
+            <wp:anchor distT="0" distB="0" distL="114300" distR="114300" simplePos="0" relativeHeight="251661312" behindDoc="0" locked="0" layoutInCell="1" allowOverlap="1">
+              <wp:simplePos x="0" y="0"/>
+              <wp:positionH relativeFrom="margin">
+                <wp:align>left</wp:align>
+              </wp:positionH>
+              <wp:positionV relativeFrom="page">
+                <wp:align>top</wp:align>
+              </wp:positionV>
+              <wp:extent cx="3200400" cy="10056322"/>
+              <wp:effectExtent l="0" t="0" r="0" b="0"/>
+              <wp:wrapNone/>
+              <wp:docPr id="4" name="Group 4" title="Background graphics"/>
+              <wp:cNvGraphicFramePr/>
+              <a:graphic xmlns:a="http://schemas.openxmlformats.org/drawingml/2006/main">
+                <a:graphicData uri="http://schemas.microsoft.com/office/word/2010/wordprocessingGroup">
+                  <wpg:wgp>
+                    <wpg:cNvGrpSpPr/>
+                    <wpg:grpSpPr>
+                      <a:xfrm>
+                        <a:off x="0" y="0"/>
+                        <a:ext cx="3200400" cy="10056322"/>
+                        <a:chOff x="0" y="0"/>
+                        <a:chExt cx="3200400" cy="10056322"/>
+                      </a:xfrm>
+                    </wpg:grpSpPr>
+                    <wps:wsp>
+                      <wps:cNvPr id="2" name="Rectangle 2"/>
+                      <wps:cNvSpPr/>
+                      <wps:spPr>
+                        <a:xfrm>
+                          <a:off x="0" y="0"/>
+                          <a:ext cx="3200400" cy="192024"/>
+                        </a:xfrm>
+                        <a:prstGeom prst="rect">
+                          <a:avLst/>
+                        </a:prstGeom>
+                        <a:solidFill>
+                          <a:schemeClr val="tx2"/>
+                        </a:solidFill>
+                        <a:ln>
+                          <a:noFill/>
+                        </a:ln>
+                      </wps:spPr>
+                      <wps:style>
+                        <a:lnRef idx="2">
+                          <a:schemeClr val="accent1">
+                            <a:shade val="50000"/>
+                          </a:schemeClr>
+                        </a:lnRef>
+                        <a:fillRef idx="1">
+                          <a:schemeClr val="accent1"/>
+                        </a:fillRef>
+                        <a:effectRef idx="0">
+                          <a:schemeClr val="accent1"/>
+                        </a:effectRef>
+                        <a:fontRef idx="minor">
+                          <a:schemeClr val="lt1"/>
+                        </a:fontRef>
+                      </wps:style>
+                      <wps:bodyPr rot="0" spcFirstLastPara="0" vertOverflow="overflow" horzOverflow="overflow" vert="horz" wrap="square" lIns="91440" tIns="45720" rIns="91440" bIns="45720" numCol="1" spcCol="0" rtlCol="0" fromWordArt="0" anchor="ctr" anchorCtr="0" forceAA="0" compatLnSpc="1">
+                        <a:prstTxWarp prst="textNoShape">
+                          <a:avLst/>
+                        </a:prstTxWarp>
+                        <a:noAutofit/>
+                      </wps:bodyPr>
+                    </wps:wsp>
+                    <wps:wsp>
+                      <wps:cNvPr id="3" name="Rectangle 3"/>
+                      <wps:cNvSpPr/>
+                      <wps:spPr>
+                        <a:xfrm>
+                          <a:off x="0" y="9964882"/>
+                          <a:ext cx="3200400" cy="91440"/>
+                        </a:xfrm>
+                        <a:prstGeom prst="rect">
+                          <a:avLst/>
+                        </a:prstGeom>
+                        <a:solidFill>
+                          <a:schemeClr val="tx2"/>
+                        </a:solidFill>
+                        <a:ln>
+                          <a:noFill/>
+                        </a:ln>
+                      </wps:spPr>
+                      <wps:style>
+                        <a:lnRef idx="2">
+                          <a:schemeClr val="accent1">
+                            <a:shade val="50000"/>
+                          </a:schemeClr>
+                        </a:lnRef>
+                        <a:fillRef idx="1">
+                          <a:schemeClr val="accent1"/>
+                        </a:fillRef>
+                        <a:effectRef idx="0">
+                          <a:schemeClr val="accent1"/>
+                        </a:effectRef>
+                        <a:fontRef idx="minor">
+                          <a:schemeClr val="lt1"/>
+                        </a:fontRef>
+                      </wps:style>
+                      <wps:bodyPr rot="0" spcFirstLastPara="0" vertOverflow="overflow" horzOverflow="overflow" vert="horz" wrap="square" lIns="91440" tIns="45720" rIns="91440" bIns="45720" numCol="1" spcCol="0" rtlCol="0" fromWordArt="0" anchor="ctr" anchorCtr="0" forceAA="0" compatLnSpc="1">
+                        <a:prstTxWarp prst="textNoShape">
+                          <a:avLst/>
+                        </a:prstTxWarp>
+                        <a:noAutofit/>
+                      </wps:bodyPr>
+                    </wps:wsp>
+                  </wpg:wgp>
+                </a:graphicData>
+              </a:graphic>
+              <wp14:sizeRelH relativeFrom="page">
+                <wp14:pctWidth>41200</wp14:pctWidth>
+              </wp14:sizeRelH>
+              <wp14:sizeRelV relativeFrom="page">
+                <wp14:pctHeight>100000</wp14:pctHeight>
+              </wp14:sizeRelV>
+            </wp:anchor>
+          </w:drawing>
+        </mc:Choice>
+        <mc:Fallback>
+          <w:pict>
+            <v:group w14:anchorId="13BCD4AF" id="Group 4" o:spid="_x0000_s1026" alt="Title: Background graphics" style="position:absolute;margin-left:0;margin-top:0;width:252pt;height:791.85pt;z-index:251661312;mso-width-percent:412;mso-height-percent:1000;mso-position-horizontal:left;mso-position-horizontal-relative:margin;mso-position-vertical:top;mso-position-vertical-relative:page;mso-width-percent:412;mso-height-percent:1000" coordsize="32004,100563" o:gfxdata="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">
+              <v:rect id="Rectangle 2" o:spid="_x0000_s1027" style="position:absolute;width:32004;height:1920;visibility:visible;mso-wrap-style:square;v-text-anchor:middle" o:gfxdata="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" fillcolor="#4b3a2e [3215]" stroked="f" strokeweight="1pt"/>
+              <v:rect id="Rectangle 3" o:spid="_x0000_s1028" style="position:absolute;top:99648;width:32004;height:915;visibility:visible;mso-wrap-style:square;v-text-anchor:middle" o:gfxdata="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" fillcolor="#4b3a2e [3215]" stroked="f" strokeweight="1pt"/>
+              <w10:wrap anchorx="margin" anchory="page"/>
+            </v:group>
+          </w:pict>
+        </mc:Fallback>
+      </mc:AlternateContent>
+    </w:r>
+  </w:p>
+</w:hdr>
+</file>
+
+<file path=word/header2.xml><?xml version="1.0" encoding="utf-8"?>
+<w:hdr xmlns:wpc="http://schemas.microsoft.com/office/word/2010/wordprocessingCanvas" xmlns:cx="http://schemas.microsoft.com/office/drawing/2014/chartex" xmlns:cx1="http://schemas.microsoft.com/office/drawing/2015/9/8/chartex" xmlns:cx2="http://schemas.microsoft.com/office/drawing/2015/10/21/chartex" xmlns:cx3="http://schemas.microsoft.com/office/drawing/2016/5/9/chartex" xmlns:cx4="http://schemas.microsoft.com/office/drawing/2016/5/10/chartex" xmlns:cx5="http://schemas.microsoft.com/office/drawing/2016/5/11/chartex" xmlns:cx6="http://schemas.microsoft.com/office/drawing/2016/5/12/chartex" xmlns:cx7="http://schemas.microsoft.com/office/drawing/2016/5/13/chartex" xmlns:cx8="http://schemas.microsoft.com/office/drawing/2016/5/14/chartex" xmlns:mc="http://schemas.openxmlformats.org/markup-compatibility/2006" xmlns:aink="http://schemas.microsoft.com/office/drawing/2016/ink" xmlns:am3d="http://schemas.microsoft.com/office/drawing/2017/model3d" xmlns:o="urn:schemas-microsoft-com:office:office" xmlns:r="http://schemas.openxmlformats.org/officeDocument/2006/relationships" xmlns:m="http://schemas.openxmlformats.org/officeDocument/2006/math" xmlns:v="urn:schemas-microsoft-com:vml" xmlns:wp14="http://schemas.microsoft.com/office/word/2010/wordprocessingDrawing" xmlns:wp="http://schemas.openxmlformats.org/drawingml/2006/wordprocessingDrawing" xmlns:w10="urn:schemas-microsoft-com:office:word" xmlns:w="http://schemas.openxmlformats.org/wordprocessingml/2006/main" xmlns:w14="http://schemas.microsoft.com/office/word/2010/wordml" xmlns:w15="http://schemas.microsoft.com/office/word/2012/wordml" xmlns:w16cex="http://schemas.microsoft.com/office/word/2018/wordml/cex" xmlns:w16cid="http://schemas.microsoft.com/office/word/2016/wordml/cid" xmlns:w16="http://schemas.microsoft.com/office/word/2018/wordml" xmlns:w16se="http://schemas.microsoft.com/office/word/2015/wordml/symex" xmlns:wpg="http://schemas.microsoft.com/office/word/2010/wordprocessingGroup" xmlns:wpi="http://schemas.microsoft.com/office/word/2010/wordprocessingInk" xmlns:wne="http://schemas.microsoft.com/office/word/2006/wordml" xmlns:wps="http://schemas.microsoft.com/office/word/2010/wordprocessingShape" mc:Ignorable="w14 w15 w16se w16cid w16 w16cex wp14">
+  <w:p>
+    <w:pPr>
+      <w:pStyle w:val="Header"/>
+    </w:pPr>
+    <w:r>
+      <w:rPr>
+        <w:noProof/>
+        <w:lang w:eastAsia="en-US"/>
+      </w:rPr>
+      <mc:AlternateContent>
+        <mc:Choice Requires="wpg">
+          <w:drawing>
+            <wp:anchor distT="0" distB="0" distL="114300" distR="114300" simplePos="0" relativeHeight="251663360" behindDoc="0" locked="0" layoutInCell="1" allowOverlap="1">
+              <wp:simplePos x="0" y="0"/>
+              <wp:positionH relativeFrom="margin">
+                <wp:align>left</wp:align>
+              </wp:positionH>
+              <wp:positionV relativeFrom="page">
+                <wp:align>top</wp:align>
+              </wp:positionV>
+              <wp:extent cx="3200400" cy="10056322"/>
+              <wp:effectExtent l="0" t="0" r="0" b="0"/>
+              <wp:wrapNone/>
+              <wp:docPr id="5" name="Group 5" title="Background graphics"/>
+              <wp:cNvGraphicFramePr/>
+              <a:graphic xmlns:a="http://schemas.openxmlformats.org/drawingml/2006/main">
+                <a:graphicData uri="http://schemas.microsoft.com/office/word/2010/wordprocessingGroup">
+                  <wpg:wgp>
+                    <wpg:cNvGrpSpPr/>
+                    <wpg:grpSpPr>
+                      <a:xfrm>
+                        <a:off x="0" y="0"/>
+                        <a:ext cx="3200400" cy="10056322"/>
+                        <a:chOff x="0" y="0"/>
+                        <a:chExt cx="3200400" cy="10056322"/>
+                      </a:xfrm>
+                    </wpg:grpSpPr>
+                    <wps:wsp>
+                      <wps:cNvPr id="6" name="Rectangle 6"/>
+                      <wps:cNvSpPr/>
+                      <wps:spPr>
+                        <a:xfrm>
+                          <a:off x="0" y="0"/>
+                          <a:ext cx="3200400" cy="192024"/>
+                        </a:xfrm>
+                        <a:prstGeom prst="rect">
+                          <a:avLst/>
+                        </a:prstGeom>
+                        <a:solidFill>
+                          <a:schemeClr val="tx2"/>
+                        </a:solidFill>
+                        <a:ln>
+                          <a:noFill/>
+                        </a:ln>
+                      </wps:spPr>
+                      <wps:style>
+                        <a:lnRef idx="2">
+                          <a:schemeClr val="accent1">
+                            <a:shade val="50000"/>
+                          </a:schemeClr>
+                        </a:lnRef>
+                        <a:fillRef idx="1">
+                          <a:schemeClr val="accent1"/>
+                        </a:fillRef>
+                        <a:effectRef idx="0">
+                          <a:schemeClr val="accent1"/>
+                        </a:effectRef>
+                        <a:fontRef idx="minor">
+                          <a:schemeClr val="lt1"/>
+                        </a:fontRef>
+                      </wps:style>
+                      <wps:bodyPr rot="0" spcFirstLastPara="0" vertOverflow="overflow" horzOverflow="overflow" vert="horz" wrap="square" lIns="91440" tIns="45720" rIns="91440" bIns="45720" numCol="1" spcCol="0" rtlCol="0" fromWordArt="0" anchor="ctr" anchorCtr="0" forceAA="0" compatLnSpc="1">
+                        <a:prstTxWarp prst="textNoShape">
+                          <a:avLst/>
+                        </a:prstTxWarp>
+                        <a:noAutofit/>
+                      </wps:bodyPr>
+                    </wps:wsp>
+                    <wps:wsp>
+                      <wps:cNvPr id="7" name="Rectangle 7"/>
+                      <wps:cNvSpPr/>
+                      <wps:spPr>
+                        <a:xfrm>
+                          <a:off x="0" y="9964882"/>
+                          <a:ext cx="3200400" cy="91440"/>
+                        </a:xfrm>
+                        <a:prstGeom prst="rect">
+                          <a:avLst/>
+                        </a:prstGeom>
+                        <a:solidFill>
+                          <a:schemeClr val="tx2"/>
+                        </a:solidFill>
+                        <a:ln>
+                          <a:noFill/>
+                        </a:ln>
+                      </wps:spPr>
+                      <wps:style>
+                        <a:lnRef idx="2">
+                          <a:schemeClr val="accent1">
+                            <a:shade val="50000"/>
+                          </a:schemeClr>
+                        </a:lnRef>
+                        <a:fillRef idx="1">
+                          <a:schemeClr val="accent1"/>
+                        </a:fillRef>
+                        <a:effectRef idx="0">
+                          <a:schemeClr val="accent1"/>
+                        </a:effectRef>
+                        <a:fontRef idx="minor">
+                          <a:schemeClr val="lt1"/>
+                        </a:fontRef>
+                      </wps:style>
+                      <wps:bodyPr rot="0" spcFirstLastPara="0" vertOverflow="overflow" horzOverflow="overflow" vert="horz" wrap="square" lIns="91440" tIns="45720" rIns="91440" bIns="45720" numCol="1" spcCol="0" rtlCol="0" fromWordArt="0" anchor="ctr" anchorCtr="0" forceAA="0" compatLnSpc="1">
+                        <a:prstTxWarp prst="textNoShape">
+                          <a:avLst/>
+                        </a:prstTxWarp>
+                        <a:noAutofit/>
+                      </wps:bodyPr>
+                    </wps:wsp>
+                  </wpg:wgp>
+                </a:graphicData>
+              </a:graphic>
+              <wp14:sizeRelH relativeFrom="page">
+                <wp14:pctWidth>41200</wp14:pctWidth>
+              </wp14:sizeRelH>
+              <wp14:sizeRelV relativeFrom="page">
+                <wp14:pctHeight>100000</wp14:pctHeight>
+              </wp14:sizeRelV>
+            </wp:anchor>
+          </w:drawing>
+        </mc:Choice>
+        <mc:Fallback>
+          <w:pict>
+            <v:group w14:anchorId="66DEC94A" id="Group 5" o:spid="_x0000_s1026" alt="Title: Background graphics" style="position:absolute;margin-left:0;margin-top:0;width:252pt;height:791.85pt;z-index:251663360;mso-width-percent:412;mso-height-percent:1000;mso-position-horizontal:left;mso-position-horizontal-relative:margin;mso-position-vertical:top;mso-position-vertical-relative:page;mso-width-percent:412;mso-height-percent:1000" coordsize="32004,100563" o:gfxdata="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">
+              <v:rect id="Rectangle 6" o:spid="_x0000_s1027" style="position:absolute;width:32004;height:1920;visibility:visible;mso-wrap-style:square;v-text-anchor:middle" o:gfxdata="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" fillcolor="#4b3a2e [3215]" stroked="f" strokeweight="1pt"/>
+              <v:rect id="Rectangle 7" o:spid="_x0000_s1028" style="position:absolute;top:99648;width:32004;height:915;visibility:visible;mso-wrap-style:square;v-text-anchor:middle" o:gfxdata="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" fillcolor="#4b3a2e [3215]" stroked="f" strokeweight="1pt"/>
+              <w10:wrap anchorx="margin" anchory="page"/>
+            </v:group>
+          </w:pict>
+        </mc:Fallback>
+      </mc:AlternateContent>
+    </w:r>
+  </w:p>
+</w:hdr>
+</file>
+
+<file path=word/numbering.xml><?xml version="1.0" encoding="utf-8"?>
+<w:numbering xmlns:wpc="http://schemas.microsoft.com/office/word/2010/wordprocessingCanvas" xmlns:cx="http://schemas.microsoft.com/office/drawing/2014/chartex" xmlns:cx1="http://schemas.microsoft.com/office/drawing/2015/9/8/chartex" xmlns:cx2="http://schemas.microsoft.com/office/drawing/2015/10/21/chartex" xmlns:cx3="http://schemas.microsoft.com/office/drawing/2016/5/9/chartex" xmlns:cx4="http://schemas.microsoft.com/office/drawing/2016/5/10/chartex" xmlns:cx5="http://schemas.microsoft.com/office/drawing/2016/5/11/chartex" xmlns:cx6="http://schemas.microsoft.com/office/drawing/2016/5/12/chartex" xmlns:cx7="http://schemas.microsoft.com/office/drawing/2016/5/13/chartex" xmlns:cx8="http://schemas.microsoft.com/office/drawing/2016/5/14/chartex" xmlns:mc="http://schemas.openxmlformats.org/markup-compatibility/2006" xmlns:aink="http://schemas.microsoft.com/office/drawing/2016/ink" xmlns:am3d="http://schemas.microsoft.com/office/drawing/2017/model3d" xmlns:o="urn:schemas-microsoft-com:office:office" xmlns:r="http://schemas.openxmlformats.org/officeDocument/2006/relationships" xmlns:m="http://schemas.openxmlformats.org/officeDocument/2006/math" xmlns:v="urn:schemas-microsoft-com:vml" xmlns:wp14="http://schemas.microsoft.com/office/word/2010/wordprocessingDrawing" xmlns:wp="http://schemas.openxmlformats.org/drawingml/2006/wordprocessingDrawing" xmlns:w10="urn:schemas-microsoft-com:office:word" xmlns:w="http://schemas.openxmlformats.org/wordprocessingml/2006/main" xmlns:w14="http://schemas.microsoft.com/office/word/2010/wordml" xmlns:w15="http://schemas.microsoft.com/office/word/2012/wordml" xmlns:w16cex="http://schemas.microsoft.com/office/word/2018/wordml/cex" xmlns:w16cid="http://schemas.microsoft.com/office/word/2016/wordml/cid" xmlns:w16="http://schemas.microsoft.com/office/word/2018/wordml" xmlns:w16se="http://schemas.microsoft.com/office/word/2015/wordml/symex" xmlns:wpg="http://schemas.microsoft.com/office/word/2010/wordprocessingGroup" xmlns:wpi="http://schemas.microsoft.com/office/word/2010/wordprocessingInk" xmlns:wne="http://schemas.microsoft.com/office/word/2006/wordml" xmlns:wps="http://schemas.microsoft.com/office/word/2010/wordprocessingShape" mc:Ignorable="w14 w15 w16se w16cid w16 w16cex wp14">
+  <w:abstractNum w:abstractNumId="0" w15:restartNumberingAfterBreak="0">
+    <w:nsid w:val="FFFFFF7C"/>
+    <w:multiLevelType w:val="singleLevel"/>
+    <w:tmpl w:val="DFF442C8"/>
+    <w:lvl w:ilvl="0">
+      <w:start w:val="1"/>
+      <w:numFmt w:val="decimal"/>
+      <w:lvlText w:val="%1."/>
+      <w:lvlJc w:val="left"/>
+      <w:pPr>
+        <w:tabs>
+          <w:tab w:val="num" w:pos="1800"/>
+        </w:tabs>
+        <w:ind w:left="1800" w:hanging="360"/>
+      </w:pPr>
+    </w:lvl>
+  </w:abstractNum>
+  <w:abstractNum w:abstractNumId="1" w15:restartNumberingAfterBreak="0">
+    <w:nsid w:val="FFFFFF7D"/>
+    <w:multiLevelType w:val="singleLevel"/>
+    <w:tmpl w:val="8028F2F0"/>
+    <w:lvl w:ilvl="0">
+      <w:start w:val="1"/>
+      <w:numFmt w:val="decimal"/>
+      <w:lvlText w:val="%1."/>
+      <w:lvlJc w:val="left"/>
+      <w:pPr>
+        <w:tabs>
+          <w:tab w:val="num" w:pos="1440"/>
+        </w:tabs>
+        <w:ind w:left="1440" w:hanging="360"/>
+      </w:pPr>
+    </w:lvl>
+  </w:abstractNum>
+  <w:abstractNum w:abstractNumId="2" w15:restartNumberingAfterBreak="0">
+    <w:nsid w:val="FFFFFF7E"/>
+    <w:multiLevelType w:val="singleLevel"/>
+    <w:tmpl w:val="1C40027A"/>
+    <w:lvl w:ilvl="0">
+      <w:start w:val="1"/>
+      <w:numFmt w:val="decimal"/>
+      <w:lvlText w:val="%1."/>
+      <w:lvlJc w:val="left"/>
+      <w:pPr>
+        <w:tabs>
+          <w:tab w:val="num" w:pos="1080"/>
+        </w:tabs>
+        <w:ind w:left="1080" w:hanging="360"/>
+      </w:pPr>
+    </w:lvl>
+  </w:abstractNum>
+  <w:abstractNum w:abstractNumId="3" w15:restartNumberingAfterBreak="0">
+    <w:nsid w:val="FFFFFF7F"/>
+    <w:multiLevelType w:val="singleLevel"/>
+    <w:tmpl w:val="7ED2B9D0"/>
+    <w:lvl w:ilvl="0">
+      <w:start w:val="1"/>
+      <w:numFmt w:val="decimal"/>
+      <w:lvlText w:val="%1."/>
+      <w:lvlJc w:val="left"/>
+      <w:pPr>
+        <w:tabs>
+          <w:tab w:val="num" w:pos="720"/>
+        </w:tabs>
+        <w:ind w:left="720" w:hanging="360"/>
+      </w:pPr>
+    </w:lvl>
+  </w:abstractNum>
+  <w:abstractNum w:abstractNumId="4" w15:restartNumberingAfterBreak="0">
+    <w:nsid w:val="FFFFFF80"/>
+    <w:multiLevelType w:val="singleLevel"/>
+    <w:tmpl w:val="9BB8496C"/>
+    <w:lvl w:ilvl="0">
+      <w:start w:val="1"/>
+      <w:numFmt w:val="bullet"/>
+      <w:lvlText w:val=""/>
+      <w:lvlJc w:val="left"/>
+      <w:pPr>
+        <w:tabs>
+          <w:tab w:val="num" w:pos="1800"/>
+        </w:tabs>
+        <w:ind w:left="1800" w:hanging="360"/>
+      </w:pPr>
+      <w:rPr>
+        <w:rFonts w:ascii="Symbol" w:hAnsi="Symbol" w:hint="default"/>
+      </w:rPr>
+    </w:lvl>
+  </w:abstractNum>
+  <w:abstractNum w:abstractNumId="5" w15:restartNumberingAfterBreak="0">
+    <w:nsid w:val="FFFFFF81"/>
+    <w:multiLevelType w:val="singleLevel"/>
+    <w:tmpl w:val="43AEF4D0"/>
+    <w:lvl w:ilvl="0">
+      <w:start w:val="1"/>
+      <w:numFmt w:val="bullet"/>
+      <w:lvlText w:val=""/>
+      <w:lvlJc w:val="left"/>
+      <w:pPr>
+        <w:tabs>
+          <w:tab w:val="num" w:pos="1440"/>
+        </w:tabs>
+        <w:ind w:left="1440" w:hanging="360"/>
+      </w:pPr>
+      <w:rPr>
+        <w:rFonts w:ascii="Symbol" w:hAnsi="Symbol" w:hint="default"/>
+      </w:rPr>
+    </w:lvl>
+  </w:abstractNum>
+  <w:abstractNum w:abstractNumId="6" w15:restartNumberingAfterBreak="0">
+    <w:nsid w:val="FFFFFF82"/>
+    <w:multiLevelType w:val="singleLevel"/>
+    <w:tmpl w:val="7FA68852"/>
+    <w:lvl w:ilvl="0">
+      <w:start w:val="1"/>
+      <w:numFmt w:val="bullet"/>
+      <w:lvlText w:val=""/>
+      <w:lvlJc w:val="left"/>
+      <w:pPr>
+        <w:tabs>
+          <w:tab w:val="num" w:pos="1080"/>
+        </w:tabs>
+        <w:ind w:left="1080" w:hanging="360"/>
+      </w:pPr>
+      <w:rPr>
+        <w:rFonts w:ascii="Symbol" w:hAnsi="Symbol" w:hint="default"/>
+      </w:rPr>
+    </w:lvl>
+  </w:abstractNum>
+  <w:abstractNum w:abstractNumId="7" w15:restartNumberingAfterBreak="0">
+    <w:nsid w:val="FFFFFF83"/>
+    <w:multiLevelType w:val="singleLevel"/>
+    <w:tmpl w:val="ABA42E00"/>
+    <w:lvl w:ilvl="0">
+      <w:start w:val="1"/>
+      <w:numFmt w:val="bullet"/>
+      <w:lvlText w:val=""/>
+      <w:lvlJc w:val="left"/>
+      <w:pPr>
+        <w:tabs>
+          <w:tab w:val="num" w:pos="720"/>
+        </w:tabs>
+        <w:ind w:left="720" w:hanging="360"/>
+      </w:pPr>
+      <w:rPr>
+        <w:rFonts w:ascii="Symbol" w:hAnsi="Symbol" w:hint="default"/>
+      </w:rPr>
+    </w:lvl>
+  </w:abstractNum>
+  <w:abstractNum w:abstractNumId="8" w15:restartNumberingAfterBreak="0">
+    <w:nsid w:val="FFFFFF88"/>
+    <w:multiLevelType w:val="singleLevel"/>
+    <w:tmpl w:val="6750E6D0"/>
+    <w:lvl w:ilvl="0">
+      <w:start w:val="1"/>
+      <w:numFmt w:val="decimal"/>
+      <w:lvlText w:val="%1."/>
+      <w:lvlJc w:val="left"/>
+      <w:pPr>
+        <w:tabs>
+          <w:tab w:val="num" w:pos="360"/>
+        </w:tabs>
+        <w:ind w:left="360" w:hanging="360"/>
+      </w:pPr>
+    </w:lvl>
+  </w:abstractNum>
+  <w:abstractNum w:abstractNumId="9" w15:restartNumberingAfterBreak="0">
+    <w:nsid w:val="FFFFFF89"/>
+    <w:multiLevelType w:val="singleLevel"/>
+    <w:tmpl w:val="23D62EEC"/>
+    <w:lvl w:ilvl="0">
+      <w:start w:val="1"/>
+      <w:numFmt w:val="bullet"/>
+      <w:lvlText w:val=""/>
+      <w:lvlJc w:val="left"/>
+      <w:pPr>
+        <w:tabs>
+          <w:tab w:val="num" w:pos="360"/>
+        </w:tabs>
+        <w:ind w:left="360" w:hanging="360"/>
+      </w:pPr>
+      <w:rPr>
+        <w:rFonts w:ascii="Symbol" w:hAnsi="Symbol" w:hint="default"/>
+      </w:rPr>
+    </w:lvl>
+  </w:abstractNum>
+  <w:num w:numId="1">
+    <w:abstractNumId w:val="9"/>
+  </w:num>
+  <w:num w:numId="2">
+    <w:abstractNumId w:val="7"/>
+  </w:num>
+  <w:num w:numId="3">
+    <w:abstractNumId w:val="6"/>
+  </w:num>
+  <w:num w:numId="4">
+    <w:abstractNumId w:val="5"/>
+  </w:num>
+  <w:num w:numId="5">
+    <w:abstractNumId w:val="4"/>
+  </w:num>
+  <w:num w:numId="6">
+    <w:abstractNumId w:val="8"/>
+  </w:num>
+  <w:num w:numId="7">
+    <w:abstractNumId w:val="3"/>
+  </w:num>
+  <w:num w:numId="8">
+    <w:abstractNumId w:val="2"/>
+  </w:num>
+  <w:num w:numId="9">
+    <w:abstractNumId w:val="1"/>
+  </w:num>
+  <w:num w:numId="10">
+    <w:abstractNumId w:val="0"/>
+  </w:num>
+</w:numbering>
 </file>
 
 <file path=word/styles.xml><?xml version="1.0" encoding="utf-8"?>
@@ -24,6 +872,1392 @@
     <w:rPrDefault>
       <w:rPr>
         <w:rFonts w:asciiTheme="minorHAnsi" w:eastAsiaTheme="minorHAnsi" w:hAnsiTheme="minorHAnsi" w:cstheme="minorBidi"/>
+        <w:color w:val="4B3A2E" w:themeColor="text2"/>
+        <w:sz w:val="22"/>
+        <w:szCs w:val="22"/>
+        <w:lang w:val="en-US" w:eastAsia="ja-JP" w:bidi="ar-SA"/>
+      </w:rPr>
+    </w:rPrDefault>
+    <w:pPrDefault>
+      <w:pPr>
+        <w:spacing w:after="60" w:line="288" w:lineRule="auto"/>
+      </w:pPr>
+    </w:pPrDefault>
+  </w:docDefaults>
+  <w:latentStyles w:defLockedState="0" w:defUIPriority="99" w:defSemiHidden="0" w:defUnhideWhenUsed="0" w:defQFormat="0" w:count="376">
+    <w:lsdException w:name="Normal" w:uiPriority="0" w:qFormat="1"/>
+    <w:lsdException w:name="heading 1" w:uiPriority="9" w:qFormat="1"/>
+    <w:lsdException w:name="heading 2" w:semiHidden="1" w:uiPriority="9" w:unhideWhenUsed="1" w:qFormat="1"/>
+    <w:lsdException w:name="heading 3" w:semiHidden="1" w:uiPriority="9" w:unhideWhenUsed="1" w:qFormat="1"/>
+    <w:lsdException w:name="heading 4" w:semiHidden="1" w:uiPriority="9" w:unhideWhenUsed="1" w:qFormat="1"/>
+    <w:lsdException w:name="heading 5" w:semiHidden="1" w:uiPriority="9" w:unhideWhenUsed="1" w:qFormat="1"/>
+    <w:lsdException w:name="heading 6" w:semiHidden="1" w:uiPriority="9" w:unhideWhenUsed="1" w:qFormat="1"/>
+    <w:lsdException w:name="heading 7" w:semiHidden="1" w:uiPriority="9" w:unhideWhenUsed="1" w:qFormat="1"/>
+    <w:lsdException w:name="heading 8" w:semiHidden="1" w:uiPriority="9" w:unhideWhenUsed="1" w:qFormat="1"/>
+    <w:lsdException w:name="heading 9" w:semiHidden="1" w:uiPriority="9" w:unhideWhenUsed="1" w:qFormat="1"/>
+    <w:lsdException w:name="index 1" w:semiHidden="1" w:unhideWhenUsed="1"/>
+    <w:lsdException w:name="index 2" w:semiHidden="1" w:unhideWhenUsed="1"/>
+    <w:lsdException w:name="index 3" w:semiHidden="1" w:unhideWhenUsed="1"/>
+    <w:lsdException w:name="index 4" w:semiHidden="1" w:unhideWhenUsed="1"/>
+    <w:lsdException w:name="index 5" w:semiHidden="1" w:unhideWhenUsed="1"/>
+    <w:lsdException w:name="index 6" w:semiHidden="1" w:unhideWhenUsed="1"/>
+    <w:lsdException w:name="index 7" w:semiHidden="1" w:unhideWhenUsed="1"/>
+    <w:lsdException w:name="index 8" w:semiHidden="1" w:unhideWhenUsed="1"/>
+    <w:lsdException w:name="index 9" w:semiHidden="1" w:unhideWhenUsed="1"/>
+    <w:lsdException w:name="toc 1" w:semiHidden="1" w:uiPriority="39" w:unhideWhenUsed="1"/>
+    <w:lsdException w:name="toc 2" w:semiHidden="1" w:uiPriority="39" w:unhideWhenUsed="1"/>
+    <w:lsdException w:name="toc 3" w:semiHidden="1" w:uiPriority="39" w:unhideWhenUsed="1"/>
+    <w:lsdException w:name="toc 4" w:semiHidden="1" w:uiPriority="39" w:unhideWhenUsed="1"/>
+    <w:lsdException w:name="toc 5" w:semiHidden="1" w:uiPriority="39" w:unhideWhenUsed="1"/>
+    <w:lsdException w:name="toc 6" w:semiHidden="1" w:uiPriority="39" w:unhideWhenUsed="1"/>
+    <w:lsdException w:name="toc 7" w:semiHidden="1" w:uiPriority="39" w:unhideWhenUsed="1"/>
+    <w:lsdException w:name="toc 8" w:semiHidden="1" w:uiPriority="39" w:unhideWhenUsed="1"/>
+    <w:lsdException w:name="toc 9" w:semiHidden="1" w:uiPriority="39" w:unhideWhenUsed="1"/>
+    <w:lsdException w:name="Normal Indent" w:semiHidden="1" w:unhideWhenUsed="1"/>
+    <w:lsdException w:name="footnote text" w:semiHidden="1" w:unhideWhenUsed="1"/>
+    <w:lsdException w:name="annotation text" w:semiHidden="1" w:unhideWhenUsed="1"/>
+    <w:lsdException w:name="header" w:semiHidden="1" w:unhideWhenUsed="1" w:qFormat="1"/>
+    <w:lsdException w:name="footer" w:semiHidden="1" w:unhideWhenUsed="1" w:qFormat="1"/>
+    <w:lsdException w:name="index heading" w:semiHidden="1" w:unhideWhenUsed="1"/>
+    <w:lsdException w:name="caption" w:semiHidden="1" w:uiPriority="35" w:unhideWhenUsed="1" w:qFormat="1"/>
+    <w:lsdException w:name="table of figures" w:semiHidden="1" w:unhideWhenUsed="1"/>
+    <w:lsdException w:name="envelope address" w:semiHidden="1" w:unhideWhenUsed="1"/>
+    <w:lsdException w:name="envelope return" w:semiHidden="1" w:unhideWhenUsed="1"/>
+    <w:lsdException w:name="footnote reference" w:semiHidden="1" w:unhideWhenUsed="1"/>
+    <w:lsdException w:name="annotation reference" w:semiHidden="1" w:unhideWhenUsed="1"/>
+    <w:lsdException w:name="line number" w:semiHidden="1" w:unhideWhenUsed="1"/>
+    <w:lsdException w:name="page number" w:semiHidden="1" w:unhideWhenUsed="1"/>
+    <w:lsdException w:name="endnote reference" w:semiHidden="1" w:unhideWhenUsed="1"/>
+    <w:lsdException w:name="endnote text" w:semiHidden="1" w:unhideWhenUsed="1"/>
+    <w:lsdException w:name="table of authorities" w:semiHidden="1" w:unhideWhenUsed="1"/>
+    <w:lsdException w:name="macro" w:semiHidden="1" w:unhideWhenUsed="1"/>
+    <w:lsdException w:name="toa heading" w:semiHidden="1" w:unhideWhenUsed="1"/>
+    <w:lsdException w:name="List" w:semiHidden="1" w:unhideWhenUsed="1"/>
+    <w:lsdException w:name="List Bullet" w:semiHidden="1" w:unhideWhenUsed="1"/>
+    <w:lsdException w:name="List Number" w:semiHidden="1" w:unhideWhenUsed="1"/>
+    <w:lsdException w:name="List 2" w:semiHidden="1" w:unhideWhenUsed="1"/>
+    <w:lsdException w:name="List 3" w:semiHidden="1" w:unhideWhenUsed="1"/>
+    <w:lsdException w:name="List 4" w:semiHidden="1" w:unhideWhenUsed="1"/>
+    <w:lsdException w:name="List 5" w:semiHidden="1" w:unhideWhenUsed="1"/>
+    <w:lsdException w:name="List Bullet 2" w:semiHidden="1" w:unhideWhenUsed="1"/>
+    <w:lsdException w:name="List Bullet 3" w:semiHidden="1" w:unhideWhenUsed="1"/>
+    <w:lsdException w:name="List Bullet 4" w:semiHidden="1" w:unhideWhenUsed="1"/>
+    <w:lsdException w:name="List Bullet 5" w:semiHidden="1" w:unhideWhenUsed="1"/>
+    <w:lsdException w:name="List Number 2" w:semiHidden="1" w:unhideWhenUsed="1"/>
+    <w:lsdException w:name="List Number 3" w:semiHidden="1" w:unhideWhenUsed="1"/>
+    <w:lsdException w:name="List Number 4" w:semiHidden="1" w:unhideWhenUsed="1"/>
+    <w:lsdException w:name="List Number 5" w:semiHidden="1" w:unhideWhenUsed="1"/>
+    <w:lsdException w:name="Title" w:semiHidden="1" w:uiPriority="10" w:unhideWhenUsed="1"/>
+    <w:lsdException w:name="Closing" w:semiHidden="1" w:unhideWhenUsed="1"/>
+    <w:lsdException w:name="Signature" w:semiHidden="1" w:unhideWhenUsed="1"/>
+    <w:lsdException w:name="Default Paragraph Font" w:semiHidden="1" w:uiPriority="1" w:unhideWhenUsed="1"/>
+    <w:lsdException w:name="Body Text" w:semiHidden="1" w:unhideWhenUsed="1"/>
+    <w:lsdException w:name="Body Text Indent" w:semiHidden="1" w:unhideWhenUsed="1"/>
+    <w:lsdException w:name="List Continue" w:semiHidden="1" w:unhideWhenUsed="1"/>
+    <w:lsdException w:name="List Continue 2" w:semiHidden="1" w:unhideWhenUsed="1"/>
+    <w:lsdException w:name="List Continue 3" w:semiHidden="1" w:unhideWhenUsed="1"/>
+    <w:lsdException w:name="List Continue 4" w:semiHidden="1" w:unhideWhenUsed="1"/>
+    <w:lsdException w:name="List Continue 5" w:semiHidden="1" w:unhideWhenUsed="1"/>
+    <w:lsdException w:name="Message Header" w:semiHidden="1" w:unhideWhenUsed="1"/>
+    <w:lsdException w:name="Subtitle" w:semiHidden="1" w:uiPriority="11" w:unhideWhenUsed="1"/>
+    <w:lsdException w:name="Salutation" w:semiHidden="1" w:unhideWhenUsed="1"/>
+    <w:lsdException w:name="Date" w:semiHidden="1" w:unhideWhenUsed="1"/>
+    <w:lsdException w:name="Body Text First Indent" w:semiHidden="1" w:unhideWhenUsed="1"/>
+    <w:lsdException w:name="Body Text First Indent 2" w:semiHidden="1" w:unhideWhenUsed="1"/>
+    <w:lsdException w:name="Note Heading" w:semiHidden="1" w:unhideWhenUsed="1"/>
+    <w:lsdException w:name="Body Text 2" w:semiHidden="1" w:unhideWhenUsed="1"/>
+    <w:lsdException w:name="Body Text 3" w:semiHidden="1" w:unhideWhenUsed="1"/>
+    <w:lsdException w:name="Body Text Indent 2" w:semiHidden="1" w:unhideWhenUsed="1"/>
+    <w:lsdException w:name="Body Text Indent 3" w:semiHidden="1" w:unhideWhenUsed="1"/>
+    <w:lsdException w:name="Block Text" w:semiHidden="1" w:unhideWhenUsed="1"/>
+    <w:lsdException w:name="Hyperlink" w:semiHidden="1" w:unhideWhenUsed="1"/>
+    <w:lsdException w:name="FollowedHyperlink" w:semiHidden="1" w:unhideWhenUsed="1"/>
+    <w:lsdException w:name="Strong" w:semiHidden="1" w:uiPriority="22" w:unhideWhenUsed="1" w:qFormat="1"/>
+    <w:lsdException w:name="Emphasis" w:semiHidden="1" w:uiPriority="20" w:unhideWhenUsed="1" w:qFormat="1"/>
+    <w:lsdException w:name="Document Map" w:semiHidden="1" w:unhideWhenUsed="1"/>
+    <w:lsdException w:name="Plain Text" w:semiHidden="1" w:unhideWhenUsed="1"/>
+    <w:lsdException w:name="E-mail Signature" w:semiHidden="1" w:unhideWhenUsed="1"/>
+    <w:lsdException w:name="HTML Top of Form" w:semiHidden="1" w:unhideWhenUsed="1"/>
+    <w:lsdException w:name="HTML Bottom of Form" w:semiHidden="1" w:unhideWhenUsed="1"/>
+    <w:lsdException w:name="Normal (Web)" w:semiHidden="1" w:unhideWhenUsed="1"/>
+    <w:lsdException w:name="HTML Acronym" w:semiHidden="1" w:unhideWhenUsed="1"/>
+    <w:lsdException w:name="HTML Address" w:semiHidden="1" w:unhideWhenUsed="1"/>
+    <w:lsdException w:name="HTML Cite" w:semiHidden="1" w:unhideWhenUsed="1"/>
+    <w:lsdException w:name="HTML Code" w:semiHidden="1" w:unhideWhenUsed="1"/>
+    <w:lsdException w:name="HTML Definition" w:semiHidden="1" w:unhideWhenUsed="1"/>
+    <w:lsdException w:name="HTML Keyboard" w:semiHidden="1" w:unhideWhenUsed="1"/>
+    <w:lsdException w:name="HTML Preformatted" w:semiHidden="1" w:unhideWhenUsed="1"/>
+    <w:lsdException w:name="HTML Sample" w:semiHidden="1" w:unhideWhenUsed="1"/>
+    <w:lsdException w:name="HTML Typewriter" w:semiHidden="1" w:unhideWhenUsed="1"/>
+    <w:lsdException w:name="HTML Variable" w:semiHidden="1" w:unhideWhenUsed="1"/>
+    <w:lsdException w:name="annotation subject" w:semiHidden="1" w:unhideWhenUsed="1"/>
+    <w:lsdException w:name="No List" w:semiHidden="1" w:unhideWhenUsed="1"/>
+    <w:lsdException w:name="Outline List 1" w:semiHidden="1" w:unhideWhenUsed="1"/>
+    <w:lsdException w:name="Outline List 2" w:semiHidden="1" w:unhideWhenUsed="1"/>
+    <w:lsdException w:name="Outline List 3" w:semiHidden="1" w:unhideWhenUsed="1"/>
+    <w:lsdException w:name="Table Simple 1" w:semiHidden="1" w:unhideWhenUsed="1"/>
+    <w:lsdException w:name="Table Simple 2" w:semiHidden="1" w:unhideWhenUsed="1"/>
+    <w:lsdException w:name="Table Simple 3" w:semiHidden="1" w:unhideWhenUsed="1"/>
+    <w:lsdException w:name="Table Classic 1" w:semiHidden="1" w:unhideWhenUsed="1"/>
+    <w:lsdException w:name="Table Classic 2" w:semiHidden="1" w:unhideWhenUsed="1"/>
+    <w:lsdException w:name="Table Classic 3" w:semiHidden="1" w:unhideWhenUsed="1"/>
+    <w:lsdException w:name="Table Classic 4" w:semiHidden="1" w:unhideWhenUsed="1"/>
+    <w:lsdException w:name="Table Colorful 1" w:semiHidden="1" w:unhideWhenUsed="1"/>
+    <w:lsdException w:name="Table Colorful 2" w:semiHidden="1" w:unhideWhenUsed="1"/>
+    <w:lsdException w:name="Table Colorful 3" w:semiHidden="1" w:unhideWhenUsed="1"/>
+    <w:lsdException w:name="Table Columns 1" w:semiHidden="1" w:unhideWhenUsed="1"/>
+    <w:lsdException w:name="Table Columns 2" w:semiHidden="1" w:unhideWhenUsed="1"/>
+    <w:lsdException w:name="Table Columns 3" w:semiHidden="1" w:unhideWhenUsed="1"/>
+    <w:lsdException w:name="Table Columns 4" w:semiHidden="1" w:unhideWhenUsed="1"/>
+    <w:lsdException w:name="Table Columns 5" w:semiHidden="1" w:unhideWhenUsed="1"/>
+    <w:lsdException w:name="Table Grid 1" w:semiHidden="1" w:unhideWhenUsed="1"/>
+    <w:lsdException w:name="Table Grid 2" w:semiHidden="1" w:unhideWhenUsed="1"/>
+    <w:lsdException w:name="Table Grid 3" w:semiHidden="1" w:unhideWhenUsed="1"/>
+    <w:lsdException w:name="Table Grid 4" w:semiHidden="1" w:unhideWhenUsed="1"/>
+    <w:lsdException w:name="Table Grid 5" w:semiHidden="1" w:unhideWhenUsed="1"/>
+    <w:lsdException w:name="Table Grid 6" w:semiHidden="1" w:unhideWhenUsed="1"/>
+    <w:lsdException w:name="Table Grid 7" w:semiHidden="1" w:unhideWhenUsed="1"/>
+    <w:lsdException w:name="Table Grid 8" w:semiHidden="1" w:unhideWhenUsed="1"/>
+    <w:lsdException w:name="Table List 1" w:semiHidden="1" w:unhideWhenUsed="1"/>
+    <w:lsdException w:name="Table List 2" w:semiHidden="1" w:unhideWhenUsed="1"/>
+    <w:lsdException w:name="Table List 3" w:semiHidden="1" w:unhideWhenUsed="1"/>
+    <w:lsdException w:name="Table List 4" w:semiHidden="1" w:unhideWhenUsed="1"/>
+    <w:lsdException w:name="Table List 5" w:semiHidden="1" w:unhideWhenUsed="1"/>
+    <w:lsdException w:name="Table List 6" w:semiHidden="1" w:unhideWhenUsed="1"/>
+    <w:lsdException w:name="Table List 7" w:semiHidden="1" w:unhideWhenUsed="1"/>
+    <w:lsdException w:name="Table List 8" w:semiHidden="1" w:unhideWhenUsed="1"/>
+    <w:lsdException w:name="Table 3D effects 1" w:semiHidden="1" w:unhideWhenUsed="1"/>
+    <w:lsdException w:name="Table 3D effects 2" w:semiHidden="1" w:unhideWhenUsed="1"/>
+    <w:lsdException w:name="Table 3D effects 3" w:semiHidden="1" w:unhideWhenUsed="1"/>
+    <w:lsdException w:name="Table Contemporary" w:semiHidden="1" w:unhideWhenUsed="1"/>
+    <w:lsdException w:name="Table Elegant" w:semiHidden="1" w:unhideWhenUsed="1"/>
+    <w:lsdException w:name="Table Professional" w:semiHidden="1" w:unhideWhenUsed="1"/>
+    <w:lsdException w:name="Table Subtle 2" w:semiHidden="1" w:unhideWhenUsed="1"/>
+    <w:lsdException w:name="Table Web 1" w:semiHidden="1" w:unhideWhenUsed="1"/>
+    <w:lsdException w:name="Balloon Text" w:semiHidden="1" w:unhideWhenUsed="1"/>
+    <w:lsdException w:name="Table Grid" w:uiPriority="39"/>
+    <w:lsdException w:name="Table Theme" w:semiHidden="1" w:unhideWhenUsed="1"/>
+    <w:lsdException w:name="Placeholder Text" w:semiHidden="1"/>
+    <w:lsdException w:name="No Spacing" w:semiHidden="1" w:uiPriority="1" w:unhideWhenUsed="1" w:qFormat="1"/>
+    <w:lsdException w:name="Light Shading" w:uiPriority="60"/>
+    <w:lsdException w:name="Light List" w:uiPriority="61"/>
+    <w:lsdException w:name="Light Grid" w:uiPriority="62"/>
+    <w:lsdException w:name="Medium Shading 1" w:uiPriority="63"/>
+    <w:lsdException w:name="Medium Shading 2" w:uiPriority="64"/>
+    <w:lsdException w:name="Medium List 1" w:uiPriority="65"/>
+    <w:lsdException w:name="Medium List 2" w:uiPriority="66"/>
+    <w:lsdException w:name="Medium Grid 1" w:uiPriority="67"/>
+    <w:lsdException w:name="Medium Grid 2" w:uiPriority="68"/>
+    <w:lsdException w:name="Medium Grid 3" w:uiPriority="69"/>
+    <w:lsdException w:name="Dark List" w:uiPriority="70"/>
+    <w:lsdException w:name="Colorful Shading" w:uiPriority="71"/>
+    <w:lsdException w:name="Colorful List" w:uiPriority="72"/>
+    <w:lsdException w:name="Colorful Grid" w:uiPriority="73"/>
+    <w:lsdException w:name="Light Shading Accent 1" w:uiPriority="60"/>
+    <w:lsdException w:name="Light List Accent 1" w:uiPriority="61"/>
+    <w:lsdException w:name="Light Grid Accent 1" w:uiPriority="62"/>
+    <w:lsdException w:name="Medium Shading 1 Accent 1" w:uiPriority="63"/>
+    <w:lsdException w:name="Medium Shading 2 Accent 1" w:uiPriority="64"/>
+    <w:lsdException w:name="Medium List 1 Accent 1" w:uiPriority="65"/>
+    <w:lsdException w:name="Revision" w:semiHidden="1"/>
+    <w:lsdException w:name="List Paragraph" w:semiHidden="1" w:uiPriority="34" w:unhideWhenUsed="1" w:qFormat="1"/>
+    <w:lsdException w:name="Quote" w:semiHidden="1" w:uiPriority="29" w:unhideWhenUsed="1" w:qFormat="1"/>
+    <w:lsdException w:name="Intense Quote" w:semiHidden="1" w:uiPriority="30" w:unhideWhenUsed="1" w:qFormat="1"/>
+    <w:lsdException w:name="Medium List 2 Accent 1" w:uiPriority="66"/>
+    <w:lsdException w:name="Medium Grid 1 Accent 1" w:uiPriority="67"/>
+    <w:lsdException w:name="Medium Grid 2 Accent 1" w:uiPriority="68"/>
+    <w:lsdException w:name="Medium Grid 3 Accent 1" w:uiPriority="69"/>
+    <w:lsdException w:name="Dark List Accent 1" w:uiPriority="70"/>
+    <w:lsdException w:name="Colorful Shading Accent 1" w:uiPriority="71"/>
+    <w:lsdException w:name="Colorful List Accent 1" w:uiPriority="72"/>
+    <w:lsdException w:name="Colorful Grid Accent 1" w:uiPriority="73"/>
+    <w:lsdException w:name="Light Shading Accent 2" w:uiPriority="60"/>
+    <w:lsdException w:name="Light List Accent 2" w:uiPriority="61"/>
+    <w:lsdException w:name="Light Grid Accent 2" w:uiPriority="62"/>
+    <w:lsdException w:name="Medium Shading 1 Accent 2" w:uiPriority="63"/>
+    <w:lsdException w:name="Medium Shading 2 Accent 2" w:uiPriority="64"/>
+    <w:lsdException w:name="Medium List 1 Accent 2" w:uiPriority="65"/>
+    <w:lsdException w:name="Medium List 2 Accent 2" w:uiPriority="66"/>
+    <w:lsdException w:name="Medium Grid 1 Accent 2" w:uiPriority="67"/>
+    <w:lsdException w:name="Medium Grid 2 Accent 2" w:uiPriority="68"/>
+    <w:lsdException w:name="Medium Grid 3 Accent 2" w:uiPriority="69"/>
+    <w:lsdException w:name="Dark List Accent 2" w:uiPriority="70"/>
+    <w:lsdException w:name="Colorful Shading Accent 2" w:uiPriority="71"/>
+    <w:lsdException w:name="Colorful List Accent 2" w:uiPriority="72"/>
+    <w:lsdException w:name="Colorful Grid Accent 2" w:uiPriority="73"/>
+    <w:lsdException w:name="Light Shading Accent 3" w:uiPriority="60"/>
+    <w:lsdException w:name="Light List Accent 3" w:uiPriority="61"/>
+    <w:lsdException w:name="Light Grid Accent 3" w:uiPriority="62"/>
+    <w:lsdException w:name="Medium Shading 1 Accent 3" w:uiPriority="63"/>
+    <w:lsdException w:name="Medium Shading 2 Accent 3" w:uiPriority="64"/>
+    <w:lsdException w:name="Medium List 1 Accent 3" w:uiPriority="65"/>
+    <w:lsdException w:name="Medium List 2 Accent 3" w:uiPriority="66"/>
+    <w:lsdException w:name="Medium Grid 1 Accent 3" w:uiPriority="67"/>
+    <w:lsdException w:name="Medium Grid 2 Accent 3" w:uiPriority="68"/>
+    <w:lsdException w:name="Medium Grid 3 Accent 3" w:uiPriority="69"/>
+    <w:lsdException w:name="Dark List Accent 3" w:uiPriority="70"/>
+    <w:lsdException w:name="Colorful Shading Accent 3" w:uiPriority="71"/>
+    <w:lsdException w:name="Colorful List Accent 3" w:uiPriority="72"/>
+    <w:lsdException w:name="Colorful Grid Accent 3" w:uiPriority="73"/>
+    <w:lsdException w:name="Light Shading Accent 4" w:uiPriority="60"/>
+    <w:lsdException w:name="Light List Accent 4" w:uiPriority="61"/>
+    <w:lsdException w:name="Light Grid Accent 4" w:uiPriority="62"/>
+    <w:lsdException w:name="Medium Shading 1 Accent 4" w:uiPriority="63"/>
+    <w:lsdException w:name="Medium Shading 2 Accent 4" w:uiPriority="64"/>
+    <w:lsdException w:name="Medium List 1 Accent 4" w:uiPriority="65"/>
+    <w:lsdException w:name="Medium List 2 Accent 4" w:uiPriority="66"/>
+    <w:lsdException w:name="Medium Grid 1 Accent 4" w:uiPriority="67"/>
+    <w:lsdException w:name="Medium Grid 2 Accent 4" w:uiPriority="68"/>
+    <w:lsdException w:name="Medium Grid 3 Accent 4" w:uiPriority="69"/>
+    <w:lsdException w:name="Dark List Accent 4" w:uiPriority="70"/>
+    <w:lsdException w:name="Colorful Shading Accent 4" w:uiPriority="71"/>
+    <w:lsdException w:name="Colorful List Accent 4" w:uiPriority="72"/>
+    <w:lsdException w:name="Colorful Grid Accent 4" w:uiPriority="73"/>
+    <w:lsdException w:name="Light Shading Accent 5" w:uiPriority="60"/>
+    <w:lsdException w:name="Light List Accent 5" w:uiPriority="61"/>
+    <w:lsdException w:name="Light Grid Accent 5" w:uiPriority="62"/>
+    <w:lsdException w:name="Medium Shading 1 Accent 5" w:uiPriority="63"/>
+    <w:lsdException w:name="Medium Shading 2 Accent 5" w:uiPriority="64"/>
+    <w:lsdException w:name="Medium List 1 Accent 5" w:uiPriority="65"/>
+    <w:lsdException w:name="Medium List 2 Accent 5" w:uiPriority="66"/>
+    <w:lsdException w:name="Medium Grid 1 Accent 5" w:uiPriority="67"/>
+    <w:lsdException w:name="Medium Grid 2 Accent 5" w:uiPriority="68"/>
+    <w:lsdException w:name="Medium Grid 3 Accent 5" w:uiPriority="69"/>
+    <w:lsdException w:name="Dark List Accent 5" w:uiPriority="70"/>
+    <w:lsdException w:name="Colorful Shading Accent 5" w:uiPriority="71"/>
+    <w:lsdException w:name="Colorful List Accent 5" w:uiPriority="72"/>
+    <w:lsdException w:name="Colorful Grid Accent 5" w:uiPriority="73"/>
+    <w:lsdException w:name="Light Shading Accent 6" w:uiPriority="60"/>
+    <w:lsdException w:name="Light List Accent 6" w:uiPriority="61"/>
+    <w:lsdException w:name="Light Grid Accent 6" w:uiPriority="62"/>
+    <w:lsdException w:name="Medium Shading 1 Accent 6" w:uiPriority="63"/>
+    <w:lsdException w:name="Medium Shading 2 Accent 6" w:uiPriority="64"/>
+    <w:lsdException w:name="Medium List 1 Accent 6" w:uiPriority="65"/>
+    <w:lsdException w:name="Medium List 2 Accent 6" w:uiPriority="66"/>
+    <w:lsdException w:name="Medium Grid 1 Accent 6" w:uiPriority="67"/>
+    <w:lsdException w:name="Medium Grid 2 Accent 6" w:uiPriority="68"/>
+    <w:lsdException w:name="Medium Grid 3 Accent 6" w:uiPriority="69"/>
+    <w:lsdException w:name="Dark List Accent 6" w:uiPriority="70"/>
+    <w:lsdException w:name="Colorful Shading Accent 6" w:uiPriority="71"/>
+    <w:lsdException w:name="Colorful List Accent 6" w:uiPriority="72"/>
+    <w:lsdException w:name="Colorful Grid Accent 6" w:uiPriority="73"/>
+    <w:lsdException w:name="Subtle Emphasis" w:semiHidden="1" w:uiPriority="19" w:unhideWhenUsed="1" w:qFormat="1"/>
+    <w:lsdException w:name="Intense Emphasis" w:semiHidden="1" w:uiPriority="21" w:unhideWhenUsed="1"/>
+    <w:lsdException w:name="Subtle Reference" w:semiHidden="1" w:uiPriority="31" w:unhideWhenUsed="1" w:qFormat="1"/>
+    <w:lsdException w:name="Intense Reference" w:semiHidden="1" w:uiPriority="32" w:unhideWhenUsed="1" w:qFormat="1"/>
+    <w:lsdException w:name="Book Title" w:semiHidden="1" w:uiPriority="33" w:unhideWhenUsed="1" w:qFormat="1"/>
+    <w:lsdException w:name="Bibliography" w:semiHidden="1" w:uiPriority="37" w:unhideWhenUsed="1"/>
+    <w:lsdException w:name="TOC Heading" w:semiHidden="1" w:uiPriority="39" w:unhideWhenUsed="1" w:qFormat="1"/>
+    <w:lsdException w:name="Plain Table 1" w:uiPriority="41"/>
+    <w:lsdException w:name="Plain Table 2" w:uiPriority="42"/>
+    <w:lsdException w:name="Plain Table 3" w:uiPriority="43"/>
+    <w:lsdException w:name="Plain Table 4" w:uiPriority="44"/>
+    <w:lsdException w:name="Plain Table 5" w:uiPriority="45"/>
+    <w:lsdException w:name="Grid Table Light" w:uiPriority="40"/>
+    <w:lsdException w:name="Grid Table 1 Light" w:uiPriority="46"/>
+    <w:lsdException w:name="Grid Table 2" w:uiPriority="47"/>
+    <w:lsdException w:name="Grid Table 3" w:uiPriority="48"/>
+    <w:lsdException w:name="Grid Table 4" w:uiPriority="49"/>
+    <w:lsdException w:name="Grid Table 5 Dark" w:uiPriority="50"/>
+    <w:lsdException w:name="Grid Table 6 Colorful" w:uiPriority="51"/>
+    <w:lsdException w:name="Grid Table 7 Colorful" w:uiPriority="52"/>
+    <w:lsdException w:name="Grid Table 1 Light Accent 1" w:uiPriority="46"/>
+    <w:lsdException w:name="Grid Table 2 Accent 1" w:uiPriority="47"/>
+    <w:lsdException w:name="Grid Table 3 Accent 1" w:uiPriority="48"/>
+    <w:lsdException w:name="Grid Table 4 Accent 1" w:uiPriority="49"/>
+    <w:lsdException w:name="Grid Table 5 Dark Accent 1" w:uiPriority="50"/>
+    <w:lsdException w:name="Grid Table 6 Colorful Accent 1" w:uiPriority="51"/>
+    <w:lsdException w:name="Grid Table 7 Colorful Accent 1" w:uiPriority="52"/>
+    <w:lsdException w:name="Grid Table 1 Light Accent 2" w:uiPriority="46"/>
+    <w:lsdException w:name="Grid Table 2 Accent 2" w:uiPriority="47"/>
+    <w:lsdException w:name="Grid Table 3 Accent 2" w:uiPriority="48"/>
+    <w:lsdException w:name="Grid Table 4 Accent 2" w:uiPriority="49"/>
+    <w:lsdException w:name="Grid Table 5 Dark Accent 2" w:uiPriority="50"/>
+    <w:lsdException w:name="Grid Table 6 Colorful Accent 2" w:uiPriority="51"/>
+    <w:lsdException w:name="Grid Table 7 Colorful Accent 2" w:uiPriority="52"/>
+    <w:lsdException w:name="Grid Table 1 Light Accent 3" w:uiPriority="46"/>
+    <w:lsdException w:name="Grid Table 2 Accent 3" w:uiPriority="47"/>
+    <w:lsdException w:name="Grid Table 3 Accent 3" w:uiPriority="48"/>
+    <w:lsdException w:name="Grid Table 4 Accent 3" w:uiPriority="49"/>
+    <w:lsdException w:name="Grid Table 5 Dark Accent 3" w:uiPriority="50"/>
+    <w:lsdException w:name="Grid Table 6 Colorful Accent 3" w:uiPriority="51"/>
+    <w:lsdException w:name="Grid Table 7 Colorful Accent 3" w:uiPriority="52"/>
+    <w:lsdException w:name="Grid Table 1 Light Accent 4" w:uiPriority="46"/>
+    <w:lsdException w:name="Grid Table 2 Accent 4" w:uiPriority="47"/>
+    <w:lsdException w:name="Grid Table 3 Accent 4" w:uiPriority="48"/>
+    <w:lsdException w:name="Grid Table 4 Accent 4" w:uiPriority="49"/>
+    <w:lsdException w:name="Grid Table 5 Dark Accent 4" w:uiPriority="50"/>
+    <w:lsdException w:name="Grid Table 6 Colorful Accent 4" w:uiPriority="51"/>
+    <w:lsdException w:name="Grid Table 7 Colorful Accent 4" w:uiPriority="52"/>
+    <w:lsdException w:name="Grid Table 1 Light Accent 5" w:uiPriority="46"/>
+    <w:lsdException w:name="Grid Table 2 Accent 5" w:uiPriority="47"/>
+    <w:lsdException w:name="Grid Table 3 Accent 5" w:uiPriority="48"/>
+    <w:lsdException w:name="Grid Table 4 Accent 5" w:uiPriority="49"/>
+    <w:lsdException w:name="Grid Table 5 Dark Accent 5" w:uiPriority="50"/>
+    <w:lsdException w:name="Grid Table 6 Colorful Accent 5" w:uiPriority="51"/>
+    <w:lsdException w:name="Grid Table 7 Colorful Accent 5" w:uiPriority="52"/>
+    <w:lsdException w:name="Grid Table 1 Light Accent 6" w:uiPriority="46"/>
+    <w:lsdException w:name="Grid Table 2 Accent 6" w:uiPriority="47"/>
+    <w:lsdException w:name="Grid Table 3 Accent 6" w:uiPriority="48"/>
+    <w:lsdException w:name="Grid Table 4 Accent 6" w:uiPriority="49"/>
+    <w:lsdException w:name="Grid Table 5 Dark Accent 6" w:uiPriority="50"/>
+    <w:lsdException w:name="Grid Table 6 Colorful Accent 6" w:uiPriority="51"/>
+    <w:lsdException w:name="Grid Table 7 Colorful Accent 6" w:uiPriority="52"/>
+    <w:lsdException w:name="List Table 1 Light" w:uiPriority="46"/>
+    <w:lsdException w:name="List Table 2" w:uiPriority="47"/>
+    <w:lsdException w:name="List Table 3" w:uiPriority="48"/>
+    <w:lsdException w:name="List Table 4" w:uiPriority="49"/>
+    <w:lsdException w:name="List Table 5 Dark" w:uiPriority="50"/>
+    <w:lsdException w:name="List Table 6 Colorful" w:uiPriority="51"/>
+    <w:lsdException w:name="List Table 7 Colorful" w:uiPriority="52"/>
+    <w:lsdException w:name="List Table 1 Light Accent 1" w:uiPriority="46"/>
+    <w:lsdException w:name="List Table 2 Accent 1" w:uiPriority="47"/>
+    <w:lsdException w:name="List Table 3 Accent 1" w:uiPriority="48"/>
+    <w:lsdException w:name="List Table 4 Accent 1" w:uiPriority="49"/>
+    <w:lsdException w:name="List Table 5 Dark Accent 1" w:uiPriority="50"/>
+    <w:lsdException w:name="List Table 6 Colorful Accent 1" w:uiPriority="51"/>
+    <w:lsdException w:name="List Table 7 Colorful Accent 1" w:uiPriority="52"/>
+    <w:lsdException w:name="List Table 1 Light Accent 2" w:uiPriority="46"/>
+    <w:lsdException w:name="List Table 2 Accent 2" w:uiPriority="47"/>
+    <w:lsdException w:name="List Table 3 Accent 2" w:uiPriority="48"/>
+    <w:lsdException w:name="List Table 4 Accent 2" w:uiPriority="49"/>
+    <w:lsdException w:name="List Table 5 Dark Accent 2" w:uiPriority="50"/>
+    <w:lsdException w:name="List Table 6 Colorful Accent 2" w:uiPriority="51"/>
+    <w:lsdException w:name="List Table 7 Colorful Accent 2" w:uiPriority="52"/>
+    <w:lsdException w:name="List Table 1 Light Accent 3" w:uiPriority="46"/>
+    <w:lsdException w:name="List Table 2 Accent 3" w:uiPriority="47"/>
+    <w:lsdException w:name="List Table 3 Accent 3" w:uiPriority="48"/>
+    <w:lsdException w:name="List Table 4 Accent 3" w:uiPriority="49"/>
+    <w:lsdException w:name="List Table 5 Dark Accent 3" w:uiPriority="50"/>
+    <w:lsdException w:name="List Table 6 Colorful Accent 3" w:uiPriority="51"/>
+    <w:lsdException w:name="List Table 7 Colorful Accent 3" w:uiPriority="52"/>
+    <w:lsdException w:name="List Table 1 Light Accent 4" w:uiPriority="46"/>
+    <w:lsdException w:name="List Table 2 Accent 4" w:uiPriority="47"/>
+    <w:lsdException w:name="List Table 3 Accent 4" w:uiPriority="48"/>
+    <w:lsdException w:name="List Table 4 Accent 4" w:uiPriority="49"/>
+    <w:lsdException w:name="List Table 5 Dark Accent 4" w:uiPriority="50"/>
+    <w:lsdException w:name="List Table 6 Colorful Accent 4" w:uiPriority="51"/>
+    <w:lsdException w:name="List Table 7 Colorful Accent 4" w:uiPriority="52"/>
+    <w:lsdException w:name="List Table 1 Light Accent 5" w:uiPriority="46"/>
+    <w:lsdException w:name="List Table 2 Accent 5" w:uiPriority="47"/>
+    <w:lsdException w:name="List Table 3 Accent 5" w:uiPriority="48"/>
+    <w:lsdException w:name="List Table 4 Accent 5" w:uiPriority="49"/>
+    <w:lsdException w:name="List Table 5 Dark Accent 5" w:uiPriority="50"/>
+    <w:lsdException w:name="List Table 6 Colorful Accent 5" w:uiPriority="51"/>
+    <w:lsdException w:name="List Table 7 Colorful Accent 5" w:uiPriority="52"/>
+    <w:lsdException w:name="List Table 1 Light Accent 6" w:uiPriority="46"/>
+    <w:lsdException w:name="List Table 2 Accent 6" w:uiPriority="47"/>
+    <w:lsdException w:name="List Table 3 Accent 6" w:uiPriority="48"/>
+    <w:lsdException w:name="List Table 4 Accent 6" w:uiPriority="49"/>
+    <w:lsdException w:name="List Table 5 Dark Accent 6" w:uiPriority="50"/>
+    <w:lsdException w:name="List Table 6 Colorful Accent 6" w:uiPriority="51"/>
+    <w:lsdException w:name="List Table 7 Colorful Accent 6" w:uiPriority="52"/>
+    <w:lsdException w:name="Mention" w:semiHidden="1" w:unhideWhenUsed="1"/>
+    <w:lsdException w:name="Smart Hyperlink" w:semiHidden="1" w:unhideWhenUsed="1"/>
+    <w:lsdException w:name="Hashtag" w:semiHidden="1" w:unhideWhenUsed="1"/>
+    <w:lsdException w:name="Unresolved Mention" w:semiHidden="1" w:unhideWhenUsed="1"/>
+    <w:lsdException w:name="Smart Link" w:semiHidden="1" w:unhideWhenUsed="1"/>
+  </w:latentStyles>
+  <w:style w:type="paragraph" w:default="1" w:styleId="Normal">
+    <w:name w:val="Normal"/>
+    <w:qFormat/>
+  </w:style>
+  <w:style w:type="paragraph" w:styleId="Heading1">
+    <w:name w:val="heading 1"/>
+    <w:basedOn w:val="Normal"/>
+    <w:next w:val="Normal"/>
+    <w:link w:val="Heading1Char"/>
+    <w:uiPriority w:val="9"/>
+    <w:qFormat/>
+    <w:pPr>
+      <w:spacing w:before="320" w:after="200"/>
+      <w:contextualSpacing/>
+      <w:outlineLvl w:val="0"/>
+    </w:pPr>
+    <w:rPr>
+      <w:rFonts w:asciiTheme="majorHAnsi" w:hAnsiTheme="majorHAnsi"/>
+      <w:b/>
+      <w:spacing w:val="21"/>
+      <w:sz w:val="26"/>
+    </w:rPr>
+  </w:style>
+  <w:style w:type="paragraph" w:styleId="Heading2">
+    <w:name w:val="heading 2"/>
+    <w:basedOn w:val="Normal"/>
+    <w:next w:val="Normal"/>
+    <w:link w:val="Heading2Char"/>
+    <w:uiPriority w:val="9"/>
+    <w:unhideWhenUsed/>
+    <w:qFormat/>
+    <w:pPr>
+      <w:keepNext/>
+      <w:keepLines/>
+      <w:spacing w:before="220" w:after="80"/>
+      <w:contextualSpacing/>
+      <w:outlineLvl w:val="1"/>
+    </w:pPr>
+    <w:rPr>
+      <w:rFonts w:asciiTheme="majorHAnsi" w:eastAsiaTheme="majorEastAsia" w:hAnsiTheme="majorHAnsi" w:cstheme="majorBidi"/>
+      <w:b/>
+      <w:i/>
+      <w:spacing w:val="21"/>
+      <w:sz w:val="26"/>
+      <w:szCs w:val="26"/>
+    </w:rPr>
+  </w:style>
+  <w:style w:type="paragraph" w:styleId="Heading3">
+    <w:name w:val="heading 3"/>
+    <w:basedOn w:val="Normal"/>
+    <w:next w:val="Normal"/>
+    <w:link w:val="Heading3Char"/>
+    <w:uiPriority w:val="9"/>
+    <w:unhideWhenUsed/>
+    <w:qFormat/>
+    <w:pPr>
+      <w:keepNext/>
+      <w:keepLines/>
+      <w:outlineLvl w:val="2"/>
+    </w:pPr>
+    <w:rPr>
+      <w:rFonts w:asciiTheme="majorHAnsi" w:eastAsiaTheme="majorEastAsia" w:hAnsiTheme="majorHAnsi" w:cstheme="majorBidi"/>
+      <w:i/>
+      <w:szCs w:val="24"/>
+    </w:rPr>
+  </w:style>
+  <w:style w:type="paragraph" w:styleId="Heading4">
+    <w:name w:val="heading 4"/>
+    <w:basedOn w:val="Normal"/>
+    <w:next w:val="Normal"/>
+    <w:link w:val="Heading4Char"/>
+    <w:uiPriority w:val="9"/>
+    <w:semiHidden/>
+    <w:unhideWhenUsed/>
+    <w:qFormat/>
+    <w:pPr>
+      <w:keepNext/>
+      <w:keepLines/>
+      <w:spacing w:before="220" w:after="80" w:line="240" w:lineRule="auto"/>
+      <w:contextualSpacing/>
+      <w:outlineLvl w:val="3"/>
+    </w:pPr>
+    <w:rPr>
+      <w:rFonts w:asciiTheme="majorHAnsi" w:eastAsiaTheme="majorEastAsia" w:hAnsiTheme="majorHAnsi" w:cstheme="majorBidi"/>
+      <w:b/>
+      <w:iCs/>
+      <w:caps/>
+      <w:spacing w:val="21"/>
+    </w:rPr>
+  </w:style>
+  <w:style w:type="paragraph" w:styleId="Heading5">
+    <w:name w:val="heading 5"/>
+    <w:basedOn w:val="Normal"/>
+    <w:next w:val="Normal"/>
+    <w:link w:val="Heading5Char"/>
+    <w:uiPriority w:val="9"/>
+    <w:semiHidden/>
+    <w:unhideWhenUsed/>
+    <w:qFormat/>
+    <w:pPr>
+      <w:keepNext/>
+      <w:keepLines/>
+      <w:spacing w:before="220" w:after="80" w:line="240" w:lineRule="auto"/>
+      <w:contextualSpacing/>
+      <w:outlineLvl w:val="4"/>
+    </w:pPr>
+    <w:rPr>
+      <w:rFonts w:asciiTheme="majorHAnsi" w:eastAsiaTheme="majorEastAsia" w:hAnsiTheme="majorHAnsi" w:cstheme="majorBidi"/>
+      <w:b/>
+      <w:spacing w:val="21"/>
+    </w:rPr>
+  </w:style>
+  <w:style w:type="paragraph" w:styleId="Heading6">
+    <w:name w:val="heading 6"/>
+    <w:basedOn w:val="Normal"/>
+    <w:next w:val="Normal"/>
+    <w:link w:val="Heading6Char"/>
+    <w:uiPriority w:val="9"/>
+    <w:semiHidden/>
+    <w:unhideWhenUsed/>
+    <w:qFormat/>
+    <w:pPr>
+      <w:keepNext/>
+      <w:keepLines/>
+      <w:spacing w:before="220" w:after="80" w:line="240" w:lineRule="auto"/>
+      <w:contextualSpacing/>
+      <w:outlineLvl w:val="5"/>
+    </w:pPr>
+    <w:rPr>
+      <w:rFonts w:asciiTheme="majorHAnsi" w:eastAsiaTheme="majorEastAsia" w:hAnsiTheme="majorHAnsi" w:cstheme="majorBidi"/>
+      <w:b/>
+      <w:i/>
+      <w:spacing w:val="21"/>
+    </w:rPr>
+  </w:style>
+  <w:style w:type="paragraph" w:styleId="Heading7">
+    <w:name w:val="heading 7"/>
+    <w:basedOn w:val="Normal"/>
+    <w:next w:val="Normal"/>
+    <w:link w:val="Heading7Char"/>
+    <w:uiPriority w:val="9"/>
+    <w:semiHidden/>
+    <w:unhideWhenUsed/>
+    <w:qFormat/>
+    <w:pPr>
+      <w:keepNext/>
+      <w:keepLines/>
+      <w:spacing w:before="220" w:after="80" w:line="240" w:lineRule="auto"/>
+      <w:contextualSpacing/>
+      <w:outlineLvl w:val="6"/>
+    </w:pPr>
+    <w:rPr>
+      <w:rFonts w:asciiTheme="majorHAnsi" w:eastAsiaTheme="majorEastAsia" w:hAnsiTheme="majorHAnsi" w:cstheme="majorBidi"/>
+      <w:iCs/>
+      <w:spacing w:val="21"/>
+    </w:rPr>
+  </w:style>
+  <w:style w:type="paragraph" w:styleId="Heading8">
+    <w:name w:val="heading 8"/>
+    <w:basedOn w:val="Normal"/>
+    <w:next w:val="Normal"/>
+    <w:link w:val="Heading8Char"/>
+    <w:uiPriority w:val="9"/>
+    <w:semiHidden/>
+    <w:unhideWhenUsed/>
+    <w:qFormat/>
+    <w:pPr>
+      <w:keepNext/>
+      <w:keepLines/>
+      <w:spacing w:before="220" w:after="80" w:line="240" w:lineRule="auto"/>
+      <w:contextualSpacing/>
+      <w:outlineLvl w:val="7"/>
+    </w:pPr>
+    <w:rPr>
+      <w:rFonts w:asciiTheme="majorHAnsi" w:eastAsiaTheme="majorEastAsia" w:hAnsiTheme="majorHAnsi" w:cstheme="majorBidi"/>
+      <w:b/>
+      <w:color w:val="A6856E" w:themeColor="text2" w:themeTint="99"/>
+      <w:spacing w:val="21"/>
+      <w:szCs w:val="21"/>
+    </w:rPr>
+  </w:style>
+  <w:style w:type="paragraph" w:styleId="Heading9">
+    <w:name w:val="heading 9"/>
+    <w:basedOn w:val="Normal"/>
+    <w:next w:val="Normal"/>
+    <w:link w:val="Heading9Char"/>
+    <w:uiPriority w:val="9"/>
+    <w:semiHidden/>
+    <w:unhideWhenUsed/>
+    <w:qFormat/>
+    <w:pPr>
+      <w:keepNext/>
+      <w:keepLines/>
+      <w:spacing w:before="220" w:after="80" w:line="240" w:lineRule="auto"/>
+      <w:contextualSpacing/>
+      <w:outlineLvl w:val="8"/>
+    </w:pPr>
+    <w:rPr>
+      <w:rFonts w:asciiTheme="majorHAnsi" w:eastAsiaTheme="majorEastAsia" w:hAnsiTheme="majorHAnsi" w:cstheme="majorBidi"/>
+      <w:b/>
+      <w:iCs/>
+      <w:caps/>
+      <w:color w:val="A6856E" w:themeColor="text2" w:themeTint="99"/>
+      <w:spacing w:val="21"/>
+      <w:sz w:val="20"/>
+      <w:szCs w:val="21"/>
+    </w:rPr>
+  </w:style>
+  <w:style w:type="character" w:default="1" w:styleId="DefaultParagraphFont">
+    <w:name w:val="Default Paragraph Font"/>
+    <w:uiPriority w:val="1"/>
+    <w:semiHidden/>
+    <w:unhideWhenUsed/>
+  </w:style>
+  <w:style w:type="table" w:default="1" w:styleId="TableNormal">
+    <w:name w:val="Normal Table"/>
+    <w:uiPriority w:val="99"/>
+    <w:semiHidden/>
+    <w:unhideWhenUsed/>
+    <w:tblPr>
+      <w:tblInd w:w="0" w:type="dxa"/>
+      <w:tblCellMar>
+        <w:top w:w="0" w:type="dxa"/>
+        <w:left w:w="108" w:type="dxa"/>
+        <w:bottom w:w="0" w:type="dxa"/>
+        <w:right w:w="108" w:type="dxa"/>
+      </w:tblCellMar>
+    </w:tblPr>
+  </w:style>
+  <w:style w:type="numbering" w:default="1" w:styleId="NoList">
+    <w:name w:val="No List"/>
+    <w:uiPriority w:val="99"/>
+    <w:semiHidden/>
+    <w:unhideWhenUsed/>
+  </w:style>
+  <w:style w:type="paragraph" w:styleId="Title">
+    <w:name w:val="Title"/>
+    <w:basedOn w:val="Normal"/>
+    <w:link w:val="TitleChar"/>
+    <w:uiPriority w:val="10"/>
+    <w:semiHidden/>
+    <w:unhideWhenUsed/>
+    <w:pPr>
+      <w:spacing w:after="240" w:line="240" w:lineRule="auto"/>
+      <w:contextualSpacing/>
+    </w:pPr>
+    <w:rPr>
+      <w:rFonts w:asciiTheme="majorHAnsi" w:eastAsiaTheme="majorEastAsia" w:hAnsiTheme="majorHAnsi" w:cstheme="majorBidi"/>
+      <w:b/>
+      <w:caps/>
+      <w:spacing w:val="21"/>
+      <w:kern w:val="28"/>
+      <w:sz w:val="64"/>
+      <w:szCs w:val="56"/>
+    </w:rPr>
+  </w:style>
+  <w:style w:type="character" w:customStyle="1" w:styleId="TitleChar">
+    <w:name w:val="Title Char"/>
+    <w:basedOn w:val="DefaultParagraphFont"/>
+    <w:link w:val="Title"/>
+    <w:uiPriority w:val="10"/>
+    <w:semiHidden/>
+    <w:rPr>
+      <w:rFonts w:asciiTheme="majorHAnsi" w:eastAsiaTheme="majorEastAsia" w:hAnsiTheme="majorHAnsi" w:cstheme="majorBidi"/>
+      <w:b/>
+      <w:caps/>
+      <w:spacing w:val="21"/>
+      <w:kern w:val="28"/>
+      <w:sz w:val="64"/>
+      <w:szCs w:val="56"/>
+    </w:rPr>
+  </w:style>
+  <w:style w:type="paragraph" w:styleId="Subtitle">
+    <w:name w:val="Subtitle"/>
+    <w:basedOn w:val="Normal"/>
+    <w:next w:val="Normal"/>
+    <w:link w:val="SubtitleChar"/>
+    <w:uiPriority w:val="11"/>
+    <w:semiHidden/>
+    <w:unhideWhenUsed/>
+    <w:pPr>
+      <w:numPr>
+        <w:ilvl w:val="1"/>
+      </w:numPr>
+      <w:spacing w:after="960" w:line="240" w:lineRule="auto"/>
+      <w:contextualSpacing/>
+    </w:pPr>
+    <w:rPr>
+      <w:rFonts w:eastAsiaTheme="minorEastAsia"/>
+      <w:i/>
+      <w:spacing w:val="21"/>
+      <w:sz w:val="36"/>
+    </w:rPr>
+  </w:style>
+  <w:style w:type="character" w:customStyle="1" w:styleId="Heading1Char">
+    <w:name w:val="Heading 1 Char"/>
+    <w:basedOn w:val="DefaultParagraphFont"/>
+    <w:link w:val="Heading1"/>
+    <w:uiPriority w:val="9"/>
+    <w:rPr>
+      <w:rFonts w:asciiTheme="majorHAnsi" w:hAnsiTheme="majorHAnsi"/>
+      <w:b/>
+      <w:spacing w:val="21"/>
+      <w:sz w:val="26"/>
+    </w:rPr>
+  </w:style>
+  <w:style w:type="paragraph" w:styleId="Header">
+    <w:name w:val="header"/>
+    <w:basedOn w:val="Normal"/>
+    <w:link w:val="HeaderChar"/>
+    <w:uiPriority w:val="99"/>
+    <w:unhideWhenUsed/>
+    <w:qFormat/>
+    <w:pPr>
+      <w:spacing w:after="0" w:line="240" w:lineRule="auto"/>
+    </w:pPr>
+  </w:style>
+  <w:style w:type="character" w:customStyle="1" w:styleId="HeaderChar">
+    <w:name w:val="Header Char"/>
+    <w:basedOn w:val="DefaultParagraphFont"/>
+    <w:link w:val="Header"/>
+    <w:uiPriority w:val="99"/>
+  </w:style>
+  <w:style w:type="paragraph" w:styleId="Footer">
+    <w:name w:val="footer"/>
+    <w:basedOn w:val="Normal"/>
+    <w:link w:val="FooterChar"/>
+    <w:uiPriority w:val="99"/>
+    <w:unhideWhenUsed/>
+    <w:qFormat/>
+    <w:pPr>
+      <w:spacing w:after="0" w:line="240" w:lineRule="auto"/>
+    </w:pPr>
+    <w:rPr>
+      <w:b/>
+      <w:spacing w:val="21"/>
+      <w:sz w:val="26"/>
+    </w:rPr>
+  </w:style>
+  <w:style w:type="character" w:customStyle="1" w:styleId="FooterChar">
+    <w:name w:val="Footer Char"/>
+    <w:basedOn w:val="DefaultParagraphFont"/>
+    <w:link w:val="Footer"/>
+    <w:uiPriority w:val="99"/>
+    <w:rPr>
+      <w:b/>
+      <w:spacing w:val="21"/>
+      <w:sz w:val="26"/>
+    </w:rPr>
+  </w:style>
+  <w:style w:type="character" w:styleId="PlaceholderText">
+    <w:name w:val="Placeholder Text"/>
+    <w:basedOn w:val="DefaultParagraphFont"/>
+    <w:uiPriority w:val="99"/>
+    <w:semiHidden/>
+    <w:rPr>
+      <w:color w:val="808080"/>
+    </w:rPr>
+  </w:style>
+  <w:style w:type="character" w:customStyle="1" w:styleId="Heading2Char">
+    <w:name w:val="Heading 2 Char"/>
+    <w:basedOn w:val="DefaultParagraphFont"/>
+    <w:link w:val="Heading2"/>
+    <w:uiPriority w:val="9"/>
+    <w:rPr>
+      <w:rFonts w:asciiTheme="majorHAnsi" w:eastAsiaTheme="majorEastAsia" w:hAnsiTheme="majorHAnsi" w:cstheme="majorBidi"/>
+      <w:b/>
+      <w:i/>
+      <w:spacing w:val="21"/>
+      <w:sz w:val="26"/>
+      <w:szCs w:val="26"/>
+    </w:rPr>
+  </w:style>
+  <w:style w:type="character" w:customStyle="1" w:styleId="Heading5Char">
+    <w:name w:val="Heading 5 Char"/>
+    <w:basedOn w:val="DefaultParagraphFont"/>
+    <w:link w:val="Heading5"/>
+    <w:uiPriority w:val="9"/>
+    <w:semiHidden/>
+    <w:rPr>
+      <w:rFonts w:asciiTheme="majorHAnsi" w:eastAsiaTheme="majorEastAsia" w:hAnsiTheme="majorHAnsi" w:cstheme="majorBidi"/>
+      <w:b/>
+      <w:spacing w:val="21"/>
+    </w:rPr>
+  </w:style>
+  <w:style w:type="character" w:customStyle="1" w:styleId="Heading6Char">
+    <w:name w:val="Heading 6 Char"/>
+    <w:basedOn w:val="DefaultParagraphFont"/>
+    <w:link w:val="Heading6"/>
+    <w:uiPriority w:val="9"/>
+    <w:semiHidden/>
+    <w:rPr>
+      <w:rFonts w:asciiTheme="majorHAnsi" w:eastAsiaTheme="majorEastAsia" w:hAnsiTheme="majorHAnsi" w:cstheme="majorBidi"/>
+      <w:b/>
+      <w:i/>
+      <w:spacing w:val="21"/>
+    </w:rPr>
+  </w:style>
+  <w:style w:type="character" w:customStyle="1" w:styleId="Heading7Char">
+    <w:name w:val="Heading 7 Char"/>
+    <w:basedOn w:val="DefaultParagraphFont"/>
+    <w:link w:val="Heading7"/>
+    <w:uiPriority w:val="9"/>
+    <w:semiHidden/>
+    <w:rPr>
+      <w:rFonts w:asciiTheme="majorHAnsi" w:eastAsiaTheme="majorEastAsia" w:hAnsiTheme="majorHAnsi" w:cstheme="majorBidi"/>
+      <w:iCs/>
+      <w:spacing w:val="21"/>
+    </w:rPr>
+  </w:style>
+  <w:style w:type="character" w:customStyle="1" w:styleId="Heading8Char">
+    <w:name w:val="Heading 8 Char"/>
+    <w:basedOn w:val="DefaultParagraphFont"/>
+    <w:link w:val="Heading8"/>
+    <w:uiPriority w:val="9"/>
+    <w:semiHidden/>
+    <w:rPr>
+      <w:rFonts w:asciiTheme="majorHAnsi" w:eastAsiaTheme="majorEastAsia" w:hAnsiTheme="majorHAnsi" w:cstheme="majorBidi"/>
+      <w:b/>
+      <w:color w:val="A6856E" w:themeColor="text2" w:themeTint="99"/>
+      <w:spacing w:val="21"/>
+      <w:szCs w:val="21"/>
+    </w:rPr>
+  </w:style>
+  <w:style w:type="character" w:customStyle="1" w:styleId="Heading9Char">
+    <w:name w:val="Heading 9 Char"/>
+    <w:basedOn w:val="DefaultParagraphFont"/>
+    <w:link w:val="Heading9"/>
+    <w:uiPriority w:val="9"/>
+    <w:semiHidden/>
+    <w:rPr>
+      <w:rFonts w:asciiTheme="majorHAnsi" w:eastAsiaTheme="majorEastAsia" w:hAnsiTheme="majorHAnsi" w:cstheme="majorBidi"/>
+      <w:b/>
+      <w:iCs/>
+      <w:caps/>
+      <w:color w:val="A6856E" w:themeColor="text2" w:themeTint="99"/>
+      <w:spacing w:val="21"/>
+      <w:sz w:val="20"/>
+      <w:szCs w:val="21"/>
+    </w:rPr>
+  </w:style>
+  <w:style w:type="character" w:styleId="Emphasis">
+    <w:name w:val="Emphasis"/>
+    <w:basedOn w:val="DefaultParagraphFont"/>
+    <w:uiPriority w:val="20"/>
+    <w:semiHidden/>
+    <w:unhideWhenUsed/>
+    <w:qFormat/>
+    <w:rPr>
+      <w:b/>
+      <w:iCs/>
+    </w:rPr>
+  </w:style>
+  <w:style w:type="character" w:customStyle="1" w:styleId="SubtitleChar">
+    <w:name w:val="Subtitle Char"/>
+    <w:basedOn w:val="DefaultParagraphFont"/>
+    <w:link w:val="Subtitle"/>
+    <w:uiPriority w:val="11"/>
+    <w:semiHidden/>
+    <w:rPr>
+      <w:rFonts w:eastAsiaTheme="minorEastAsia"/>
+      <w:i/>
+      <w:spacing w:val="21"/>
+      <w:sz w:val="36"/>
+    </w:rPr>
+  </w:style>
+  <w:style w:type="character" w:styleId="Strong">
+    <w:name w:val="Strong"/>
+    <w:basedOn w:val="DefaultParagraphFont"/>
+    <w:uiPriority w:val="22"/>
+    <w:semiHidden/>
+    <w:unhideWhenUsed/>
+    <w:qFormat/>
+    <w:rPr>
+      <w:b/>
+      <w:bCs/>
+      <w:caps/>
+      <w:smallCaps w:val="0"/>
+    </w:rPr>
+  </w:style>
+  <w:style w:type="paragraph" w:styleId="Quote">
+    <w:name w:val="Quote"/>
+    <w:basedOn w:val="Normal"/>
+    <w:next w:val="Normal"/>
+    <w:link w:val="QuoteChar"/>
+    <w:uiPriority w:val="29"/>
+    <w:semiHidden/>
+    <w:unhideWhenUsed/>
+    <w:qFormat/>
+    <w:pPr>
+      <w:spacing w:before="240" w:after="240"/>
+      <w:contextualSpacing/>
+    </w:pPr>
+    <w:rPr>
+      <w:i/>
+      <w:iCs/>
+      <w:sz w:val="32"/>
+    </w:rPr>
+  </w:style>
+  <w:style w:type="character" w:customStyle="1" w:styleId="QuoteChar">
+    <w:name w:val="Quote Char"/>
+    <w:basedOn w:val="DefaultParagraphFont"/>
+    <w:link w:val="Quote"/>
+    <w:uiPriority w:val="29"/>
+    <w:semiHidden/>
+    <w:rPr>
+      <w:i/>
+      <w:iCs/>
+      <w:sz w:val="32"/>
+    </w:rPr>
+  </w:style>
+  <w:style w:type="paragraph" w:styleId="IntenseQuote">
+    <w:name w:val="Intense Quote"/>
+    <w:basedOn w:val="Normal"/>
+    <w:next w:val="Normal"/>
+    <w:link w:val="IntenseQuoteChar"/>
+    <w:uiPriority w:val="30"/>
+    <w:semiHidden/>
+    <w:unhideWhenUsed/>
+    <w:qFormat/>
+    <w:pPr>
+      <w:spacing w:before="240" w:after="240"/>
+      <w:contextualSpacing/>
+    </w:pPr>
+    <w:rPr>
+      <w:b/>
+      <w:i/>
+      <w:iCs/>
+      <w:sz w:val="32"/>
+    </w:rPr>
+  </w:style>
+  <w:style w:type="character" w:customStyle="1" w:styleId="IntenseQuoteChar">
+    <w:name w:val="Intense Quote Char"/>
+    <w:basedOn w:val="DefaultParagraphFont"/>
+    <w:link w:val="IntenseQuote"/>
+    <w:uiPriority w:val="30"/>
+    <w:semiHidden/>
+    <w:rPr>
+      <w:b/>
+      <w:i/>
+      <w:iCs/>
+      <w:sz w:val="32"/>
+    </w:rPr>
+  </w:style>
+  <w:style w:type="character" w:styleId="SubtleReference">
+    <w:name w:val="Subtle Reference"/>
+    <w:basedOn w:val="DefaultParagraphFont"/>
+    <w:uiPriority w:val="31"/>
+    <w:semiHidden/>
+    <w:unhideWhenUsed/>
+    <w:qFormat/>
+    <w:rPr>
+      <w:caps/>
+      <w:smallCaps w:val="0"/>
+      <w:color w:val="4B3A2E" w:themeColor="text2"/>
+    </w:rPr>
+  </w:style>
+  <w:style w:type="character" w:styleId="IntenseReference">
+    <w:name w:val="Intense Reference"/>
+    <w:basedOn w:val="DefaultParagraphFont"/>
+    <w:uiPriority w:val="32"/>
+    <w:semiHidden/>
+    <w:unhideWhenUsed/>
+    <w:qFormat/>
+    <w:rPr>
+      <w:b/>
+      <w:bCs/>
+      <w:i/>
+      <w:caps/>
+      <w:smallCaps w:val="0"/>
+      <w:color w:val="4B3A2E" w:themeColor="text2"/>
+      <w:spacing w:val="0"/>
+    </w:rPr>
+  </w:style>
+  <w:style w:type="character" w:styleId="BookTitle">
+    <w:name w:val="Book Title"/>
+    <w:basedOn w:val="DefaultParagraphFont"/>
+    <w:uiPriority w:val="33"/>
+    <w:semiHidden/>
+    <w:unhideWhenUsed/>
+    <w:qFormat/>
+    <w:rPr>
+      <w:b w:val="0"/>
+      <w:bCs/>
+      <w:i w:val="0"/>
+      <w:iCs/>
+      <w:spacing w:val="0"/>
+      <w:u w:val="single"/>
+    </w:rPr>
+  </w:style>
+  <w:style w:type="paragraph" w:styleId="Caption">
+    <w:name w:val="caption"/>
+    <w:basedOn w:val="Normal"/>
+    <w:next w:val="Normal"/>
+    <w:uiPriority w:val="35"/>
+    <w:semiHidden/>
+    <w:unhideWhenUsed/>
+    <w:qFormat/>
+    <w:pPr>
+      <w:spacing w:after="200" w:line="240" w:lineRule="auto"/>
+    </w:pPr>
+    <w:rPr>
+      <w:i/>
+      <w:iCs/>
+      <w:sz w:val="18"/>
+      <w:szCs w:val="18"/>
+    </w:rPr>
+  </w:style>
+  <w:style w:type="paragraph" w:customStyle="1" w:styleId="ContactInfo">
+    <w:name w:val="Contact Info"/>
+    <w:basedOn w:val="Normal"/>
+    <w:uiPriority w:val="2"/>
+    <w:qFormat/>
+    <w:pPr>
+      <w:spacing w:after="920"/>
+      <w:contextualSpacing/>
+    </w:pPr>
+  </w:style>
+  <w:style w:type="character" w:styleId="SubtleEmphasis">
+    <w:name w:val="Subtle Emphasis"/>
+    <w:basedOn w:val="DefaultParagraphFont"/>
+    <w:uiPriority w:val="19"/>
+    <w:semiHidden/>
+    <w:unhideWhenUsed/>
+    <w:qFormat/>
+    <w:rPr>
+      <w:i/>
+      <w:iCs/>
+      <w:color w:val="4B3A2E" w:themeColor="text2"/>
+    </w:rPr>
+  </w:style>
+  <w:style w:type="character" w:styleId="IntenseEmphasis">
+    <w:name w:val="Intense Emphasis"/>
+    <w:basedOn w:val="DefaultParagraphFont"/>
+    <w:uiPriority w:val="21"/>
+    <w:semiHidden/>
+    <w:unhideWhenUsed/>
+    <w:rPr>
+      <w:b/>
+      <w:i/>
+      <w:iCs/>
+      <w:color w:val="4B3A2E" w:themeColor="text2"/>
+    </w:rPr>
+  </w:style>
+  <w:style w:type="paragraph" w:styleId="TOCHeading">
+    <w:name w:val="TOC Heading"/>
+    <w:basedOn w:val="Heading1"/>
+    <w:next w:val="Normal"/>
+    <w:uiPriority w:val="39"/>
+    <w:semiHidden/>
+    <w:unhideWhenUsed/>
+    <w:qFormat/>
+    <w:pPr>
+      <w:outlineLvl w:val="9"/>
+    </w:pPr>
+  </w:style>
+  <w:style w:type="paragraph" w:styleId="ListParagraph">
+    <w:name w:val="List Paragraph"/>
+    <w:basedOn w:val="Normal"/>
+    <w:uiPriority w:val="34"/>
+    <w:semiHidden/>
+    <w:unhideWhenUsed/>
+    <w:qFormat/>
+    <w:pPr>
+      <w:ind w:left="216" w:hanging="216"/>
+      <w:contextualSpacing/>
+    </w:pPr>
+  </w:style>
+  <w:style w:type="paragraph" w:customStyle="1" w:styleId="Name">
+    <w:name w:val="Name"/>
+    <w:basedOn w:val="Normal"/>
+    <w:link w:val="NameChar"/>
+    <w:uiPriority w:val="1"/>
+    <w:qFormat/>
+    <w:pPr>
+      <w:spacing w:after="240" w:line="240" w:lineRule="auto"/>
+      <w:contextualSpacing/>
+    </w:pPr>
+    <w:rPr>
+      <w:b/>
+      <w:caps/>
+      <w:spacing w:val="21"/>
+      <w:sz w:val="36"/>
+    </w:rPr>
+  </w:style>
+  <w:style w:type="character" w:customStyle="1" w:styleId="NameChar">
+    <w:name w:val="Name Char"/>
+    <w:basedOn w:val="DefaultParagraphFont"/>
+    <w:link w:val="Name"/>
+    <w:uiPriority w:val="1"/>
+    <w:rPr>
+      <w:b/>
+      <w:caps/>
+      <w:spacing w:val="21"/>
+      <w:sz w:val="36"/>
+    </w:rPr>
+  </w:style>
+  <w:style w:type="character" w:customStyle="1" w:styleId="Heading3Char">
+    <w:name w:val="Heading 3 Char"/>
+    <w:basedOn w:val="DefaultParagraphFont"/>
+    <w:link w:val="Heading3"/>
+    <w:uiPriority w:val="9"/>
+    <w:rPr>
+      <w:rFonts w:asciiTheme="majorHAnsi" w:eastAsiaTheme="majorEastAsia" w:hAnsiTheme="majorHAnsi" w:cstheme="majorBidi"/>
+      <w:i/>
+      <w:szCs w:val="24"/>
+    </w:rPr>
+  </w:style>
+  <w:style w:type="character" w:customStyle="1" w:styleId="Heading4Char">
+    <w:name w:val="Heading 4 Char"/>
+    <w:basedOn w:val="DefaultParagraphFont"/>
+    <w:link w:val="Heading4"/>
+    <w:uiPriority w:val="9"/>
+    <w:semiHidden/>
+    <w:rPr>
+      <w:rFonts w:asciiTheme="majorHAnsi" w:eastAsiaTheme="majorEastAsia" w:hAnsiTheme="majorHAnsi" w:cstheme="majorBidi"/>
+      <w:b/>
+      <w:iCs/>
+      <w:caps/>
+      <w:spacing w:val="21"/>
+    </w:rPr>
+  </w:style>
+  <w:style w:type="paragraph" w:styleId="BalloonText">
+    <w:name w:val="Balloon Text"/>
+    <w:basedOn w:val="Normal"/>
+    <w:link w:val="BalloonTextChar"/>
+    <w:uiPriority w:val="99"/>
+    <w:semiHidden/>
+    <w:unhideWhenUsed/>
+    <w:rsid w:val="004B1DDE"/>
+    <w:pPr>
+      <w:spacing w:after="0" w:line="240" w:lineRule="auto"/>
+    </w:pPr>
+    <w:rPr>
+      <w:rFonts w:ascii="Times New Roman" w:hAnsi="Times New Roman" w:cs="Times New Roman"/>
+      <w:sz w:val="18"/>
+      <w:szCs w:val="18"/>
+    </w:rPr>
+  </w:style>
+  <w:style w:type="character" w:customStyle="1" w:styleId="BalloonTextChar">
+    <w:name w:val="Balloon Text Char"/>
+    <w:basedOn w:val="DefaultParagraphFont"/>
+    <w:link w:val="BalloonText"/>
+    <w:uiPriority w:val="99"/>
+    <w:semiHidden/>
+    <w:rsid w:val="004B1DDE"/>
+    <w:rPr>
+      <w:rFonts w:ascii="Times New Roman" w:hAnsi="Times New Roman" w:cs="Times New Roman"/>
+      <w:sz w:val="18"/>
+      <w:szCs w:val="18"/>
+    </w:rPr>
+  </w:style>
+  <w:style w:type="character" w:styleId="Hyperlink">
+    <w:name w:val="Hyperlink"/>
+    <w:basedOn w:val="DefaultParagraphFont"/>
+    <w:uiPriority w:val="99"/>
+    <w:unhideWhenUsed/>
+    <w:rsid w:val="00DE4EFB"/>
+    <w:rPr>
+      <w:color w:val="3D859C" w:themeColor="hyperlink"/>
+      <w:u w:val="single"/>
+    </w:rPr>
+  </w:style>
+  <w:style w:type="character" w:styleId="UnresolvedMention">
+    <w:name w:val="Unresolved Mention"/>
+    <w:basedOn w:val="DefaultParagraphFont"/>
+    <w:uiPriority w:val="99"/>
+    <w:semiHidden/>
+    <w:unhideWhenUsed/>
+    <w:rsid w:val="00DE4EFB"/>
+    <w:rPr>
+      <w:color w:val="605E5C"/>
+      <w:shd w:val="clear" w:color="auto" w:fill="E1DFDD"/>
+    </w:rPr>
+  </w:style>
+</w:styles>
+</file>
+
+<file path=word/glossary/document.xml><?xml version="1.0" encoding="utf-8"?>
+<w:glossaryDocument xmlns:wpc="http://schemas.microsoft.com/office/word/2010/wordprocessingCanvas" xmlns:cx="http://schemas.microsoft.com/office/drawing/2014/chartex" xmlns:cx1="http://schemas.microsoft.com/office/drawing/2015/9/8/chartex" xmlns:cx2="http://schemas.microsoft.com/office/drawing/2015/10/21/chartex" xmlns:cx3="http://schemas.microsoft.com/office/drawing/2016/5/9/chartex" xmlns:cx4="http://schemas.microsoft.com/office/drawing/2016/5/10/chartex" xmlns:cx5="http://schemas.microsoft.com/office/drawing/2016/5/11/chartex" xmlns:cx6="http://schemas.microsoft.com/office/drawing/2016/5/12/chartex" xmlns:cx7="http://schemas.microsoft.com/office/drawing/2016/5/13/chartex" xmlns:cx8="http://schemas.microsoft.com/office/drawing/2016/5/14/chartex" xmlns:mc="http://schemas.openxmlformats.org/markup-compatibility/2006" xmlns:aink="http://schemas.microsoft.com/office/drawing/2016/ink" xmlns:am3d="http://schemas.microsoft.com/office/drawing/2017/model3d" xmlns:o="urn:schemas-microsoft-com:office:office" xmlns:r="http://schemas.openxmlformats.org/officeDocument/2006/relationships" xmlns:m="http://schemas.openxmlformats.org/officeDocument/2006/math" xmlns:v="urn:schemas-microsoft-com:vml" xmlns:wp14="http://schemas.microsoft.com/office/word/2010/wordprocessingDrawing" xmlns:wp="http://schemas.openxmlformats.org/drawingml/2006/wordprocessingDrawing" xmlns:w10="urn:schemas-microsoft-com:office:word" xmlns:w="http://schemas.openxmlformats.org/wordprocessingml/2006/main" xmlns:w14="http://schemas.microsoft.com/office/word/2010/wordml" xmlns:w15="http://schemas.microsoft.com/office/word/2012/wordml" xmlns:w16cex="http://schemas.microsoft.com/office/word/2018/wordml/cex" xmlns:w16cid="http://schemas.microsoft.com/office/word/2016/wordml/cid" xmlns:w16="http://schemas.microsoft.com/office/word/2018/wordml" xmlns:w16se="http://schemas.microsoft.com/office/word/2015/wordml/symex" xmlns:wpg="http://schemas.microsoft.com/office/word/2010/wordprocessingGroup" xmlns:wpi="http://schemas.microsoft.com/office/word/2010/wordprocessingInk" xmlns:wne="http://schemas.microsoft.com/office/word/2006/wordml" xmlns:wps="http://schemas.microsoft.com/office/word/2010/wordprocessingShape" mc:Ignorable="w14 w15 w16se w16cid w16 w16cex wp14">
+  <w:docParts>
+    <w:docPart>
+      <w:docPartPr>
+        <w:name w:val="CC4ED8308CB8594EB6C7EA2CF275853C"/>
+        <w:category>
+          <w:name w:val="General"/>
+          <w:gallery w:val="placeholder"/>
+        </w:category>
+        <w:types>
+          <w:type w:val="bbPlcHdr"/>
+        </w:types>
+        <w:behaviors>
+          <w:behavior w:val="content"/>
+        </w:behaviors>
+        <w:guid w:val="{E410D844-F797-054C-BD0E-B1D225C08675}"/>
+      </w:docPartPr>
+      <w:docPartBody>
+        <w:p>
+          <w:pPr>
+            <w:pStyle w:val="CC4ED8308CB8594EB6C7EA2CF275853C"/>
+          </w:pPr>
+          <w:r>
+            <w:t>Skills Summary</w:t>
+          </w:r>
+        </w:p>
+      </w:docPartBody>
+    </w:docPart>
+    <w:docPart>
+      <w:docPartPr>
+        <w:name w:val="E7AEBBAAEAC13A4B9238FE2670D88AED"/>
+        <w:category>
+          <w:name w:val="General"/>
+          <w:gallery w:val="placeholder"/>
+        </w:category>
+        <w:types>
+          <w:type w:val="bbPlcHdr"/>
+        </w:types>
+        <w:behaviors>
+          <w:behavior w:val="content"/>
+        </w:behaviors>
+        <w:guid w:val="{426F7513-CD26-F04E-B9E6-6FF31C5B5CDF}"/>
+      </w:docPartPr>
+      <w:docPartBody>
+        <w:p>
+          <w:pPr>
+            <w:pStyle w:val="E7AEBBAAEAC13A4B9238FE2670D88AED"/>
+          </w:pPr>
+          <w:r>
+            <w:t>Education</w:t>
+          </w:r>
+        </w:p>
+      </w:docPartBody>
+    </w:docPart>
+    <w:docPart>
+      <w:docPartPr>
+        <w:name w:val="3DFCCA8BE0B6C24C8B517E7D09D44D61"/>
+        <w:category>
+          <w:name w:val="General"/>
+          <w:gallery w:val="placeholder"/>
+        </w:category>
+        <w:types>
+          <w:type w:val="bbPlcHdr"/>
+        </w:types>
+        <w:behaviors>
+          <w:behavior w:val="content"/>
+        </w:behaviors>
+        <w:guid w:val="{647C55A8-33FF-6247-929E-159DC63A14FC}"/>
+      </w:docPartPr>
+      <w:docPartBody>
+        <w:p>
+          <w:pPr>
+            <w:pStyle w:val="3DFCCA8BE0B6C24C8B517E7D09D44D61"/>
+          </w:pPr>
+          <w:r>
+            <w:t>Degree / Date of Graduation</w:t>
+          </w:r>
+        </w:p>
+      </w:docPartBody>
+    </w:docPart>
+    <w:docPart>
+      <w:docPartPr>
+        <w:name w:val="0526EDCDC875A04DA738E11A863D7829"/>
+        <w:category>
+          <w:name w:val="General"/>
+          <w:gallery w:val="placeholder"/>
+        </w:category>
+        <w:types>
+          <w:type w:val="bbPlcHdr"/>
+        </w:types>
+        <w:behaviors>
+          <w:behavior w:val="content"/>
+        </w:behaviors>
+        <w:guid w:val="{8C689BF3-5130-194C-A5DC-1141C9000B6F}"/>
+      </w:docPartPr>
+      <w:docPartBody>
+        <w:p>
+          <w:pPr>
+            <w:pStyle w:val="0526EDCDC875A04DA738E11A863D7829"/>
+          </w:pPr>
+          <w:r>
+            <w:t>Experience</w:t>
+          </w:r>
+        </w:p>
+      </w:docPartBody>
+    </w:docPart>
+    <w:docPart>
+      <w:docPartPr>
+        <w:name w:val="18B6638B2D7A74448BFE148A58912AC3"/>
+        <w:category>
+          <w:name w:val="General"/>
+          <w:gallery w:val="placeholder"/>
+        </w:category>
+        <w:types>
+          <w:type w:val="bbPlcHdr"/>
+        </w:types>
+        <w:behaviors>
+          <w:behavior w:val="content"/>
+        </w:behaviors>
+        <w:guid w:val="{622C2AAA-DC23-134C-A5C6-9061F8BA0343}"/>
+      </w:docPartPr>
+      <w:docPartBody>
+        <w:p>
+          <w:pPr>
+            <w:pStyle w:val="18B6638B2D7A74448BFE148A58912AC3"/>
+          </w:pPr>
+          <w:r>
+            <w:t>Name of Employer</w:t>
+          </w:r>
+        </w:p>
+      </w:docPartBody>
+    </w:docPart>
+  </w:docParts>
+</w:glossaryDocument>
+</file>
+
+<file path=word/glossary/fontTable.xml><?xml version="1.0" encoding="utf-8"?>
+<w:fonts xmlns:mc="http://schemas.openxmlformats.org/markup-compatibility/2006" xmlns:r="http://schemas.openxmlformats.org/officeDocument/2006/relationships" xmlns:w="http://schemas.openxmlformats.org/wordprocessingml/2006/main" xmlns:w14="http://schemas.microsoft.com/office/word/2010/wordml" xmlns:w15="http://schemas.microsoft.com/office/word/2012/wordml" xmlns:w16cex="http://schemas.microsoft.com/office/word/2018/wordml/cex" xmlns:w16cid="http://schemas.microsoft.com/office/word/2016/wordml/cid" xmlns:w16="http://schemas.microsoft.com/office/word/2018/wordml" xmlns:w16se="http://schemas.microsoft.com/office/word/2015/wordml/symex" mc:Ignorable="w14 w15 w16se w16cid w16 w16cex">
+  <w:font w:name="Symbol">
+    <w:panose1 w:val="05050102010706020507"/>
+    <w:charset w:val="02"/>
+    <w:family w:val="roman"/>
+    <w:pitch w:val="variable"/>
+    <w:sig w:usb0="00000000" w:usb1="10000000" w:usb2="00000000" w:usb3="00000000" w:csb0="80000000" w:csb1="00000000"/>
+  </w:font>
+  <w:font w:name="Times New Roman">
+    <w:panose1 w:val="02020603050405020304"/>
+    <w:charset w:val="00"/>
+    <w:family w:val="roman"/>
+    <w:pitch w:val="variable"/>
+    <w:sig w:usb0="E0002EFF" w:usb1="C000785B" w:usb2="00000009" w:usb3="00000000" w:csb0="000001FF" w:csb1="00000000"/>
+  </w:font>
+  <w:font w:name="Century Gothic">
+    <w:panose1 w:val="020B0502020202020204"/>
+    <w:charset w:val="00"/>
+    <w:family w:val="swiss"/>
+    <w:pitch w:val="variable"/>
+    <w:sig w:usb0="00000287" w:usb1="00000000" w:usb2="00000000" w:usb3="00000000" w:csb0="0000009F" w:csb1="00000000"/>
+  </w:font>
+  <w:font w:name="Calibri">
+    <w:panose1 w:val="020F0502020204030204"/>
+    <w:charset w:val="00"/>
+    <w:family w:val="swiss"/>
+    <w:pitch w:val="variable"/>
+    <w:sig w:usb0="E0002AFF" w:usb1="C000247B" w:usb2="00000009" w:usb3="00000000" w:csb0="000001FF" w:csb1="00000000"/>
+  </w:font>
+  <w:font w:name="Calibri Light">
+    <w:panose1 w:val="020F0302020204030204"/>
+    <w:charset w:val="00"/>
+    <w:family w:val="swiss"/>
+    <w:pitch w:val="variable"/>
+    <w:sig w:usb0="E0002AFF" w:usb1="C000247B" w:usb2="00000009" w:usb3="00000000" w:csb0="000001FF" w:csb1="00000000"/>
+  </w:font>
+</w:fonts>
+</file>
+
+<file path=word/glossary/settings.xml><?xml version="1.0" encoding="utf-8"?>
+<w:settings xmlns:mc="http://schemas.openxmlformats.org/markup-compatibility/2006" xmlns:o="urn:schemas-microsoft-com:office:office" xmlns:r="http://schemas.openxmlformats.org/officeDocument/2006/relationships" xmlns:m="http://schemas.openxmlformats.org/officeDocument/2006/math" xmlns:v="urn:schemas-microsoft-com:vml" xmlns:w10="urn:schemas-microsoft-com:office:word" xmlns:w="http://schemas.openxmlformats.org/wordprocessingml/2006/main" xmlns:w14="http://schemas.microsoft.com/office/word/2010/wordml" xmlns:w15="http://schemas.microsoft.com/office/word/2012/wordml" xmlns:w16cex="http://schemas.microsoft.com/office/word/2018/wordml/cex" xmlns:w16cid="http://schemas.microsoft.com/office/word/2016/wordml/cid" xmlns:w16="http://schemas.microsoft.com/office/word/2018/wordml" xmlns:w16se="http://schemas.microsoft.com/office/word/2015/wordml/symex" xmlns:sl="http://schemas.openxmlformats.org/schemaLibrary/2006/main" mc:Ignorable="w14 w15 w16se w16cid w16 w16cex">
+  <w:view w:val="normal"/>
+  <w:defaultTabStop w:val="720"/>
+  <w:characterSpacingControl w:val="doNotCompress"/>
+  <w:compat>
+    <w:useFELayout/>
+    <w:compatSetting w:name="compatibilityMode" w:uri="http://schemas.microsoft.com/office/word" w:val="15"/>
+    <w:compatSetting w:name="overrideTableStyleFontSizeAndJustification" w:uri="http://schemas.microsoft.com/office/word" w:val="1"/>
+    <w:compatSetting w:name="enableOpenTypeFeatures" w:uri="http://schemas.microsoft.com/office/word" w:val="1"/>
+    <w:compatSetting w:name="doNotFlipMirrorIndents" w:uri="http://schemas.microsoft.com/office/word" w:val="1"/>
+    <w:compatSetting w:name="differentiateMultirowTableHeaders" w:uri="http://schemas.microsoft.com/office/word" w:val="1"/>
+    <w:compatSetting w:name="useWord2013TrackBottomHyphenation" w:uri="http://schemas.microsoft.com/office/word" w:val="0"/>
+  </w:compat>
+  <w:rsids>
+    <w:rsidRoot w:val="00A80480"/>
+    <w:rsid w:val="00A80480"/>
+  </w:rsids>
+  <m:mathPr>
+    <m:mathFont m:val="Cambria Math"/>
+    <m:brkBin m:val="before"/>
+    <m:brkBinSub m:val="--"/>
+    <m:smallFrac m:val="0"/>
+    <m:dispDef/>
+    <m:lMargin m:val="0"/>
+    <m:rMargin m:val="0"/>
+    <m:defJc m:val="centerGroup"/>
+    <m:wrapIndent m:val="1440"/>
+    <m:intLim m:val="subSup"/>
+    <m:naryLim m:val="undOvr"/>
+  </m:mathPr>
+  <w:themeFontLang w:val="en-US"/>
+  <w:clrSchemeMapping w:bg1="light1" w:t1="dark1" w:bg2="light2" w:t2="dark2" w:accent1="accent1" w:accent2="accent2" w:accent3="accent3" w:accent4="accent4" w:accent5="accent5" w:accent6="accent6" w:hyperlink="hyperlink" w:followedHyperlink="followedHyperlink"/>
+  <w:decimalSymbol w:val="."/>
+  <w:listSeparator w:val=","/>
+  <w15:chartTrackingRefBased/>
+</w:settings>
+</file>
+
+<file path=word/glossary/styles.xml><?xml version="1.0" encoding="utf-8"?>
+<w:styles xmlns:mc="http://schemas.openxmlformats.org/markup-compatibility/2006" xmlns:r="http://schemas.openxmlformats.org/officeDocument/2006/relationships" xmlns:w="http://schemas.openxmlformats.org/wordprocessingml/2006/main" xmlns:w14="http://schemas.microsoft.com/office/word/2010/wordml" xmlns:w15="http://schemas.microsoft.com/office/word/2012/wordml" xmlns:w16cex="http://schemas.microsoft.com/office/word/2018/wordml/cex" xmlns:w16cid="http://schemas.microsoft.com/office/word/2016/wordml/cid" xmlns:w16="http://schemas.microsoft.com/office/word/2018/wordml" xmlns:w16se="http://schemas.microsoft.com/office/word/2015/wordml/symex" mc:Ignorable="w14 w15 w16se w16cid w16 w16cex">
+  <w:docDefaults>
+    <w:rPrDefault>
+      <w:rPr>
+        <w:rFonts w:asciiTheme="minorHAnsi" w:eastAsiaTheme="minorEastAsia" w:hAnsiTheme="minorHAnsi" w:cstheme="minorBidi"/>
         <w:sz w:val="24"/>
         <w:szCs w:val="24"/>
         <w:lang w:val="en-US" w:eastAsia="en-US" w:bidi="ar-SA"/>
@@ -440,13 +2674,62 @@
     <w:semiHidden/>
     <w:unhideWhenUsed/>
   </w:style>
+  <w:style w:type="paragraph" w:customStyle="1" w:styleId="3E9E333BF6840242B4A356A92020FFAA">
+    <w:name w:val="3E9E333BF6840242B4A356A92020FFAA"/>
+  </w:style>
+  <w:style w:type="paragraph" w:customStyle="1" w:styleId="724FDD7BC9BA8B41A57C6392F172F795">
+    <w:name w:val="724FDD7BC9BA8B41A57C6392F172F795"/>
+  </w:style>
+  <w:style w:type="paragraph" w:customStyle="1" w:styleId="CC4ED8308CB8594EB6C7EA2CF275853C">
+    <w:name w:val="CC4ED8308CB8594EB6C7EA2CF275853C"/>
+  </w:style>
+  <w:style w:type="paragraph" w:customStyle="1" w:styleId="D9191E46DEA73D4F9707BB7ACEF79D85">
+    <w:name w:val="D9191E46DEA73D4F9707BB7ACEF79D85"/>
+  </w:style>
+  <w:style w:type="paragraph" w:customStyle="1" w:styleId="E7AEBBAAEAC13A4B9238FE2670D88AED">
+    <w:name w:val="E7AEBBAAEAC13A4B9238FE2670D88AED"/>
+  </w:style>
+  <w:style w:type="paragraph" w:customStyle="1" w:styleId="3DFCCA8BE0B6C24C8B517E7D09D44D61">
+    <w:name w:val="3DFCCA8BE0B6C24C8B517E7D09D44D61"/>
+  </w:style>
+  <w:style w:type="paragraph" w:customStyle="1" w:styleId="9AFF156085BE814786EC433AC5905E0B">
+    <w:name w:val="9AFF156085BE814786EC433AC5905E0B"/>
+  </w:style>
+  <w:style w:type="paragraph" w:customStyle="1" w:styleId="0526EDCDC875A04DA738E11A863D7829">
+    <w:name w:val="0526EDCDC875A04DA738E11A863D7829"/>
+  </w:style>
+  <w:style w:type="paragraph" w:customStyle="1" w:styleId="18B6638B2D7A74448BFE148A58912AC3">
+    <w:name w:val="18B6638B2D7A74448BFE148A58912AC3"/>
+  </w:style>
+  <w:style w:type="paragraph" w:customStyle="1" w:styleId="9D61474D0EC53E4FAF1279927DDEA84F">
+    <w:name w:val="9D61474D0EC53E4FAF1279927DDEA84F"/>
+  </w:style>
+  <w:style w:type="paragraph" w:customStyle="1" w:styleId="F325DB92713EB34F8C70955819A553E1">
+    <w:name w:val="F325DB92713EB34F8C70955819A553E1"/>
+  </w:style>
+  <w:style w:type="paragraph" w:customStyle="1" w:styleId="4C8C2A01C7C70A4B811BC2860AF4730B">
+    <w:name w:val="4C8C2A01C7C70A4B811BC2860AF4730B"/>
+  </w:style>
+  <w:style w:type="paragraph" w:customStyle="1" w:styleId="008CBE2B2BD90C4A8358C3000EB662BC">
+    <w:name w:val="008CBE2B2BD90C4A8358C3000EB662BC"/>
+  </w:style>
+  <w:style w:type="paragraph" w:customStyle="1" w:styleId="721653F0B378A44B8714CB8CBAC856E6">
+    <w:name w:val="721653F0B378A44B8714CB8CBAC856E6"/>
+  </w:style>
 </w:styles>
+</file>
+
+<file path=word/glossary/webSettings.xml><?xml version="1.0" encoding="utf-8"?>
+<w:webSettings xmlns:mc="http://schemas.openxmlformats.org/markup-compatibility/2006" xmlns:r="http://schemas.openxmlformats.org/officeDocument/2006/relationships" xmlns:w="http://schemas.openxmlformats.org/wordprocessingml/2006/main" xmlns:w14="http://schemas.microsoft.com/office/word/2010/wordml" xmlns:w15="http://schemas.microsoft.com/office/word/2012/wordml" xmlns:w16cex="http://schemas.microsoft.com/office/word/2018/wordml/cex" xmlns:w16cid="http://schemas.microsoft.com/office/word/2016/wordml/cid" xmlns:w16="http://schemas.microsoft.com/office/word/2018/wordml" xmlns:w16se="http://schemas.microsoft.com/office/word/2015/wordml/symex" mc:Ignorable="w14 w15 w16se w16cid w16 w16cex">
+  <w:optimizeForBrowser/>
+  <w:allowPNG/>
+</w:webSettings>
 </file>
 
 <file path=word/theme/theme1.xml><?xml version="1.0" encoding="utf-8"?>
 <a:theme xmlns:a="http://schemas.openxmlformats.org/drawingml/2006/main" name="Office Theme">
   <a:themeElements>
-    <a:clrScheme name="Office">
+    <a:clrScheme name="Resume">
       <a:dk1>
         <a:sysClr val="windowText" lastClr="000000"/>
       </a:dk1>
@@ -454,44 +2737,44 @@
         <a:sysClr val="window" lastClr="FFFFFF"/>
       </a:lt1>
       <a:dk2>
-        <a:srgbClr val="44546A"/>
+        <a:srgbClr val="4B3A2E"/>
       </a:dk2>
       <a:lt2>
-        <a:srgbClr val="E7E6E6"/>
+        <a:srgbClr val="F1EFEE"/>
       </a:lt2>
       <a:accent1>
-        <a:srgbClr val="4472C4"/>
+        <a:srgbClr val="9E4733"/>
       </a:accent1>
       <a:accent2>
-        <a:srgbClr val="ED7D31"/>
+        <a:srgbClr val="DBA84D"/>
       </a:accent2>
       <a:accent3>
-        <a:srgbClr val="A5A5A5"/>
+        <a:srgbClr val="4A5C6E"/>
       </a:accent3>
       <a:accent4>
-        <a:srgbClr val="FFC000"/>
+        <a:srgbClr val="C76B42"/>
       </a:accent4>
       <a:accent5>
-        <a:srgbClr val="5B9BD5"/>
+        <a:srgbClr val="AB967D"/>
       </a:accent5>
       <a:accent6>
-        <a:srgbClr val="70AD47"/>
+        <a:srgbClr val="8B465F"/>
       </a:accent6>
       <a:hlink>
-        <a:srgbClr val="0563C1"/>
+        <a:srgbClr val="3D859C"/>
       </a:hlink>
       <a:folHlink>
-        <a:srgbClr val="954F72"/>
+        <a:srgbClr val="A65E82"/>
       </a:folHlink>
     </a:clrScheme>
-    <a:fontScheme name="Office">
+    <a:fontScheme name="Century Gothic">
       <a:majorFont>
-        <a:latin typeface="Calibri Light" panose="020F0302020204030204"/>
+        <a:latin typeface="Century Gothic" panose="020F0302020204030204"/>
         <a:ea typeface=""/>
         <a:cs typeface=""/>
-        <a:font script="Jpan" typeface="游ゴシック Light"/>
+        <a:font script="Jpan" typeface="メイリオ"/>
         <a:font script="Hang" typeface="맑은 고딕"/>
-        <a:font script="Hans" typeface="等线 Light"/>
+        <a:font script="Hans" typeface="宋体"/>
         <a:font script="Hant" typeface="新細明體"/>
         <a:font script="Arab" typeface="Times New Roman"/>
         <a:font script="Hebr" typeface="Times New Roman"/>
@@ -519,31 +2802,14 @@
         <a:font script="Viet" typeface="Times New Roman"/>
         <a:font script="Uigh" typeface="Microsoft Uighur"/>
         <a:font script="Geor" typeface="Sylfaen"/>
-        <a:font script="Armn" typeface="Arial"/>
-        <a:font script="Bugi" typeface="Leelawadee UI"/>
-        <a:font script="Bopo" typeface="Microsoft JhengHei"/>
-        <a:font script="Java" typeface="Javanese Text"/>
-        <a:font script="Lisu" typeface="Segoe UI"/>
-        <a:font script="Mymr" typeface="Myanmar Text"/>
-        <a:font script="Nkoo" typeface="Ebrima"/>
-        <a:font script="Olck" typeface="Nirmala UI"/>
-        <a:font script="Osma" typeface="Ebrima"/>
-        <a:font script="Phag" typeface="Phagspa"/>
-        <a:font script="Syrn" typeface="Estrangelo Edessa"/>
-        <a:font script="Syrj" typeface="Estrangelo Edessa"/>
-        <a:font script="Syre" typeface="Estrangelo Edessa"/>
-        <a:font script="Sora" typeface="Nirmala UI"/>
-        <a:font script="Tale" typeface="Microsoft Tai Le"/>
-        <a:font script="Talu" typeface="Microsoft New Tai Lue"/>
-        <a:font script="Tfng" typeface="Ebrima"/>
       </a:majorFont>
       <a:minorFont>
-        <a:latin typeface="Calibri" panose="020F0502020204030204"/>
+        <a:latin typeface="Century Gothic" panose="020F0302020204030204"/>
         <a:ea typeface=""/>
         <a:cs typeface=""/>
-        <a:font script="Jpan" typeface="游明朝"/>
+        <a:font script="Jpan" typeface="メイリオ"/>
         <a:font script="Hang" typeface="맑은 고딕"/>
-        <a:font script="Hans" typeface="等线"/>
+        <a:font script="Hans" typeface="宋体"/>
         <a:font script="Hant" typeface="新細明體"/>
         <a:font script="Arab" typeface="Arial"/>
         <a:font script="Hebr" typeface="Arial"/>
@@ -571,23 +2837,6 @@
         <a:font script="Viet" typeface="Arial"/>
         <a:font script="Uigh" typeface="Microsoft Uighur"/>
         <a:font script="Geor" typeface="Sylfaen"/>
-        <a:font script="Armn" typeface="Arial"/>
-        <a:font script="Bugi" typeface="Leelawadee UI"/>
-        <a:font script="Bopo" typeface="Microsoft JhengHei"/>
-        <a:font script="Java" typeface="Javanese Text"/>
-        <a:font script="Lisu" typeface="Segoe UI"/>
-        <a:font script="Mymr" typeface="Myanmar Text"/>
-        <a:font script="Nkoo" typeface="Ebrima"/>
-        <a:font script="Olck" typeface="Nirmala UI"/>
-        <a:font script="Osma" typeface="Ebrima"/>
-        <a:font script="Phag" typeface="Phagspa"/>
-        <a:font script="Syrn" typeface="Estrangelo Edessa"/>
-        <a:font script="Syrj" typeface="Estrangelo Edessa"/>
-        <a:font script="Syre" typeface="Estrangelo Edessa"/>
-        <a:font script="Sora" typeface="Nirmala UI"/>
-        <a:font script="Tale" typeface="Microsoft Tai Le"/>
-        <a:font script="Talu" typeface="Microsoft New Tai Lue"/>
-        <a:font script="Tfng" typeface="Ebrima"/>
       </a:minorFont>
     </a:fontScheme>
     <a:fmtScheme name="Office">

</xml_diff>

<commit_message>
grammer edits and resume edit
</commit_message>
<xml_diff>
--- a/resume/Resume.docx
+++ b/resume/Resume.docx
@@ -4,20 +4,8 @@
   <w:body>
     <w:p>
       <w:pPr>
-        <w:spacing w:after="488" w:line="259" w:lineRule="auto"/>
-        <w:ind w:left="14" w:firstLine="0"/>
-      </w:pPr>
-      <w:r>
-        <w:rPr>
-          <w:sz w:val="22"/>
-        </w:rPr>
-        <w:t xml:space="preserve"> </w:t>
-      </w:r>
-    </w:p>
-    <w:p>
-      <w:pPr>
         <w:pStyle w:val="Heading1"/>
-        <w:ind w:left="9"/>
+        <w:ind w:left="0" w:firstLine="0"/>
       </w:pPr>
       <w:r>
         <w:t xml:space="preserve">JEFFERY </w:t>
@@ -103,7 +91,7 @@
       <w:r>
         <w:t xml:space="preserve">:  </w:t>
       </w:r>
-      <w:hyperlink r:id="rId4" w:history="1">
+      <w:hyperlink r:id="rId5" w:history="1">
         <w:r>
           <w:rPr>
             <w:rStyle w:val="Hyperlink"/>
@@ -114,6 +102,26 @@
       <w:r>
         <w:t xml:space="preserve"> </w:t>
       </w:r>
+      <w:r>
+        <w:t xml:space="preserve"> GitHub</w:t>
+      </w:r>
+      <w:r>
+        <w:t>:</w:t>
+      </w:r>
+      <w:r>
+        <w:t xml:space="preserve"> </w:t>
+      </w:r>
+      <w:hyperlink r:id="rId6" w:history="1">
+        <w:r>
+          <w:rPr>
+            <w:rStyle w:val="Hyperlink"/>
+          </w:rPr>
+          <w:t>https://github.com/kimbrow-slice</w:t>
+        </w:r>
+      </w:hyperlink>
+      <w:r>
+        <w:t xml:space="preserve"> </w:t>
+      </w:r>
     </w:p>
     <w:p>
       <w:pPr>
@@ -127,10 +135,13 @@
         <w:t>Number</w:t>
       </w:r>
       <w:r>
-        <w:t xml:space="preserve">:  (913)282-2500 </w:t>
-      </w:r>
-      <w:r>
-        <w:t xml:space="preserve">           </w:t>
+        <w:t>:</w:t>
+      </w:r>
+      <w:r>
+        <w:t xml:space="preserve">  </w:t>
+      </w:r>
+      <w:r>
+        <w:t xml:space="preserve">(913)282-2500            </w:t>
       </w:r>
       <w:r>
         <w:rPr>
@@ -139,19 +150,28 @@
         <w:t>Location</w:t>
       </w:r>
       <w:r>
-        <w:t xml:space="preserve">: Kansas City, MO     </w:t>
-      </w:r>
-    </w:p>
-    <w:p>
-      <w:pPr>
-        <w:spacing w:after="110" w:line="259" w:lineRule="auto"/>
-        <w:ind w:firstLine="0"/>
+        <w:t xml:space="preserve">: Kansas City, MO   </w:t>
+      </w:r>
+      <w:r>
+        <w:t xml:space="preserve"> </w:t>
+      </w:r>
+      <w:r>
+        <w:t xml:space="preserve"> </w:t>
+      </w:r>
+      <w:r>
+        <w:t xml:space="preserve">     </w:t>
+      </w:r>
+    </w:p>
+    <w:p>
+      <w:pPr>
+        <w:spacing w:after="19" w:line="277" w:lineRule="auto"/>
+        <w:ind w:left="0" w:right="287" w:firstLine="0"/>
       </w:pPr>
       <w:r>
         <w:rPr>
           <w:sz w:val="22"/>
         </w:rPr>
-        <w:t xml:space="preserve">     </w:t>
+        <w:t xml:space="preserve">  </w:t>
       </w:r>
     </w:p>
     <w:p>
@@ -160,34 +180,414 @@
         <w:ind w:left="-5"/>
       </w:pPr>
       <w:r>
-        <w:t xml:space="preserve">Skills Summary    </w:t>
-      </w:r>
-    </w:p>
-    <w:p>
-      <w:pPr>
-        <w:ind w:left="14"/>
-      </w:pPr>
-      <w:r>
-        <w:t>Experience using RESTful web services, creating Full Stack Applications using Node.js, Express.js, Mongoose and MongoDB.  Experience with vanilla JavaScript, HTML5, CSS. Using JWT’s for use</w:t>
-      </w:r>
-      <w:r>
-        <w:t>r authentication. Project management tools such as Git and GitHub. Experienced with creating projects in Visual Studio Code. Familiar with vulnerability testing in the HackTheBox.eu and PG Play Labs. Working on Kali Linux, Windows, and macOS operating syst</w:t>
-      </w:r>
-      <w:r>
-        <w:t xml:space="preserve">ems.    </w:t>
-      </w:r>
+        <w:t>Current</w:t>
+      </w:r>
+      <w:r>
+        <w:t xml:space="preserve"> Projects</w:t>
+      </w:r>
+    </w:p>
+    <w:p>
+      <w:r>
+        <w:rPr>
+          <w:b/>
+          <w:bCs/>
+        </w:rPr>
+        <w:t>To-Do-List</w:t>
+      </w:r>
+      <w:r>
+        <w:t xml:space="preserve"> : </w:t>
+      </w:r>
+      <w:r>
+        <w:t>An app to ensure my free time isn’t wasted!</w:t>
+      </w:r>
+    </w:p>
+    <w:p>
+      <w:r>
+        <w:rPr>
+          <w:b/>
+          <w:bCs/>
+        </w:rPr>
+        <w:t xml:space="preserve">Capstone </w:t>
+      </w:r>
+      <w:r>
+        <w:t>:</w:t>
+      </w:r>
+      <w:r>
+        <w:t xml:space="preserve"> </w:t>
+      </w:r>
+      <w:proofErr w:type="spellStart"/>
+      <w:r>
+        <w:rPr>
+          <w:b/>
+          <w:bCs/>
+        </w:rPr>
+        <w:t>ResourcedKC</w:t>
+      </w:r>
+      <w:proofErr w:type="spellEnd"/>
+      <w:r>
+        <w:rPr>
+          <w:b/>
+          <w:bCs/>
+        </w:rPr>
+        <w:t xml:space="preserve">: </w:t>
+      </w:r>
+      <w:r>
+        <w:t xml:space="preserve">A centralized source of </w:t>
+      </w:r>
+      <w:r>
+        <w:t xml:space="preserve">resources </w:t>
+      </w:r>
+      <w:r>
+        <w:t>to assist the KC community.</w:t>
+      </w:r>
+    </w:p>
+    <w:p>
+      <w:r>
+        <w:rPr>
+          <w:b/>
+          <w:bCs/>
+        </w:rPr>
+        <w:t>Portfolio</w:t>
+      </w:r>
+      <w:r>
+        <w:t>:</w:t>
+      </w:r>
+      <w:r>
+        <w:t xml:space="preserve"> Somewhere to display</w:t>
+      </w:r>
+      <w:r>
+        <w:t xml:space="preserve"> my skills and link future employers to my work.</w:t>
+      </w:r>
+    </w:p>
+    <w:p>
+      <w:proofErr w:type="spellStart"/>
+      <w:r>
+        <w:rPr>
+          <w:b/>
+          <w:bCs/>
+        </w:rPr>
+        <w:t>FizzBuzz</w:t>
+      </w:r>
+      <w:proofErr w:type="spellEnd"/>
+      <w:r>
+        <w:rPr>
+          <w:b/>
+          <w:bCs/>
+        </w:rPr>
+        <w:t xml:space="preserve"> </w:t>
+      </w:r>
+      <w:r>
+        <w:t>:</w:t>
+      </w:r>
+      <w:r>
+        <w:t xml:space="preserve"> Overcoming a common </w:t>
+      </w:r>
+      <w:r>
+        <w:t>interview question in less than 15 lines of code!</w:t>
+      </w:r>
+      <w:r>
+        <w:t xml:space="preserve"> </w:t>
+      </w:r>
+      <w:r>
+        <w:t xml:space="preserve"> </w:t>
+      </w:r>
+    </w:p>
+    <w:p>
+      <w:pPr>
+        <w:pStyle w:val="Heading2"/>
+        <w:rPr>
+          <w:b w:val="0"/>
+          <w:bCs/>
+          <w:sz w:val="20"/>
+          <w:szCs w:val="20"/>
+        </w:rPr>
+        <w:sectPr>
+          <w:pgSz w:w="12240" w:h="15840"/>
+          <w:pgMar w:top="1440" w:right="1352" w:bottom="1440" w:left="1080" w:header="720" w:footer="720" w:gutter="0"/>
+          <w:cols w:space="720"/>
+        </w:sectPr>
+      </w:pPr>
     </w:p>
     <w:p>
       <w:pPr>
         <w:spacing w:after="148" w:line="259" w:lineRule="auto"/>
-        <w:ind w:firstLine="0"/>
-      </w:pPr>
-      <w:r>
-        <w:rPr>
-          <w:sz w:val="22"/>
-        </w:rPr>
-        <w:t xml:space="preserve">  </w:t>
-      </w:r>
+        <w:ind w:left="0" w:firstLine="0"/>
+      </w:pPr>
+    </w:p>
+    <w:p>
+      <w:pPr>
+        <w:pStyle w:val="Heading2"/>
+        <w:ind w:left="-5"/>
+      </w:pPr>
+      <w:r>
+        <w:t>Skills</w:t>
+      </w:r>
+    </w:p>
+    <w:p>
+      <w:pPr>
+        <w:pStyle w:val="Heading2"/>
+        <w:numPr>
+          <w:ilvl w:val="0"/>
+          <w:numId w:val="3"/>
+        </w:numPr>
+        <w:rPr>
+          <w:b w:val="0"/>
+          <w:bCs/>
+          <w:sz w:val="20"/>
+          <w:szCs w:val="20"/>
+        </w:rPr>
+        <w:sectPr>
+          <w:type w:val="continuous"/>
+          <w:pgSz w:w="12240" w:h="15840"/>
+          <w:pgMar w:top="1440" w:right="1352" w:bottom="1440" w:left="1080" w:header="720" w:footer="720" w:gutter="0"/>
+          <w:cols w:space="720"/>
+        </w:sectPr>
+      </w:pPr>
+    </w:p>
+    <w:p>
+      <w:pPr>
+        <w:pStyle w:val="Heading2"/>
+        <w:numPr>
+          <w:ilvl w:val="0"/>
+          <w:numId w:val="3"/>
+        </w:numPr>
+        <w:rPr>
+          <w:b w:val="0"/>
+          <w:bCs/>
+          <w:sz w:val="20"/>
+          <w:szCs w:val="20"/>
+        </w:rPr>
+      </w:pPr>
+      <w:r>
+        <w:rPr>
+          <w:b w:val="0"/>
+          <w:bCs/>
+          <w:sz w:val="20"/>
+          <w:szCs w:val="20"/>
+        </w:rPr>
+        <w:t>REST</w:t>
+      </w:r>
+      <w:r>
+        <w:rPr>
+          <w:b w:val="0"/>
+          <w:bCs/>
+          <w:sz w:val="20"/>
+          <w:szCs w:val="20"/>
+        </w:rPr>
+        <w:t>ful web services</w:t>
+      </w:r>
+    </w:p>
+    <w:p>
+      <w:pPr>
+        <w:pStyle w:val="ListParagraph"/>
+        <w:numPr>
+          <w:ilvl w:val="0"/>
+          <w:numId w:val="3"/>
+        </w:numPr>
+      </w:pPr>
+      <w:r>
+        <w:t>Node.js</w:t>
+      </w:r>
+    </w:p>
+    <w:p>
+      <w:pPr>
+        <w:pStyle w:val="ListParagraph"/>
+        <w:numPr>
+          <w:ilvl w:val="0"/>
+          <w:numId w:val="3"/>
+        </w:numPr>
+      </w:pPr>
+      <w:r>
+        <w:t>Express.js</w:t>
+      </w:r>
+    </w:p>
+    <w:p>
+      <w:pPr>
+        <w:pStyle w:val="ListParagraph"/>
+        <w:numPr>
+          <w:ilvl w:val="0"/>
+          <w:numId w:val="3"/>
+        </w:numPr>
+      </w:pPr>
+      <w:r>
+        <w:t>Mongoose</w:t>
+      </w:r>
+    </w:p>
+    <w:p>
+      <w:pPr>
+        <w:pStyle w:val="ListParagraph"/>
+        <w:numPr>
+          <w:ilvl w:val="0"/>
+          <w:numId w:val="3"/>
+        </w:numPr>
+      </w:pPr>
+      <w:r>
+        <w:t>NoSQL Databases</w:t>
+      </w:r>
+    </w:p>
+    <w:p>
+      <w:pPr>
+        <w:pStyle w:val="ListParagraph"/>
+        <w:numPr>
+          <w:ilvl w:val="0"/>
+          <w:numId w:val="3"/>
+        </w:numPr>
+      </w:pPr>
+      <w:r>
+        <w:t xml:space="preserve"> </w:t>
+      </w:r>
+      <w:r>
+        <w:t>Vanilla JavaScript</w:t>
+      </w:r>
+    </w:p>
+    <w:p>
+      <w:pPr>
+        <w:pStyle w:val="ListParagraph"/>
+        <w:numPr>
+          <w:ilvl w:val="0"/>
+          <w:numId w:val="3"/>
+        </w:numPr>
+      </w:pPr>
+      <w:r>
+        <w:t xml:space="preserve"> </w:t>
+      </w:r>
+      <w:r>
+        <w:t>HTML5</w:t>
+      </w:r>
+    </w:p>
+    <w:p>
+      <w:pPr>
+        <w:pStyle w:val="ListParagraph"/>
+        <w:numPr>
+          <w:ilvl w:val="0"/>
+          <w:numId w:val="3"/>
+        </w:numPr>
+      </w:pPr>
+      <w:r>
+        <w:t xml:space="preserve"> </w:t>
+      </w:r>
+      <w:r>
+        <w:t>CSS3</w:t>
+      </w:r>
+    </w:p>
+    <w:p>
+      <w:pPr>
+        <w:pStyle w:val="ListParagraph"/>
+        <w:numPr>
+          <w:ilvl w:val="0"/>
+          <w:numId w:val="3"/>
+        </w:numPr>
+      </w:pPr>
+      <w:r>
+        <w:t xml:space="preserve"> </w:t>
+      </w:r>
+      <w:r>
+        <w:t>Kali Linux</w:t>
+      </w:r>
+    </w:p>
+    <w:p>
+      <w:pPr>
+        <w:pStyle w:val="ListParagraph"/>
+        <w:numPr>
+          <w:ilvl w:val="0"/>
+          <w:numId w:val="3"/>
+        </w:numPr>
+      </w:pPr>
+      <w:r>
+        <w:t xml:space="preserve"> </w:t>
+      </w:r>
+      <w:r>
+        <w:t>GitHub / Git</w:t>
+      </w:r>
+    </w:p>
+    <w:p>
+      <w:pPr>
+        <w:pStyle w:val="ListParagraph"/>
+        <w:numPr>
+          <w:ilvl w:val="0"/>
+          <w:numId w:val="3"/>
+        </w:numPr>
+      </w:pPr>
+      <w:r>
+        <w:t>Windows</w:t>
+      </w:r>
+    </w:p>
+    <w:p>
+      <w:pPr>
+        <w:pStyle w:val="ListParagraph"/>
+        <w:numPr>
+          <w:ilvl w:val="0"/>
+          <w:numId w:val="3"/>
+        </w:numPr>
+      </w:pPr>
+      <w:r>
+        <w:t>macOS</w:t>
+      </w:r>
+    </w:p>
+    <w:p>
+      <w:pPr>
+        <w:pStyle w:val="ListParagraph"/>
+        <w:numPr>
+          <w:ilvl w:val="0"/>
+          <w:numId w:val="3"/>
+        </w:numPr>
+      </w:pPr>
+      <w:r>
+        <w:t>JSONWEBTOKENS</w:t>
+      </w:r>
+    </w:p>
+    <w:p>
+      <w:pPr>
+        <w:pStyle w:val="ListParagraph"/>
+        <w:numPr>
+          <w:ilvl w:val="0"/>
+          <w:numId w:val="3"/>
+        </w:numPr>
+      </w:pPr>
+      <w:r>
+        <w:t>Passport</w:t>
+      </w:r>
+    </w:p>
+    <w:p>
+      <w:pPr>
+        <w:pStyle w:val="ListParagraph"/>
+        <w:numPr>
+          <w:ilvl w:val="0"/>
+          <w:numId w:val="3"/>
+        </w:numPr>
+      </w:pPr>
+      <w:r>
+        <w:t>CTF Events</w:t>
+      </w:r>
+    </w:p>
+    <w:p>
+      <w:pPr>
+        <w:pStyle w:val="ListParagraph"/>
+        <w:ind w:left="360" w:firstLine="0"/>
+      </w:pPr>
+    </w:p>
+    <w:p>
+      <w:pPr>
+        <w:spacing w:after="148" w:line="259" w:lineRule="auto"/>
+        <w:ind w:left="0" w:firstLine="0"/>
+      </w:pPr>
+    </w:p>
+    <w:p>
+      <w:pPr>
+        <w:spacing w:after="148" w:line="259" w:lineRule="auto"/>
+        <w:sectPr>
+          <w:type w:val="continuous"/>
+          <w:pgSz w:w="12240" w:h="15840"/>
+          <w:pgMar w:top="1440" w:right="1352" w:bottom="1440" w:left="1080" w:header="720" w:footer="720" w:gutter="0"/>
+          <w:cols w:num="3" w:space="720"/>
+        </w:sectPr>
+      </w:pPr>
+    </w:p>
+    <w:p>
+      <w:pPr>
+        <w:spacing w:after="148" w:line="259" w:lineRule="auto"/>
+        <w:ind w:left="0" w:firstLine="0"/>
+      </w:pPr>
     </w:p>
     <w:p>
       <w:pPr>
@@ -455,23 +855,278 @@
         <w:t>th</w:t>
       </w:r>
       <w:r>
-        <w:t>, 2021. As well as registered for the 90 days within the</w:t>
-      </w:r>
-      <w:r>
-        <w:t xml:space="preserve"> lab environment with the Offensive Security PWK OSCP exam.     </w:t>
-      </w:r>
-    </w:p>
-    <w:p>
-      <w:pPr>
-        <w:spacing w:after="26" w:line="259" w:lineRule="auto"/>
-        <w:ind w:left="0" w:firstLine="0"/>
-      </w:pPr>
-      <w:r>
-        <w:rPr>
-          <w:sz w:val="32"/>
-        </w:rPr>
+        <w:t>, 2021</w:t>
+      </w:r>
+      <w:r>
+        <w:t>.</w:t>
+      </w:r>
+    </w:p>
+    <w:p>
+      <w:pPr>
+        <w:pStyle w:val="Heading3"/>
+        <w:ind w:left="9"/>
+      </w:pPr>
+      <w:r>
+        <w:t>PWK Pen-200 / OSCP</w:t>
+      </w:r>
+      <w:r>
         <w:t xml:space="preserve"> </w:t>
       </w:r>
+      <w:r>
+        <w:t>May</w:t>
+      </w:r>
+      <w:r>
+        <w:t xml:space="preserve"> 2021    </w:t>
+      </w:r>
+    </w:p>
+    <w:p>
+      <w:pPr>
+        <w:spacing w:after="113"/>
+        <w:ind w:left="14"/>
+      </w:pPr>
+      <w:r>
+        <w:rPr>
+          <w:rFonts w:ascii="Calibri" w:eastAsia="Calibri" w:hAnsi="Calibri" w:cs="Calibri"/>
+          <w:noProof/>
+          <w:color w:val="000000"/>
+          <w:sz w:val="22"/>
+        </w:rPr>
+        <mc:AlternateContent>
+          <mc:Choice Requires="wpg">
+            <w:drawing>
+              <wp:anchor distT="0" distB="0" distL="114300" distR="114300" simplePos="0" relativeHeight="251661312" behindDoc="0" locked="0" layoutInCell="1" allowOverlap="1" wp14:anchorId="3ABC91FA" wp14:editId="6F38E6E1">
+                <wp:simplePos x="0" y="0"/>
+                <wp:positionH relativeFrom="page">
+                  <wp:posOffset>712470</wp:posOffset>
+                </wp:positionH>
+                <wp:positionV relativeFrom="page">
+                  <wp:posOffset>0</wp:posOffset>
+                </wp:positionV>
+                <wp:extent cx="3202305" cy="191770"/>
+                <wp:effectExtent l="0" t="0" r="0" b="0"/>
+                <wp:wrapTopAndBottom/>
+                <wp:docPr id="1" name="Group 1"/>
+                <wp:cNvGraphicFramePr/>
+                <a:graphic xmlns:a="http://schemas.openxmlformats.org/drawingml/2006/main">
+                  <a:graphicData uri="http://schemas.microsoft.com/office/word/2010/wordprocessingGroup">
+                    <wpg:wgp>
+                      <wpg:cNvGrpSpPr/>
+                      <wpg:grpSpPr>
+                        <a:xfrm>
+                          <a:off x="0" y="0"/>
+                          <a:ext cx="3202305" cy="191770"/>
+                          <a:chOff x="0" y="0"/>
+                          <a:chExt cx="3202305" cy="191770"/>
+                        </a:xfrm>
+                      </wpg:grpSpPr>
+                      <wps:wsp>
+                        <wps:cNvPr id="2" name="Shape 1156"/>
+                        <wps:cNvSpPr/>
+                        <wps:spPr>
+                          <a:xfrm>
+                            <a:off x="0" y="0"/>
+                            <a:ext cx="3202305" cy="191770"/>
+                          </a:xfrm>
+                          <a:custGeom>
+                            <a:avLst/>
+                            <a:gdLst/>
+                            <a:ahLst/>
+                            <a:cxnLst/>
+                            <a:rect l="0" t="0" r="0" b="0"/>
+                            <a:pathLst>
+                              <a:path w="3202305" h="191770">
+                                <a:moveTo>
+                                  <a:pt x="0" y="0"/>
+                                </a:moveTo>
+                                <a:lnTo>
+                                  <a:pt x="3202305" y="0"/>
+                                </a:lnTo>
+                                <a:lnTo>
+                                  <a:pt x="3202305" y="191770"/>
+                                </a:lnTo>
+                                <a:lnTo>
+                                  <a:pt x="0" y="191770"/>
+                                </a:lnTo>
+                                <a:lnTo>
+                                  <a:pt x="0" y="0"/>
+                                </a:lnTo>
+                              </a:path>
+                            </a:pathLst>
+                          </a:custGeom>
+                          <a:ln w="0" cap="flat">
+                            <a:miter lim="127000"/>
+                          </a:ln>
+                        </wps:spPr>
+                        <wps:style>
+                          <a:lnRef idx="0">
+                            <a:srgbClr val="000000">
+                              <a:alpha val="0"/>
+                            </a:srgbClr>
+                          </a:lnRef>
+                          <a:fillRef idx="1">
+                            <a:srgbClr val="4B3A2E"/>
+                          </a:fillRef>
+                          <a:effectRef idx="0">
+                            <a:scrgbClr r="0" g="0" b="0"/>
+                          </a:effectRef>
+                          <a:fontRef idx="none"/>
+                        </wps:style>
+                        <wps:bodyPr/>
+                      </wps:wsp>
+                    </wpg:wgp>
+                  </a:graphicData>
+                </a:graphic>
+              </wp:anchor>
+            </w:drawing>
+          </mc:Choice>
+          <mc:Fallback>
+            <w:pict>
+              <v:group w14:anchorId="71A1DDCF" id="Group 1" o:spid="_x0000_s1026" style="position:absolute;margin-left:56.1pt;margin-top:0;width:252.15pt;height:15.1pt;z-index:251661312;mso-position-horizontal-relative:page;mso-position-vertical-relative:page" coordsize="32023,1917" o:gfxdata="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">
+                <v:shape id="Shape 1156" o:spid="_x0000_s1027" style="position:absolute;width:32023;height:1917;visibility:visible;mso-wrap-style:square;v-text-anchor:top" coordsize="3202305,191770" o:gfxdata="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" path="m,l3202305,r,191770l,191770,,e" fillcolor="#4b3a2e" stroked="f" strokeweight="0">
+                  <v:stroke miterlimit="83231f" joinstyle="miter"/>
+                  <v:path arrowok="t" textboxrect="0,0,3202305,191770"/>
+                </v:shape>
+                <w10:wrap type="topAndBottom" anchorx="page" anchory="page"/>
+              </v:group>
+            </w:pict>
+          </mc:Fallback>
+        </mc:AlternateContent>
+      </w:r>
+      <w:r>
+        <w:rPr>
+          <w:rFonts w:ascii="Calibri" w:eastAsia="Calibri" w:hAnsi="Calibri" w:cs="Calibri"/>
+          <w:noProof/>
+          <w:color w:val="000000"/>
+          <w:sz w:val="22"/>
+        </w:rPr>
+        <mc:AlternateContent>
+          <mc:Choice Requires="wpg">
+            <w:drawing>
+              <wp:anchor distT="0" distB="0" distL="114300" distR="114300" simplePos="0" relativeHeight="251662336" behindDoc="0" locked="0" layoutInCell="1" allowOverlap="1" wp14:anchorId="74FE3561" wp14:editId="5752BCF4">
+                <wp:simplePos x="0" y="0"/>
+                <wp:positionH relativeFrom="page">
+                  <wp:posOffset>712470</wp:posOffset>
+                </wp:positionH>
+                <wp:positionV relativeFrom="page">
+                  <wp:posOffset>9966325</wp:posOffset>
+                </wp:positionV>
+                <wp:extent cx="3202305" cy="91440"/>
+                <wp:effectExtent l="0" t="0" r="0" b="0"/>
+                <wp:wrapTopAndBottom/>
+                <wp:docPr id="3" name="Group 3"/>
+                <wp:cNvGraphicFramePr/>
+                <a:graphic xmlns:a="http://schemas.openxmlformats.org/drawingml/2006/main">
+                  <a:graphicData uri="http://schemas.microsoft.com/office/word/2010/wordprocessingGroup">
+                    <wpg:wgp>
+                      <wpg:cNvGrpSpPr/>
+                      <wpg:grpSpPr>
+                        <a:xfrm>
+                          <a:off x="0" y="0"/>
+                          <a:ext cx="3202305" cy="91440"/>
+                          <a:chOff x="0" y="0"/>
+                          <a:chExt cx="3202305" cy="91440"/>
+                        </a:xfrm>
+                      </wpg:grpSpPr>
+                      <wps:wsp>
+                        <wps:cNvPr id="4" name="Shape 1158"/>
+                        <wps:cNvSpPr/>
+                        <wps:spPr>
+                          <a:xfrm>
+                            <a:off x="0" y="0"/>
+                            <a:ext cx="3202305" cy="91440"/>
+                          </a:xfrm>
+                          <a:custGeom>
+                            <a:avLst/>
+                            <a:gdLst/>
+                            <a:ahLst/>
+                            <a:cxnLst/>
+                            <a:rect l="0" t="0" r="0" b="0"/>
+                            <a:pathLst>
+                              <a:path w="3202305" h="91440">
+                                <a:moveTo>
+                                  <a:pt x="0" y="0"/>
+                                </a:moveTo>
+                                <a:lnTo>
+                                  <a:pt x="3202305" y="0"/>
+                                </a:lnTo>
+                                <a:lnTo>
+                                  <a:pt x="3202305" y="91440"/>
+                                </a:lnTo>
+                                <a:lnTo>
+                                  <a:pt x="0" y="91440"/>
+                                </a:lnTo>
+                                <a:lnTo>
+                                  <a:pt x="0" y="0"/>
+                                </a:lnTo>
+                              </a:path>
+                            </a:pathLst>
+                          </a:custGeom>
+                          <a:ln w="0" cap="flat">
+                            <a:miter lim="127000"/>
+                          </a:ln>
+                        </wps:spPr>
+                        <wps:style>
+                          <a:lnRef idx="0">
+                            <a:srgbClr val="000000">
+                              <a:alpha val="0"/>
+                            </a:srgbClr>
+                          </a:lnRef>
+                          <a:fillRef idx="1">
+                            <a:srgbClr val="4B3A2E"/>
+                          </a:fillRef>
+                          <a:effectRef idx="0">
+                            <a:scrgbClr r="0" g="0" b="0"/>
+                          </a:effectRef>
+                          <a:fontRef idx="none"/>
+                        </wps:style>
+                        <wps:bodyPr/>
+                      </wps:wsp>
+                    </wpg:wgp>
+                  </a:graphicData>
+                </a:graphic>
+              </wp:anchor>
+            </w:drawing>
+          </mc:Choice>
+          <mc:Fallback>
+            <w:pict>
+              <v:group w14:anchorId="45508C8E" id="Group 3" o:spid="_x0000_s1026" style="position:absolute;margin-left:56.1pt;margin-top:784.75pt;width:252.15pt;height:7.2pt;z-index:251662336;mso-position-horizontal-relative:page;mso-position-vertical-relative:page" coordsize="32023,914" o:gfxdata="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">
+                <v:shape id="Shape 1158" o:spid="_x0000_s1027" style="position:absolute;width:32023;height:914;visibility:visible;mso-wrap-style:square;v-text-anchor:top" coordsize="3202305,91440" o:gfxdata="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" path="m,l3202305,r,91440l,91440,,e" fillcolor="#4b3a2e" stroked="f" strokeweight="0">
+                  <v:stroke miterlimit="83231f" joinstyle="miter"/>
+                  <v:path arrowok="t" textboxrect="0,0,3202305,91440"/>
+                </v:shape>
+                <w10:wrap type="topAndBottom" anchorx="page" anchory="page"/>
+              </v:group>
+            </w:pict>
+          </mc:Fallback>
+        </mc:AlternateContent>
+      </w:r>
+      <w:r>
+        <w:t>Currently enrolled for the 90 day course with Offensive Security</w:t>
+      </w:r>
+      <w:r>
+        <w:t xml:space="preserve"> scheduled to take the OSCP exam May 13</w:t>
+      </w:r>
+      <w:r>
+        <w:rPr>
+          <w:vertAlign w:val="superscript"/>
+        </w:rPr>
+        <w:t>th</w:t>
+      </w:r>
+      <w:r>
+        <w:t>, 2021</w:t>
+      </w:r>
+      <w:r>
+        <w:t xml:space="preserve"> </w:t>
+      </w:r>
+      <w:r>
+        <w:t>.</w:t>
+      </w:r>
+    </w:p>
+    <w:p>
+      <w:pPr>
+        <w:spacing w:after="113"/>
+        <w:ind w:left="14"/>
+      </w:pPr>
     </w:p>
     <w:p>
       <w:pPr>
@@ -480,61 +1135,6 @@
       </w:pPr>
       <w:r>
         <w:t xml:space="preserve">Experience    </w:t>
-      </w:r>
-    </w:p>
-    <w:p>
-      <w:pPr>
-        <w:spacing w:after="0" w:line="259" w:lineRule="auto"/>
-        <w:ind w:left="9" w:hanging="10"/>
-      </w:pPr>
-      <w:r>
-        <w:rPr>
-          <w:b/>
-          <w:i/>
-          <w:sz w:val="28"/>
-        </w:rPr>
-        <w:t xml:space="preserve">Chipotle Mexican Grill LLC.  </w:t>
-      </w:r>
-      <w:r>
-        <w:rPr>
-          <w:sz w:val="28"/>
-        </w:rPr>
-        <w:t xml:space="preserve">  </w:t>
-      </w:r>
-    </w:p>
-    <w:p>
-      <w:pPr>
-        <w:spacing w:after="15" w:line="259" w:lineRule="auto"/>
-        <w:ind w:left="-5" w:hanging="10"/>
-      </w:pPr>
-      <w:r>
-        <w:rPr>
-          <w:i/>
-        </w:rPr>
-        <w:t xml:space="preserve">Take out Specialist | Chipotle Mexican Grill LLC. | 2015 –2016 | </w:t>
-      </w:r>
-      <w:r>
-        <w:t xml:space="preserve">   </w:t>
-      </w:r>
-    </w:p>
-    <w:p>
-      <w:pPr>
-        <w:ind w:left="14"/>
-      </w:pPr>
-      <w:r>
-        <w:t xml:space="preserve">Liaison between the customer and the front of the house. Cash handling, counting down the drawers as well as the safe at the end of the shift. Making sure that the customer satisfaction  is met with orders being put on in a timely manner.     </w:t>
-      </w:r>
-    </w:p>
-    <w:p>
-      <w:pPr>
-        <w:spacing w:after="187" w:line="259" w:lineRule="auto"/>
-        <w:ind w:firstLine="0"/>
-      </w:pPr>
-      <w:r>
-        <w:rPr>
-          <w:sz w:val="22"/>
-        </w:rPr>
-        <w:t xml:space="preserve">   </w:t>
       </w:r>
     </w:p>
     <w:p>
@@ -548,15 +1148,7 @@
           <w:i/>
           <w:sz w:val="32"/>
         </w:rPr>
-        <w:t>Artist H</w:t>
-      </w:r>
-      <w:r>
-        <w:rPr>
-          <w:b/>
-          <w:i/>
-          <w:sz w:val="32"/>
-        </w:rPr>
-        <w:t xml:space="preserve">elping the Homeless    </w:t>
+        <w:t xml:space="preserve">Artist Helping the Homeless    </w:t>
       </w:r>
     </w:p>
     <w:p>
@@ -580,10 +1172,7 @@
         <w:ind w:left="14"/>
       </w:pPr>
       <w:r>
-        <w:t xml:space="preserve">Manage and monitor overnight operations, Creating and filling out Excel spreadsheets, medication management, as well as case management, and statical collection </w:t>
-      </w:r>
-      <w:r>
-        <w:t xml:space="preserve">of client demographics information.     </w:t>
+        <w:t xml:space="preserve">Manage and monitor overnight operations, Creating and filling out Excel spreadsheets, medication management, as well as case management, and statical collection of client demographics information.     </w:t>
       </w:r>
     </w:p>
     <w:p>
@@ -636,31 +1225,391 @@
         <w:ind w:left="14"/>
       </w:pPr>
       <w:r>
-        <w:t xml:space="preserve">Community liaison between clients and staff. Supervising clients overnight, as well as </w:t>
-      </w:r>
-      <w:r>
-        <w:t xml:space="preserve">populating excel spreadsheets. </w:t>
+        <w:t xml:space="preserve">Community liaison between clients and staff. Supervising clients overnight, as well as populating excel spreadsheets. </w:t>
       </w:r>
     </w:p>
     <w:p>
       <w:pPr>
         <w:spacing w:after="0" w:line="259" w:lineRule="auto"/>
         <w:ind w:firstLine="0"/>
-      </w:pPr>
-      <w:r>
         <w:rPr>
           <w:sz w:val="22"/>
         </w:rPr>
-        <w:t xml:space="preserve">   </w:t>
-      </w:r>
+      </w:pPr>
+      <w:r>
+        <w:rPr>
+          <w:sz w:val="22"/>
+        </w:rPr>
+        <w:t xml:space="preserve"> </w:t>
+      </w:r>
+    </w:p>
+    <w:p>
+      <w:pPr>
+        <w:spacing w:after="0" w:line="259" w:lineRule="auto"/>
+        <w:ind w:firstLine="0"/>
+      </w:pPr>
     </w:p>
     <w:sectPr>
+      <w:type w:val="continuous"/>
       <w:pgSz w:w="12240" w:h="15840"/>
       <w:pgMar w:top="1440" w:right="1352" w:bottom="1440" w:left="1080" w:header="720" w:footer="720" w:gutter="0"/>
       <w:cols w:space="720"/>
     </w:sectPr>
   </w:body>
 </w:document>
+</file>
+
+<file path=word/numbering.xml><?xml version="1.0" encoding="utf-8"?>
+<w:numbering xmlns:wpc="http://schemas.microsoft.com/office/word/2010/wordprocessingCanvas" xmlns:cx="http://schemas.microsoft.com/office/drawing/2014/chartex" xmlns:cx1="http://schemas.microsoft.com/office/drawing/2015/9/8/chartex" xmlns:cx2="http://schemas.microsoft.com/office/drawing/2015/10/21/chartex" xmlns:cx3="http://schemas.microsoft.com/office/drawing/2016/5/9/chartex" xmlns:cx4="http://schemas.microsoft.com/office/drawing/2016/5/10/chartex" xmlns:cx5="http://schemas.microsoft.com/office/drawing/2016/5/11/chartex" xmlns:cx6="http://schemas.microsoft.com/office/drawing/2016/5/12/chartex" xmlns:cx7="http://schemas.microsoft.com/office/drawing/2016/5/13/chartex" xmlns:cx8="http://schemas.microsoft.com/office/drawing/2016/5/14/chartex" xmlns:mc="http://schemas.openxmlformats.org/markup-compatibility/2006" xmlns:aink="http://schemas.microsoft.com/office/drawing/2016/ink" xmlns:am3d="http://schemas.microsoft.com/office/drawing/2017/model3d" xmlns:o="urn:schemas-microsoft-com:office:office" xmlns:r="http://schemas.openxmlformats.org/officeDocument/2006/relationships" xmlns:m="http://schemas.openxmlformats.org/officeDocument/2006/math" xmlns:v="urn:schemas-microsoft-com:vml" xmlns:wp14="http://schemas.microsoft.com/office/word/2010/wordprocessingDrawing" xmlns:wp="http://schemas.openxmlformats.org/drawingml/2006/wordprocessingDrawing" xmlns:w10="urn:schemas-microsoft-com:office:word" xmlns:w="http://schemas.openxmlformats.org/wordprocessingml/2006/main" xmlns:w14="http://schemas.microsoft.com/office/word/2010/wordml" xmlns:w15="http://schemas.microsoft.com/office/word/2012/wordml" xmlns:w16cex="http://schemas.microsoft.com/office/word/2018/wordml/cex" xmlns:w16cid="http://schemas.microsoft.com/office/word/2016/wordml/cid" xmlns:w16="http://schemas.microsoft.com/office/word/2018/wordml" xmlns:w16se="http://schemas.microsoft.com/office/word/2015/wordml/symex" xmlns:wpg="http://schemas.microsoft.com/office/word/2010/wordprocessingGroup" xmlns:wpi="http://schemas.microsoft.com/office/word/2010/wordprocessingInk" xmlns:wne="http://schemas.microsoft.com/office/word/2006/wordml" xmlns:wps="http://schemas.microsoft.com/office/word/2010/wordprocessingShape" mc:Ignorable="w14 w15 w16se w16cid w16 w16cex wp14">
+  <w:abstractNum w:abstractNumId="0" w15:restartNumberingAfterBreak="0">
+    <w:nsid w:val="11D30C83"/>
+    <w:multiLevelType w:val="hybridMultilevel"/>
+    <w:tmpl w:val="4A8410E2"/>
+    <w:lvl w:ilvl="0" w:tplc="04090001">
+      <w:start w:val="1"/>
+      <w:numFmt w:val="bullet"/>
+      <w:lvlText w:val=""/>
+      <w:lvlJc w:val="left"/>
+      <w:pPr>
+        <w:ind w:left="975" w:hanging="360"/>
+      </w:pPr>
+      <w:rPr>
+        <w:rFonts w:ascii="Symbol" w:hAnsi="Symbol" w:hint="default"/>
+      </w:rPr>
+    </w:lvl>
+    <w:lvl w:ilvl="1" w:tplc="04090003" w:tentative="1">
+      <w:start w:val="1"/>
+      <w:numFmt w:val="bullet"/>
+      <w:lvlText w:val="o"/>
+      <w:lvlJc w:val="left"/>
+      <w:pPr>
+        <w:ind w:left="1695" w:hanging="360"/>
+      </w:pPr>
+      <w:rPr>
+        <w:rFonts w:ascii="Courier New" w:hAnsi="Courier New" w:cs="Courier New" w:hint="default"/>
+      </w:rPr>
+    </w:lvl>
+    <w:lvl w:ilvl="2" w:tplc="04090005" w:tentative="1">
+      <w:start w:val="1"/>
+      <w:numFmt w:val="bullet"/>
+      <w:lvlText w:val=""/>
+      <w:lvlJc w:val="left"/>
+      <w:pPr>
+        <w:ind w:left="2415" w:hanging="360"/>
+      </w:pPr>
+      <w:rPr>
+        <w:rFonts w:ascii="Wingdings" w:hAnsi="Wingdings" w:hint="default"/>
+      </w:rPr>
+    </w:lvl>
+    <w:lvl w:ilvl="3" w:tplc="04090001" w:tentative="1">
+      <w:start w:val="1"/>
+      <w:numFmt w:val="bullet"/>
+      <w:lvlText w:val=""/>
+      <w:lvlJc w:val="left"/>
+      <w:pPr>
+        <w:ind w:left="3135" w:hanging="360"/>
+      </w:pPr>
+      <w:rPr>
+        <w:rFonts w:ascii="Symbol" w:hAnsi="Symbol" w:hint="default"/>
+      </w:rPr>
+    </w:lvl>
+    <w:lvl w:ilvl="4" w:tplc="04090003" w:tentative="1">
+      <w:start w:val="1"/>
+      <w:numFmt w:val="bullet"/>
+      <w:lvlText w:val="o"/>
+      <w:lvlJc w:val="left"/>
+      <w:pPr>
+        <w:ind w:left="3855" w:hanging="360"/>
+      </w:pPr>
+      <w:rPr>
+        <w:rFonts w:ascii="Courier New" w:hAnsi="Courier New" w:cs="Courier New" w:hint="default"/>
+      </w:rPr>
+    </w:lvl>
+    <w:lvl w:ilvl="5" w:tplc="04090005" w:tentative="1">
+      <w:start w:val="1"/>
+      <w:numFmt w:val="bullet"/>
+      <w:lvlText w:val=""/>
+      <w:lvlJc w:val="left"/>
+      <w:pPr>
+        <w:ind w:left="4575" w:hanging="360"/>
+      </w:pPr>
+      <w:rPr>
+        <w:rFonts w:ascii="Wingdings" w:hAnsi="Wingdings" w:hint="default"/>
+      </w:rPr>
+    </w:lvl>
+    <w:lvl w:ilvl="6" w:tplc="04090001" w:tentative="1">
+      <w:start w:val="1"/>
+      <w:numFmt w:val="bullet"/>
+      <w:lvlText w:val=""/>
+      <w:lvlJc w:val="left"/>
+      <w:pPr>
+        <w:ind w:left="5295" w:hanging="360"/>
+      </w:pPr>
+      <w:rPr>
+        <w:rFonts w:ascii="Symbol" w:hAnsi="Symbol" w:hint="default"/>
+      </w:rPr>
+    </w:lvl>
+    <w:lvl w:ilvl="7" w:tplc="04090003" w:tentative="1">
+      <w:start w:val="1"/>
+      <w:numFmt w:val="bullet"/>
+      <w:lvlText w:val="o"/>
+      <w:lvlJc w:val="left"/>
+      <w:pPr>
+        <w:ind w:left="6015" w:hanging="360"/>
+      </w:pPr>
+      <w:rPr>
+        <w:rFonts w:ascii="Courier New" w:hAnsi="Courier New" w:cs="Courier New" w:hint="default"/>
+      </w:rPr>
+    </w:lvl>
+    <w:lvl w:ilvl="8" w:tplc="04090005" w:tentative="1">
+      <w:start w:val="1"/>
+      <w:numFmt w:val="bullet"/>
+      <w:lvlText w:val=""/>
+      <w:lvlJc w:val="left"/>
+      <w:pPr>
+        <w:ind w:left="6735" w:hanging="360"/>
+      </w:pPr>
+      <w:rPr>
+        <w:rFonts w:ascii="Wingdings" w:hAnsi="Wingdings" w:hint="default"/>
+      </w:rPr>
+    </w:lvl>
+  </w:abstractNum>
+  <w:abstractNum w:abstractNumId="1" w15:restartNumberingAfterBreak="0">
+    <w:nsid w:val="242B3CD1"/>
+    <w:multiLevelType w:val="hybridMultilevel"/>
+    <w:tmpl w:val="C776A46C"/>
+    <w:lvl w:ilvl="0" w:tplc="04090001">
+      <w:start w:val="1"/>
+      <w:numFmt w:val="bullet"/>
+      <w:lvlText w:val=""/>
+      <w:lvlJc w:val="left"/>
+      <w:pPr>
+        <w:ind w:left="720" w:hanging="360"/>
+      </w:pPr>
+      <w:rPr>
+        <w:rFonts w:ascii="Symbol" w:hAnsi="Symbol" w:hint="default"/>
+      </w:rPr>
+    </w:lvl>
+    <w:lvl w:ilvl="1" w:tplc="04090003" w:tentative="1">
+      <w:start w:val="1"/>
+      <w:numFmt w:val="bullet"/>
+      <w:lvlText w:val="o"/>
+      <w:lvlJc w:val="left"/>
+      <w:pPr>
+        <w:ind w:left="1440" w:hanging="360"/>
+      </w:pPr>
+      <w:rPr>
+        <w:rFonts w:ascii="Courier New" w:hAnsi="Courier New" w:cs="Courier New" w:hint="default"/>
+      </w:rPr>
+    </w:lvl>
+    <w:lvl w:ilvl="2" w:tplc="04090005" w:tentative="1">
+      <w:start w:val="1"/>
+      <w:numFmt w:val="bullet"/>
+      <w:lvlText w:val=""/>
+      <w:lvlJc w:val="left"/>
+      <w:pPr>
+        <w:ind w:left="2160" w:hanging="360"/>
+      </w:pPr>
+      <w:rPr>
+        <w:rFonts w:ascii="Wingdings" w:hAnsi="Wingdings" w:hint="default"/>
+      </w:rPr>
+    </w:lvl>
+    <w:lvl w:ilvl="3" w:tplc="04090001" w:tentative="1">
+      <w:start w:val="1"/>
+      <w:numFmt w:val="bullet"/>
+      <w:lvlText w:val=""/>
+      <w:lvlJc w:val="left"/>
+      <w:pPr>
+        <w:ind w:left="2880" w:hanging="360"/>
+      </w:pPr>
+      <w:rPr>
+        <w:rFonts w:ascii="Symbol" w:hAnsi="Symbol" w:hint="default"/>
+      </w:rPr>
+    </w:lvl>
+    <w:lvl w:ilvl="4" w:tplc="04090003" w:tentative="1">
+      <w:start w:val="1"/>
+      <w:numFmt w:val="bullet"/>
+      <w:lvlText w:val="o"/>
+      <w:lvlJc w:val="left"/>
+      <w:pPr>
+        <w:ind w:left="3600" w:hanging="360"/>
+      </w:pPr>
+      <w:rPr>
+        <w:rFonts w:ascii="Courier New" w:hAnsi="Courier New" w:cs="Courier New" w:hint="default"/>
+      </w:rPr>
+    </w:lvl>
+    <w:lvl w:ilvl="5" w:tplc="04090005" w:tentative="1">
+      <w:start w:val="1"/>
+      <w:numFmt w:val="bullet"/>
+      <w:lvlText w:val=""/>
+      <w:lvlJc w:val="left"/>
+      <w:pPr>
+        <w:ind w:left="4320" w:hanging="360"/>
+      </w:pPr>
+      <w:rPr>
+        <w:rFonts w:ascii="Wingdings" w:hAnsi="Wingdings" w:hint="default"/>
+      </w:rPr>
+    </w:lvl>
+    <w:lvl w:ilvl="6" w:tplc="04090001" w:tentative="1">
+      <w:start w:val="1"/>
+      <w:numFmt w:val="bullet"/>
+      <w:lvlText w:val=""/>
+      <w:lvlJc w:val="left"/>
+      <w:pPr>
+        <w:ind w:left="5040" w:hanging="360"/>
+      </w:pPr>
+      <w:rPr>
+        <w:rFonts w:ascii="Symbol" w:hAnsi="Symbol" w:hint="default"/>
+      </w:rPr>
+    </w:lvl>
+    <w:lvl w:ilvl="7" w:tplc="04090003" w:tentative="1">
+      <w:start w:val="1"/>
+      <w:numFmt w:val="bullet"/>
+      <w:lvlText w:val="o"/>
+      <w:lvlJc w:val="left"/>
+      <w:pPr>
+        <w:ind w:left="5760" w:hanging="360"/>
+      </w:pPr>
+      <w:rPr>
+        <w:rFonts w:ascii="Courier New" w:hAnsi="Courier New" w:cs="Courier New" w:hint="default"/>
+      </w:rPr>
+    </w:lvl>
+    <w:lvl w:ilvl="8" w:tplc="04090005" w:tentative="1">
+      <w:start w:val="1"/>
+      <w:numFmt w:val="bullet"/>
+      <w:lvlText w:val=""/>
+      <w:lvlJc w:val="left"/>
+      <w:pPr>
+        <w:ind w:left="6480" w:hanging="360"/>
+      </w:pPr>
+      <w:rPr>
+        <w:rFonts w:ascii="Wingdings" w:hAnsi="Wingdings" w:hint="default"/>
+      </w:rPr>
+    </w:lvl>
+  </w:abstractNum>
+  <w:abstractNum w:abstractNumId="2" w15:restartNumberingAfterBreak="0">
+    <w:nsid w:val="31426C42"/>
+    <w:multiLevelType w:val="hybridMultilevel"/>
+    <w:tmpl w:val="A128100A"/>
+    <w:lvl w:ilvl="0" w:tplc="04090001">
+      <w:start w:val="1"/>
+      <w:numFmt w:val="bullet"/>
+      <w:lvlText w:val=""/>
+      <w:lvlJc w:val="left"/>
+      <w:pPr>
+        <w:ind w:left="360" w:hanging="360"/>
+      </w:pPr>
+      <w:rPr>
+        <w:rFonts w:ascii="Symbol" w:hAnsi="Symbol" w:hint="default"/>
+      </w:rPr>
+    </w:lvl>
+    <w:lvl w:ilvl="1" w:tplc="04090003">
+      <w:start w:val="1"/>
+      <w:numFmt w:val="bullet"/>
+      <w:lvlText w:val="o"/>
+      <w:lvlJc w:val="left"/>
+      <w:pPr>
+        <w:ind w:left="1080" w:hanging="360"/>
+      </w:pPr>
+      <w:rPr>
+        <w:rFonts w:ascii="Courier New" w:hAnsi="Courier New" w:cs="Courier New" w:hint="default"/>
+      </w:rPr>
+    </w:lvl>
+    <w:lvl w:ilvl="2" w:tplc="04090005" w:tentative="1">
+      <w:start w:val="1"/>
+      <w:numFmt w:val="bullet"/>
+      <w:lvlText w:val=""/>
+      <w:lvlJc w:val="left"/>
+      <w:pPr>
+        <w:ind w:left="1800" w:hanging="360"/>
+      </w:pPr>
+      <w:rPr>
+        <w:rFonts w:ascii="Wingdings" w:hAnsi="Wingdings" w:hint="default"/>
+      </w:rPr>
+    </w:lvl>
+    <w:lvl w:ilvl="3" w:tplc="04090001" w:tentative="1">
+      <w:start w:val="1"/>
+      <w:numFmt w:val="bullet"/>
+      <w:lvlText w:val=""/>
+      <w:lvlJc w:val="left"/>
+      <w:pPr>
+        <w:ind w:left="2520" w:hanging="360"/>
+      </w:pPr>
+      <w:rPr>
+        <w:rFonts w:ascii="Symbol" w:hAnsi="Symbol" w:hint="default"/>
+      </w:rPr>
+    </w:lvl>
+    <w:lvl w:ilvl="4" w:tplc="04090003" w:tentative="1">
+      <w:start w:val="1"/>
+      <w:numFmt w:val="bullet"/>
+      <w:lvlText w:val="o"/>
+      <w:lvlJc w:val="left"/>
+      <w:pPr>
+        <w:ind w:left="3240" w:hanging="360"/>
+      </w:pPr>
+      <w:rPr>
+        <w:rFonts w:ascii="Courier New" w:hAnsi="Courier New" w:cs="Courier New" w:hint="default"/>
+      </w:rPr>
+    </w:lvl>
+    <w:lvl w:ilvl="5" w:tplc="04090005" w:tentative="1">
+      <w:start w:val="1"/>
+      <w:numFmt w:val="bullet"/>
+      <w:lvlText w:val=""/>
+      <w:lvlJc w:val="left"/>
+      <w:pPr>
+        <w:ind w:left="3960" w:hanging="360"/>
+      </w:pPr>
+      <w:rPr>
+        <w:rFonts w:ascii="Wingdings" w:hAnsi="Wingdings" w:hint="default"/>
+      </w:rPr>
+    </w:lvl>
+    <w:lvl w:ilvl="6" w:tplc="04090001" w:tentative="1">
+      <w:start w:val="1"/>
+      <w:numFmt w:val="bullet"/>
+      <w:lvlText w:val=""/>
+      <w:lvlJc w:val="left"/>
+      <w:pPr>
+        <w:ind w:left="4680" w:hanging="360"/>
+      </w:pPr>
+      <w:rPr>
+        <w:rFonts w:ascii="Symbol" w:hAnsi="Symbol" w:hint="default"/>
+      </w:rPr>
+    </w:lvl>
+    <w:lvl w:ilvl="7" w:tplc="04090003" w:tentative="1">
+      <w:start w:val="1"/>
+      <w:numFmt w:val="bullet"/>
+      <w:lvlText w:val="o"/>
+      <w:lvlJc w:val="left"/>
+      <w:pPr>
+        <w:ind w:left="5400" w:hanging="360"/>
+      </w:pPr>
+      <w:rPr>
+        <w:rFonts w:ascii="Courier New" w:hAnsi="Courier New" w:cs="Courier New" w:hint="default"/>
+      </w:rPr>
+    </w:lvl>
+    <w:lvl w:ilvl="8" w:tplc="04090005" w:tentative="1">
+      <w:start w:val="1"/>
+      <w:numFmt w:val="bullet"/>
+      <w:lvlText w:val=""/>
+      <w:lvlJc w:val="left"/>
+      <w:pPr>
+        <w:ind w:left="6120" w:hanging="360"/>
+      </w:pPr>
+      <w:rPr>
+        <w:rFonts w:ascii="Wingdings" w:hAnsi="Wingdings" w:hint="default"/>
+      </w:rPr>
+    </w:lvl>
+  </w:abstractNum>
+  <w:num w:numId="1">
+    <w:abstractNumId w:val="0"/>
+  </w:num>
+  <w:num w:numId="2">
+    <w:abstractNumId w:val="1"/>
+  </w:num>
+  <w:num w:numId="3">
+    <w:abstractNumId w:val="2"/>
+  </w:num>
+</w:numbering>
 </file>
 
 <file path=word/styles.xml><?xml version="1.0" encoding="utf-8"?>
@@ -1061,6 +2010,7 @@
   <w:style w:type="paragraph" w:default="1" w:styleId="Normal">
     <w:name w:val="Normal"/>
     <w:qFormat/>
+    <w:rsid w:val="00927D11"/>
     <w:pPr>
       <w:spacing w:after="21" w:line="276" w:lineRule="auto"/>
       <w:ind w:left="29" w:hanging="29"/>
@@ -1175,6 +2125,7 @@
   <w:style w:type="character" w:customStyle="1" w:styleId="Heading2Char">
     <w:name w:val="Heading 2 Char"/>
     <w:link w:val="Heading2"/>
+    <w:uiPriority w:val="9"/>
     <w:rPr>
       <w:rFonts w:ascii="Arial" w:eastAsia="Arial" w:hAnsi="Arial" w:cs="Arial"/>
       <w:b/>
@@ -1214,6 +2165,17 @@
       <w:color w:val="605E5C"/>
       <w:shd w:val="clear" w:color="auto" w:fill="E1DFDD"/>
     </w:rPr>
+  </w:style>
+  <w:style w:type="paragraph" w:styleId="ListParagraph">
+    <w:name w:val="List Paragraph"/>
+    <w:basedOn w:val="Normal"/>
+    <w:uiPriority w:val="34"/>
+    <w:qFormat/>
+    <w:rsid w:val="00585841"/>
+    <w:pPr>
+      <w:ind w:left="720"/>
+      <w:contextualSpacing/>
+    </w:pPr>
   </w:style>
 </w:styles>
 </file>

</xml_diff>

<commit_message>
added google analytics and a easter egg inside page
</commit_message>
<xml_diff>
--- a/resume/Resume.docx
+++ b/resume/Resume.docx
@@ -1375,6 +1375,155 @@
     </w:lvl>
   </w:abstractNum>
   <w:abstractNum w:abstractNumId="1" w15:restartNumberingAfterBreak="0">
+    <w:nsid w:val="1DC71064"/>
+    <w:multiLevelType w:val="multilevel"/>
+    <w:tmpl w:val="DFC89E8A"/>
+    <w:lvl w:ilvl="0">
+      <w:start w:val="1"/>
+      <w:numFmt w:val="bullet"/>
+      <w:lvlText w:val=""/>
+      <w:lvlJc w:val="left"/>
+      <w:pPr>
+        <w:tabs>
+          <w:tab w:val="num" w:pos="720"/>
+        </w:tabs>
+        <w:ind w:left="720" w:hanging="360"/>
+      </w:pPr>
+      <w:rPr>
+        <w:rFonts w:ascii="Symbol" w:hAnsi="Symbol" w:hint="default"/>
+        <w:sz w:val="20"/>
+      </w:rPr>
+    </w:lvl>
+    <w:lvl w:ilvl="1" w:tentative="1">
+      <w:start w:val="1"/>
+      <w:numFmt w:val="bullet"/>
+      <w:lvlText w:val="o"/>
+      <w:lvlJc w:val="left"/>
+      <w:pPr>
+        <w:tabs>
+          <w:tab w:val="num" w:pos="1440"/>
+        </w:tabs>
+        <w:ind w:left="1440" w:hanging="360"/>
+      </w:pPr>
+      <w:rPr>
+        <w:rFonts w:ascii="Courier New" w:hAnsi="Courier New" w:hint="default"/>
+        <w:sz w:val="20"/>
+      </w:rPr>
+    </w:lvl>
+    <w:lvl w:ilvl="2" w:tentative="1">
+      <w:start w:val="1"/>
+      <w:numFmt w:val="bullet"/>
+      <w:lvlText w:val=""/>
+      <w:lvlJc w:val="left"/>
+      <w:pPr>
+        <w:tabs>
+          <w:tab w:val="num" w:pos="2160"/>
+        </w:tabs>
+        <w:ind w:left="2160" w:hanging="360"/>
+      </w:pPr>
+      <w:rPr>
+        <w:rFonts w:ascii="Wingdings" w:hAnsi="Wingdings" w:hint="default"/>
+        <w:sz w:val="20"/>
+      </w:rPr>
+    </w:lvl>
+    <w:lvl w:ilvl="3" w:tentative="1">
+      <w:start w:val="1"/>
+      <w:numFmt w:val="bullet"/>
+      <w:lvlText w:val=""/>
+      <w:lvlJc w:val="left"/>
+      <w:pPr>
+        <w:tabs>
+          <w:tab w:val="num" w:pos="2880"/>
+        </w:tabs>
+        <w:ind w:left="2880" w:hanging="360"/>
+      </w:pPr>
+      <w:rPr>
+        <w:rFonts w:ascii="Wingdings" w:hAnsi="Wingdings" w:hint="default"/>
+        <w:sz w:val="20"/>
+      </w:rPr>
+    </w:lvl>
+    <w:lvl w:ilvl="4" w:tentative="1">
+      <w:start w:val="1"/>
+      <w:numFmt w:val="bullet"/>
+      <w:lvlText w:val=""/>
+      <w:lvlJc w:val="left"/>
+      <w:pPr>
+        <w:tabs>
+          <w:tab w:val="num" w:pos="3600"/>
+        </w:tabs>
+        <w:ind w:left="3600" w:hanging="360"/>
+      </w:pPr>
+      <w:rPr>
+        <w:rFonts w:ascii="Wingdings" w:hAnsi="Wingdings" w:hint="default"/>
+        <w:sz w:val="20"/>
+      </w:rPr>
+    </w:lvl>
+    <w:lvl w:ilvl="5" w:tentative="1">
+      <w:start w:val="1"/>
+      <w:numFmt w:val="bullet"/>
+      <w:lvlText w:val=""/>
+      <w:lvlJc w:val="left"/>
+      <w:pPr>
+        <w:tabs>
+          <w:tab w:val="num" w:pos="4320"/>
+        </w:tabs>
+        <w:ind w:left="4320" w:hanging="360"/>
+      </w:pPr>
+      <w:rPr>
+        <w:rFonts w:ascii="Wingdings" w:hAnsi="Wingdings" w:hint="default"/>
+        <w:sz w:val="20"/>
+      </w:rPr>
+    </w:lvl>
+    <w:lvl w:ilvl="6" w:tentative="1">
+      <w:start w:val="1"/>
+      <w:numFmt w:val="bullet"/>
+      <w:lvlText w:val=""/>
+      <w:lvlJc w:val="left"/>
+      <w:pPr>
+        <w:tabs>
+          <w:tab w:val="num" w:pos="5040"/>
+        </w:tabs>
+        <w:ind w:left="5040" w:hanging="360"/>
+      </w:pPr>
+      <w:rPr>
+        <w:rFonts w:ascii="Wingdings" w:hAnsi="Wingdings" w:hint="default"/>
+        <w:sz w:val="20"/>
+      </w:rPr>
+    </w:lvl>
+    <w:lvl w:ilvl="7" w:tentative="1">
+      <w:start w:val="1"/>
+      <w:numFmt w:val="bullet"/>
+      <w:lvlText w:val=""/>
+      <w:lvlJc w:val="left"/>
+      <w:pPr>
+        <w:tabs>
+          <w:tab w:val="num" w:pos="5760"/>
+        </w:tabs>
+        <w:ind w:left="5760" w:hanging="360"/>
+      </w:pPr>
+      <w:rPr>
+        <w:rFonts w:ascii="Wingdings" w:hAnsi="Wingdings" w:hint="default"/>
+        <w:sz w:val="20"/>
+      </w:rPr>
+    </w:lvl>
+    <w:lvl w:ilvl="8" w:tentative="1">
+      <w:start w:val="1"/>
+      <w:numFmt w:val="bullet"/>
+      <w:lvlText w:val=""/>
+      <w:lvlJc w:val="left"/>
+      <w:pPr>
+        <w:tabs>
+          <w:tab w:val="num" w:pos="6480"/>
+        </w:tabs>
+        <w:ind w:left="6480" w:hanging="360"/>
+      </w:pPr>
+      <w:rPr>
+        <w:rFonts w:ascii="Wingdings" w:hAnsi="Wingdings" w:hint="default"/>
+        <w:sz w:val="20"/>
+      </w:rPr>
+    </w:lvl>
+  </w:abstractNum>
+  <w:abstractNum w:abstractNumId="2" w15:restartNumberingAfterBreak="0">
     <w:nsid w:val="242B3CD1"/>
     <w:multiLevelType w:val="hybridMultilevel"/>
     <w:tmpl w:val="C776A46C"/>
@@ -1487,7 +1636,7 @@
       </w:rPr>
     </w:lvl>
   </w:abstractNum>
-  <w:abstractNum w:abstractNumId="2" w15:restartNumberingAfterBreak="0">
+  <w:abstractNum w:abstractNumId="3" w15:restartNumberingAfterBreak="0">
     <w:nsid w:val="31426C42"/>
     <w:multiLevelType w:val="hybridMultilevel"/>
     <w:tmpl w:val="A128100A"/>
@@ -1604,10 +1753,13 @@
     <w:abstractNumId w:val="0"/>
   </w:num>
   <w:num w:numId="2">
-    <w:abstractNumId w:val="1"/>
+    <w:abstractNumId w:val="2"/>
   </w:num>
   <w:num w:numId="3">
-    <w:abstractNumId w:val="2"/>
+    <w:abstractNumId w:val="3"/>
+  </w:num>
+  <w:num w:numId="4">
+    <w:abstractNumId w:val="1"/>
   </w:num>
 </w:numbering>
 </file>

</xml_diff>